<commit_message>
Adding work on chapter 4
</commit_message>
<xml_diff>
--- a/SET_ProjectReport_Reeves_Updated.docx
+++ b/SET_ProjectReport_Reeves_Updated.docx
@@ -7626,15 +7626,13 @@
         <w:t>RockOn</w:t>
       </w:r>
       <w:proofErr w:type="spellEnd"/>
-      <w:proofErr w:type="gramStart"/>
-      <w:r>
-        <w:rPr>
-          <w:rFonts w:ascii="Garamond" w:hAnsi="Garamond"/>
-          <w:sz w:val="22"/>
-        </w:rPr>
-        <w:t>!,</w:t>
-      </w:r>
-      <w:proofErr w:type="gramEnd"/>
+      <w:r>
+        <w:rPr>
+          <w:rFonts w:ascii="Garamond" w:hAnsi="Garamond"/>
+          <w:sz w:val="22"/>
+        </w:rPr>
+        <w:t>,</w:t>
+      </w:r>
       <w:r>
         <w:rPr>
           <w:rFonts w:ascii="Garamond" w:hAnsi="Garamond"/>
@@ -8178,6 +8176,9 @@
         <w:jc w:val="both"/>
       </w:pPr>
       <w:r>
+        <w:rPr>
+          <w:noProof/>
+        </w:rPr>
         <w:drawing>
           <wp:inline distT="0" distB="0" distL="0" distR="0" wp14:anchorId="4A7392CC" wp14:editId="21553D78">
             <wp:extent cx="5631415" cy="2519917"/>
@@ -9888,56 +9889,42 @@
           <w:sz w:val="22"/>
           <w:szCs w:val="22"/>
         </w:rPr>
-        <w:t xml:space="preserve">summarized the functionality of the DMS at a high level. Block diagrams show the general flow of information and organization of components for both the on-board and user interface sections. An overall block diagram of the entire RockSat-C mission shows the DMS’s place. </w:t>
-      </w:r>
-      <w:bookmarkStart w:id="24" w:name="_GoBack"/>
+        <w:t xml:space="preserve">summarized the functionality of the DMS at a high level. Block diagrams show the general flow of information and organization of components for both the on-board and user interface sections. An overall block diagram of the entire RockSat-C mission shows the DMS’s place. System requirements, while minimal, are addressed and a basic timeline of launch is described. </w:t>
+      </w:r>
+    </w:p>
+    <w:p>
+      <w:pPr>
+        <w:jc w:val="both"/>
+      </w:pPr>
+      <w:r>
+        <w:br w:type="page"/>
+      </w:r>
+    </w:p>
+    <w:p>
+      <w:pPr>
+        <w:pStyle w:val="Heading1"/>
+        <w:jc w:val="both"/>
+        <w:rPr>
+          <w:rFonts w:ascii="Garamond" w:hAnsi="Garamond"/>
+          <w:sz w:val="44"/>
+        </w:rPr>
+      </w:pPr>
+      <w:bookmarkStart w:id="24" w:name="_Toc26205183"/>
+      <w:bookmarkStart w:id="25" w:name="_Toc26205598"/>
+      <w:bookmarkStart w:id="26" w:name="_Toc26206842"/>
+      <w:bookmarkStart w:id="27" w:name="_Toc210531026"/>
+      <w:r>
+        <w:rPr>
+          <w:rFonts w:ascii="Garamond" w:hAnsi="Garamond"/>
+          <w:sz w:val="44"/>
+        </w:rPr>
+        <w:lastRenderedPageBreak/>
+        <w:t>Detailed Description</w:t>
+      </w:r>
       <w:bookmarkEnd w:id="24"/>
-      <w:r>
-        <w:rPr>
-          <w:rFonts w:ascii="Garamond" w:hAnsi="Garamond"/>
-          <w:sz w:val="22"/>
-          <w:szCs w:val="22"/>
-        </w:rPr>
-        <w:t xml:space="preserve">System requirements, while minimal, are addressed and a basic timeline of launch is described. </w:t>
-      </w:r>
-    </w:p>
-    <w:p>
-      <w:pPr>
-        <w:jc w:val="both"/>
-      </w:pPr>
-      <w:r>
-        <w:br w:type="page"/>
-      </w:r>
-    </w:p>
-    <w:p>
-      <w:pPr>
-        <w:jc w:val="both"/>
-      </w:pPr>
-    </w:p>
-    <w:p>
-      <w:pPr>
-        <w:pStyle w:val="Heading1"/>
-        <w:jc w:val="both"/>
-        <w:rPr>
-          <w:rFonts w:ascii="Garamond" w:hAnsi="Garamond"/>
-          <w:sz w:val="44"/>
-        </w:rPr>
-      </w:pPr>
-      <w:bookmarkStart w:id="25" w:name="_Toc26205183"/>
-      <w:bookmarkStart w:id="26" w:name="_Toc26205598"/>
-      <w:bookmarkStart w:id="27" w:name="_Toc26206842"/>
-      <w:bookmarkStart w:id="28" w:name="_Toc210531026"/>
-      <w:r>
-        <w:rPr>
-          <w:rFonts w:ascii="Garamond" w:hAnsi="Garamond"/>
-          <w:sz w:val="44"/>
-        </w:rPr>
-        <w:t>Detailed Description</w:t>
-      </w:r>
       <w:bookmarkEnd w:id="25"/>
       <w:bookmarkEnd w:id="26"/>
       <w:bookmarkEnd w:id="27"/>
-      <w:bookmarkEnd w:id="28"/>
     </w:p>
     <w:p>
       <w:pPr>
@@ -10048,53 +10035,23 @@
         </w:numPr>
         <w:jc w:val="both"/>
       </w:pPr>
-      <w:bookmarkStart w:id="29" w:name="_Toc210531027"/>
+      <w:bookmarkStart w:id="28" w:name="_Toc210531027"/>
       <w:r>
         <w:t>Overview</w:t>
       </w:r>
-      <w:bookmarkEnd w:id="29"/>
-    </w:p>
-    <w:p>
-      <w:pPr>
-        <w:jc w:val="both"/>
-        <w:rPr>
-          <w:rFonts w:ascii="Garamond" w:hAnsi="Garamond"/>
-          <w:sz w:val="22"/>
-        </w:rPr>
-      </w:pPr>
-    </w:p>
-    <w:p>
-      <w:pPr>
-        <w:jc w:val="both"/>
-        <w:rPr>
-          <w:rFonts w:ascii="Garamond" w:hAnsi="Garamond"/>
-          <w:sz w:val="22"/>
-        </w:rPr>
-      </w:pPr>
-      <w:r>
-        <w:rPr>
-          <w:rFonts w:ascii="Garamond" w:hAnsi="Garamond"/>
-          <w:sz w:val="22"/>
-        </w:rPr>
-        <w:t xml:space="preserve">Provide an overview of the chapter here. </w:t>
-      </w:r>
-    </w:p>
-    <w:p>
-      <w:pPr>
-        <w:jc w:val="both"/>
-      </w:pPr>
-      <w:r>
-        <w:rPr>
-          <w:rFonts w:ascii="Garamond" w:hAnsi="Garamond"/>
-          <w:sz w:val="22"/>
-        </w:rPr>
-        <w:t xml:space="preserve">[This section should be written during the second or third term of senior project sequence.] </w:t>
-      </w:r>
-    </w:p>
-    <w:p>
-      <w:pPr>
-        <w:jc w:val="both"/>
-      </w:pPr>
+      <w:bookmarkEnd w:id="28"/>
+    </w:p>
+    <w:p>
+      <w:pPr>
+        <w:jc w:val="both"/>
+      </w:pPr>
+      <w:r>
+        <w:rPr>
+          <w:rFonts w:ascii="Garamond" w:hAnsi="Garamond"/>
+          <w:sz w:val="22"/>
+        </w:rPr>
+        <w:t>This chapter provides explicit information about the requirements for the project and how they were met. Major components and relationships are shown in this section. Data flow through specific sections are shown in figures below. Navigation of the UI is explained in this chapter as well. Technologies, protocols, error handling, initiation, and closer are all explained in this section.</w:t>
+      </w:r>
     </w:p>
     <w:p>
       <w:pPr>
@@ -10110,81 +10067,2311 @@
         </w:numPr>
         <w:jc w:val="both"/>
       </w:pPr>
-      <w:bookmarkStart w:id="30" w:name="_Toc210531028"/>
+      <w:bookmarkStart w:id="29" w:name="_Toc210531028"/>
       <w:r>
         <w:t>Detailed Description</w:t>
       </w:r>
-      <w:bookmarkEnd w:id="30"/>
-    </w:p>
-    <w:p>
-      <w:pPr>
-        <w:jc w:val="both"/>
-      </w:pPr>
-    </w:p>
-    <w:p>
-      <w:pPr>
-        <w:jc w:val="both"/>
-        <w:rPr>
-          <w:rFonts w:ascii="Garamond" w:hAnsi="Garamond"/>
-          <w:sz w:val="22"/>
-        </w:rPr>
-      </w:pPr>
-      <w:r>
-        <w:rPr>
-          <w:rFonts w:ascii="Garamond" w:hAnsi="Garamond"/>
-          <w:sz w:val="22"/>
-        </w:rPr>
-        <w:t>Provide a functional description of your design. Make sure to include pictures and figures of your design. (</w:t>
-      </w:r>
-      <w:r>
-        <w:rPr>
-          <w:rFonts w:ascii="Garamond" w:hAnsi="Garamond"/>
-          <w:sz w:val="22"/>
-        </w:rPr>
-        <w:t>3-5</w:t>
-      </w:r>
-      <w:r>
-        <w:rPr>
-          <w:rFonts w:ascii="Garamond" w:hAnsi="Garamond"/>
-          <w:sz w:val="22"/>
-        </w:rPr>
-        <w:t xml:space="preserve"> pages including figures) </w:t>
-      </w:r>
-    </w:p>
-    <w:p>
-      <w:pPr>
-        <w:jc w:val="both"/>
-      </w:pPr>
-      <w:r>
-        <w:rPr>
-          <w:rFonts w:ascii="Garamond" w:hAnsi="Garamond"/>
-          <w:sz w:val="22"/>
-        </w:rPr>
-        <w:t xml:space="preserve">[This section should be written during the second or third term of senior project sequence.] </w:t>
-      </w:r>
-    </w:p>
-    <w:p>
-      <w:pPr>
-        <w:jc w:val="both"/>
-      </w:pPr>
-    </w:p>
-    <w:p>
-      <w:pPr>
-        <w:jc w:val="both"/>
-      </w:pPr>
-    </w:p>
-    <w:p>
-      <w:pPr>
-        <w:jc w:val="both"/>
-      </w:pPr>
-    </w:p>
-    <w:p>
-      <w:pPr>
-        <w:jc w:val="both"/>
-      </w:pPr>
-      <w:r>
-        <w:rPr>
-          <w:noProof/>
+      <w:bookmarkEnd w:id="29"/>
+    </w:p>
+    <w:p>
+      <w:pPr>
+        <w:jc w:val="both"/>
+      </w:pPr>
+    </w:p>
+    <w:p>
+      <w:pPr>
+        <w:jc w:val="both"/>
+        <w:rPr>
+          <w:rFonts w:ascii="Garamond" w:hAnsi="Garamond"/>
+          <w:sz w:val="22"/>
+        </w:rPr>
+      </w:pPr>
+      <w:r>
+        <w:rPr>
+          <w:rFonts w:ascii="Garamond" w:hAnsi="Garamond"/>
+          <w:sz w:val="22"/>
+        </w:rPr>
+        <w:t>The data flow for the DMS begins at each modules serial out functionality. As each module collects data, it sends it out via the USB port on the MCU. Data then flows over the RX/TX lines in a USB cable until it gets to the USB hub. There the IC on the USB allocates a port to the line of communication and sends that data through another USB connection to the DMS MCU itself. There, the operating system (</w:t>
+      </w:r>
+      <w:proofErr w:type="spellStart"/>
+      <w:r>
+        <w:rPr>
+          <w:rFonts w:ascii="Garamond" w:hAnsi="Garamond"/>
+          <w:sz w:val="22"/>
+        </w:rPr>
+        <w:t>Raspbian</w:t>
+      </w:r>
+      <w:proofErr w:type="spellEnd"/>
+      <w:r>
+        <w:rPr>
+          <w:rFonts w:ascii="Garamond" w:hAnsi="Garamond"/>
+          <w:sz w:val="22"/>
+        </w:rPr>
+        <w:t xml:space="preserve"> Linux distribution) recognizes the USB connection. A Python program “main.py” will be running on the DMS’s MCU that will recognize this connection through the </w:t>
+      </w:r>
+      <w:proofErr w:type="spellStart"/>
+      <w:r>
+        <w:rPr>
+          <w:rFonts w:ascii="Garamond" w:hAnsi="Garamond"/>
+          <w:sz w:val="22"/>
+        </w:rPr>
+        <w:t>Pyserial</w:t>
+      </w:r>
+      <w:proofErr w:type="spellEnd"/>
+      <w:r>
+        <w:rPr>
+          <w:rFonts w:ascii="Garamond" w:hAnsi="Garamond"/>
+          <w:sz w:val="22"/>
+        </w:rPr>
+        <w:t xml:space="preserve"> library. A thread is allocated to each serial connection and data is parsed and written to individual .txt files. </w:t>
+      </w:r>
+    </w:p>
+    <w:p>
+      <w:pPr>
+        <w:jc w:val="both"/>
+        <w:rPr>
+          <w:rFonts w:ascii="Garamond" w:hAnsi="Garamond"/>
+          <w:sz w:val="22"/>
+        </w:rPr>
+      </w:pPr>
+    </w:p>
+    <w:p>
+      <w:pPr>
+        <w:jc w:val="both"/>
+        <w:rPr>
+          <w:rFonts w:ascii="Garamond" w:hAnsi="Garamond"/>
+          <w:sz w:val="22"/>
+        </w:rPr>
+      </w:pPr>
+      <w:r>
+        <w:rPr>
+          <w:rFonts w:ascii="Garamond" w:hAnsi="Garamond"/>
+          <w:sz w:val="22"/>
+        </w:rPr>
+        <w:t xml:space="preserve">The second part of data flow in this project is the user moving the SD card to another machine for inspection via the DMS UI. At this point, the DMS UI will open, allow the user to navigate to a </w:t>
+      </w:r>
+      <w:r>
+        <w:rPr>
+          <w:rFonts w:ascii="Garamond" w:hAnsi="Garamond"/>
+          <w:sz w:val="22"/>
+          <w:highlight w:val="yellow"/>
+        </w:rPr>
+        <w:t>“new data”</w:t>
+      </w:r>
+      <w:r>
+        <w:rPr>
+          <w:rFonts w:ascii="Garamond" w:hAnsi="Garamond"/>
+          <w:sz w:val="22"/>
+        </w:rPr>
+        <w:t xml:space="preserve"> page and pick the file to open. Once chosen, the user UI will load the data from the .txt or .csv file and display it in a new window.</w:t>
+      </w:r>
+    </w:p>
+    <w:p>
+      <w:pPr>
+        <w:jc w:val="both"/>
+        <w:rPr>
+          <w:rFonts w:ascii="Garamond" w:hAnsi="Garamond"/>
+          <w:sz w:val="22"/>
+        </w:rPr>
+      </w:pPr>
+    </w:p>
+    <w:p>
+      <w:pPr>
+        <w:jc w:val="both"/>
+        <w:rPr>
+          <w:rFonts w:ascii="Garamond" w:hAnsi="Garamond"/>
+          <w:sz w:val="22"/>
+        </w:rPr>
+      </w:pPr>
+      <w:r>
+        <w:rPr>
+          <w:rFonts w:ascii="Garamond" w:hAnsi="Garamond"/>
+          <w:sz w:val="22"/>
+        </w:rPr>
+        <w:t>Module MCU:</w:t>
+      </w:r>
+      <w:r>
+        <w:rPr>
+          <w:rFonts w:ascii="Garamond" w:hAnsi="Garamond"/>
+          <w:sz w:val="22"/>
+        </w:rPr>
+        <w:t xml:space="preserve"> Each MCU will differ based on its own functionality. The way it sends data out over USB is the part that pertains to the DMS. </w:t>
+      </w:r>
+    </w:p>
+    <w:p>
+      <w:pPr>
+        <w:jc w:val="both"/>
+        <w:rPr>
+          <w:rFonts w:ascii="Garamond" w:hAnsi="Garamond"/>
+          <w:sz w:val="22"/>
+        </w:rPr>
+      </w:pPr>
+      <w:r>
+        <w:rPr>
+          <w:rFonts w:ascii="Garamond" w:hAnsi="Garamond"/>
+          <w:noProof/>
+          <w:sz w:val="22"/>
+        </w:rPr>
+        <w:lastRenderedPageBreak/>
+        <mc:AlternateContent>
+          <mc:Choice Requires="wps">
+            <w:drawing>
+              <wp:anchor distT="0" distB="0" distL="114300" distR="114300" simplePos="0" relativeHeight="251683840" behindDoc="0" locked="0" layoutInCell="1" allowOverlap="1" wp14:anchorId="14706051" wp14:editId="362BCC08">
+                <wp:simplePos x="0" y="0"/>
+                <wp:positionH relativeFrom="column">
+                  <wp:posOffset>637953</wp:posOffset>
+                </wp:positionH>
+                <wp:positionV relativeFrom="paragraph">
+                  <wp:posOffset>669851</wp:posOffset>
+                </wp:positionV>
+                <wp:extent cx="1583366" cy="169855"/>
+                <wp:effectExtent l="19050" t="19050" r="36195" b="97155"/>
+                <wp:wrapNone/>
+                <wp:docPr id="15" name="Straight Arrow Connector 15"/>
+                <wp:cNvGraphicFramePr/>
+                <a:graphic xmlns:a="http://schemas.openxmlformats.org/drawingml/2006/main">
+                  <a:graphicData uri="http://schemas.microsoft.com/office/word/2010/wordprocessingShape">
+                    <wps:wsp>
+                      <wps:cNvCnPr/>
+                      <wps:spPr>
+                        <a:xfrm>
+                          <a:off x="0" y="0"/>
+                          <a:ext cx="1583366" cy="169855"/>
+                        </a:xfrm>
+                        <a:prstGeom prst="straightConnector1">
+                          <a:avLst/>
+                        </a:prstGeom>
+                        <a:ln w="28575">
+                          <a:solidFill>
+                            <a:srgbClr val="00B050"/>
+                          </a:solidFill>
+                          <a:tailEnd type="triangle"/>
+                        </a:ln>
+                      </wps:spPr>
+                      <wps:style>
+                        <a:lnRef idx="1">
+                          <a:schemeClr val="accent1"/>
+                        </a:lnRef>
+                        <a:fillRef idx="0">
+                          <a:schemeClr val="accent1"/>
+                        </a:fillRef>
+                        <a:effectRef idx="0">
+                          <a:schemeClr val="accent1"/>
+                        </a:effectRef>
+                        <a:fontRef idx="minor">
+                          <a:schemeClr val="tx1"/>
+                        </a:fontRef>
+                      </wps:style>
+                      <wps:bodyPr/>
+                    </wps:wsp>
+                  </a:graphicData>
+                </a:graphic>
+                <wp14:sizeRelH relativeFrom="margin">
+                  <wp14:pctWidth>0</wp14:pctWidth>
+                </wp14:sizeRelH>
+                <wp14:sizeRelV relativeFrom="margin">
+                  <wp14:pctHeight>0</wp14:pctHeight>
+                </wp14:sizeRelV>
+              </wp:anchor>
+            </w:drawing>
+          </mc:Choice>
+          <mc:Fallback>
+            <w:pict>
+              <v:shapetype w14:anchorId="2608F7EB" id="_x0000_t32" coordsize="21600,21600" o:spt="32" o:oned="t" path="m,l21600,21600e" filled="f">
+                <v:path arrowok="t" fillok="f" o:connecttype="none"/>
+                <o:lock v:ext="edit" shapetype="t"/>
+              </v:shapetype>
+              <v:shape id="Straight Arrow Connector 15" o:spid="_x0000_s1026" type="#_x0000_t32" style="position:absolute;margin-left:50.25pt;margin-top:52.75pt;width:124.65pt;height:13.35pt;z-index:251683840;visibility:visible;mso-wrap-style:square;mso-width-percent:0;mso-height-percent:0;mso-wrap-distance-left:9pt;mso-wrap-distance-top:0;mso-wrap-distance-right:9pt;mso-wrap-distance-bottom:0;mso-position-horizontal:absolute;mso-position-horizontal-relative:text;mso-position-vertical:absolute;mso-position-vertical-relative:text;mso-width-percent:0;mso-height-percent:0;mso-width-relative:margin;mso-height-relative:margin" o:gfxdata="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" strokecolor="#00b050" strokeweight="2.25pt">
+                <v:stroke endarrow="block" joinstyle="miter"/>
+              </v:shape>
+            </w:pict>
+          </mc:Fallback>
+        </mc:AlternateContent>
+      </w:r>
+      <w:r>
+        <w:rPr>
+          <w:rFonts w:ascii="Garamond" w:hAnsi="Garamond"/>
+          <w:noProof/>
+          <w:sz w:val="22"/>
+        </w:rPr>
+        <mc:AlternateContent>
+          <mc:Choice Requires="wps">
+            <w:drawing>
+              <wp:anchor distT="0" distB="0" distL="114300" distR="114300" simplePos="0" relativeHeight="251680768" behindDoc="0" locked="0" layoutInCell="1" allowOverlap="1">
+                <wp:simplePos x="0" y="0"/>
+                <wp:positionH relativeFrom="column">
+                  <wp:posOffset>53163</wp:posOffset>
+                </wp:positionH>
+                <wp:positionV relativeFrom="paragraph">
+                  <wp:posOffset>95693</wp:posOffset>
+                </wp:positionV>
+                <wp:extent cx="1127051" cy="627321"/>
+                <wp:effectExtent l="0" t="0" r="16510" b="20955"/>
+                <wp:wrapNone/>
+                <wp:docPr id="11" name="Flowchart: Multidocument 11"/>
+                <wp:cNvGraphicFramePr/>
+                <a:graphic xmlns:a="http://schemas.openxmlformats.org/drawingml/2006/main">
+                  <a:graphicData uri="http://schemas.microsoft.com/office/word/2010/wordprocessingShape">
+                    <wps:wsp>
+                      <wps:cNvSpPr/>
+                      <wps:spPr>
+                        <a:xfrm>
+                          <a:off x="0" y="0"/>
+                          <a:ext cx="1127051" cy="627321"/>
+                        </a:xfrm>
+                        <a:prstGeom prst="flowChartMultidocument">
+                          <a:avLst/>
+                        </a:prstGeom>
+                      </wps:spPr>
+                      <wps:style>
+                        <a:lnRef idx="2">
+                          <a:schemeClr val="accent1">
+                            <a:shade val="50000"/>
+                          </a:schemeClr>
+                        </a:lnRef>
+                        <a:fillRef idx="1">
+                          <a:schemeClr val="accent1"/>
+                        </a:fillRef>
+                        <a:effectRef idx="0">
+                          <a:schemeClr val="accent1"/>
+                        </a:effectRef>
+                        <a:fontRef idx="minor">
+                          <a:schemeClr val="lt1"/>
+                        </a:fontRef>
+                      </wps:style>
+                      <wps:txbx>
+                        <w:txbxContent>
+                          <w:p>
+                            <w:pPr>
+                              <w:jc w:val="center"/>
+                            </w:pPr>
+                            <w:r>
+                              <w:t>Experiments</w:t>
+                            </w:r>
+                          </w:p>
+                        </w:txbxContent>
+                      </wps:txbx>
+                      <wps:bodyPr rot="0" spcFirstLastPara="0" vertOverflow="overflow" horzOverflow="overflow" vert="horz" wrap="square" lIns="91440" tIns="45720" rIns="91440" bIns="45720" numCol="1" spcCol="0" rtlCol="0" fromWordArt="0" anchor="ctr" anchorCtr="0" forceAA="0" compatLnSpc="1">
+                        <a:prstTxWarp prst="textNoShape">
+                          <a:avLst/>
+                        </a:prstTxWarp>
+                        <a:noAutofit/>
+                      </wps:bodyPr>
+                    </wps:wsp>
+                  </a:graphicData>
+                </a:graphic>
+                <wp14:sizeRelH relativeFrom="margin">
+                  <wp14:pctWidth>0</wp14:pctWidth>
+                </wp14:sizeRelH>
+                <wp14:sizeRelV relativeFrom="margin">
+                  <wp14:pctHeight>0</wp14:pctHeight>
+                </wp14:sizeRelV>
+              </wp:anchor>
+            </w:drawing>
+          </mc:Choice>
+          <mc:Fallback>
+            <w:pict>
+              <v:shapetype id="_x0000_t115" coordsize="21600,21600" o:spt="115" path="m,20465v810,317,1620,452,2397,725c3077,21325,3790,21417,4405,21597v1620,,2202,-180,2657,-272c7580,21280,8002,21010,8455,20917v422,-135,810,-405,1327,-542c10205,20150,10657,19967,11080,19742v517,-182,970,-407,1425,-590c13087,19017,13605,18745,14255,18610v615,-180,1262,-318,1942,-408c16975,18202,17785,18022,18595,18022r,-1670l19192,16252r808,l20000,14467r722,-75l21597,14392,21597,,2972,r,1815l1532,1815r,1860l,3675,,20465xem1532,3675nfl18595,3675r,12677em2972,1815nfl20000,1815r,12652e">
+                <v:stroke joinstyle="miter"/>
+                <v:path o:extrusionok="f" o:connecttype="custom" o:connectlocs="10800,0;0,10800;10800,19890;21600,10800" textboxrect="0,3675,18595,18022"/>
+              </v:shapetype>
+              <v:shape id="Flowchart: Multidocument 11" o:spid="_x0000_s1035" type="#_x0000_t115" style="position:absolute;left:0;text-align:left;margin-left:4.2pt;margin-top:7.55pt;width:88.75pt;height:49.4pt;z-index:251680768;visibility:visible;mso-wrap-style:square;mso-width-percent:0;mso-height-percent:0;mso-wrap-distance-left:9pt;mso-wrap-distance-top:0;mso-wrap-distance-right:9pt;mso-wrap-distance-bottom:0;mso-position-horizontal:absolute;mso-position-horizontal-relative:text;mso-position-vertical:absolute;mso-position-vertical-relative:text;mso-width-percent:0;mso-height-percent:0;mso-width-relative:margin;mso-height-relative:margin;v-text-anchor:middle" o:gfxdata="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" fillcolor="#5b9bd5 [3204]" strokecolor="#1f4d78 [1604]" strokeweight="1pt">
+                <v:textbox>
+                  <w:txbxContent>
+                    <w:p>
+                      <w:pPr>
+                        <w:jc w:val="center"/>
+                      </w:pPr>
+                      <w:r>
+                        <w:t>Experiments</w:t>
+                      </w:r>
+                    </w:p>
+                  </w:txbxContent>
+                </v:textbox>
+              </v:shape>
+            </w:pict>
+          </mc:Fallback>
+        </mc:AlternateContent>
+      </w:r>
+      <w:r>
+        <w:rPr>
+          <w:rFonts w:ascii="Garamond" w:hAnsi="Garamond"/>
+          <w:noProof/>
+          <w:sz w:val="22"/>
+        </w:rPr>
+        <mc:AlternateContent>
+          <mc:Choice Requires="wps">
+            <w:drawing>
+              <wp:anchor distT="0" distB="0" distL="114300" distR="114300" simplePos="0" relativeHeight="251679744" behindDoc="0" locked="0" layoutInCell="1" allowOverlap="1">
+                <wp:simplePos x="0" y="0"/>
+                <wp:positionH relativeFrom="column">
+                  <wp:posOffset>2221851</wp:posOffset>
+                </wp:positionH>
+                <wp:positionV relativeFrom="paragraph">
+                  <wp:posOffset>669290</wp:posOffset>
+                </wp:positionV>
+                <wp:extent cx="828867" cy="350757"/>
+                <wp:effectExtent l="0" t="0" r="47625" b="11430"/>
+                <wp:wrapNone/>
+                <wp:docPr id="9" name="Right Arrow Callout 9"/>
+                <wp:cNvGraphicFramePr/>
+                <a:graphic xmlns:a="http://schemas.openxmlformats.org/drawingml/2006/main">
+                  <a:graphicData uri="http://schemas.microsoft.com/office/word/2010/wordprocessingShape">
+                    <wps:wsp>
+                      <wps:cNvSpPr/>
+                      <wps:spPr>
+                        <a:xfrm>
+                          <a:off x="0" y="0"/>
+                          <a:ext cx="828867" cy="350757"/>
+                        </a:xfrm>
+                        <a:prstGeom prst="rightArrowCallout">
+                          <a:avLst/>
+                        </a:prstGeom>
+                      </wps:spPr>
+                      <wps:style>
+                        <a:lnRef idx="2">
+                          <a:schemeClr val="accent1">
+                            <a:shade val="50000"/>
+                          </a:schemeClr>
+                        </a:lnRef>
+                        <a:fillRef idx="1">
+                          <a:schemeClr val="accent1"/>
+                        </a:fillRef>
+                        <a:effectRef idx="0">
+                          <a:schemeClr val="accent1"/>
+                        </a:effectRef>
+                        <a:fontRef idx="minor">
+                          <a:schemeClr val="lt1"/>
+                        </a:fontRef>
+                      </wps:style>
+                      <wps:txbx>
+                        <w:txbxContent>
+                          <w:p>
+                            <w:pPr>
+                              <w:jc w:val="center"/>
+                            </w:pPr>
+                            <w:r>
+                              <w:t>USB</w:t>
+                            </w:r>
+                          </w:p>
+                        </w:txbxContent>
+                      </wps:txbx>
+                      <wps:bodyPr rot="0" spcFirstLastPara="0" vertOverflow="overflow" horzOverflow="overflow" vert="horz" wrap="square" lIns="91440" tIns="45720" rIns="91440" bIns="45720" numCol="1" spcCol="0" rtlCol="0" fromWordArt="0" anchor="ctr" anchorCtr="0" forceAA="0" compatLnSpc="1">
+                        <a:prstTxWarp prst="textNoShape">
+                          <a:avLst/>
+                        </a:prstTxWarp>
+                        <a:noAutofit/>
+                      </wps:bodyPr>
+                    </wps:wsp>
+                  </a:graphicData>
+                </a:graphic>
+                <wp14:sizeRelH relativeFrom="margin">
+                  <wp14:pctWidth>0</wp14:pctWidth>
+                </wp14:sizeRelH>
+                <wp14:sizeRelV relativeFrom="margin">
+                  <wp14:pctHeight>0</wp14:pctHeight>
+                </wp14:sizeRelV>
+              </wp:anchor>
+            </w:drawing>
+          </mc:Choice>
+          <mc:Fallback>
+            <w:pict>
+              <v:shapetype id="_x0000_t78" coordsize="21600,21600" o:spt="78" adj="14400,5400,18000,8100" path="m,l,21600@0,21600@0@5@2@5@2@4,21600,10800@2@1@2@3@0@3@0,xe">
+                <v:stroke joinstyle="miter"/>
+                <v:formulas>
+                  <v:f eqn="val #0"/>
+                  <v:f eqn="val #1"/>
+                  <v:f eqn="val #2"/>
+                  <v:f eqn="val #3"/>
+                  <v:f eqn="sum 21600 0 #1"/>
+                  <v:f eqn="sum 21600 0 #3"/>
+                  <v:f eqn="prod #0 1 2"/>
+                </v:formulas>
+                <v:path o:connecttype="custom" o:connectlocs="@6,0;0,10800;@6,21600;21600,10800" o:connectangles="270,180,90,0" textboxrect="0,0,@0,21600"/>
+                <v:handles>
+                  <v:h position="#0,topLeft" xrange="0,@2"/>
+                  <v:h position="bottomRight,#1" yrange="0,@3"/>
+                  <v:h position="#2,#3" xrange="@0,21600" yrange="@1,10800"/>
+                </v:handles>
+              </v:shapetype>
+              <v:shape id="Right Arrow Callout 9" o:spid="_x0000_s1036" type="#_x0000_t78" style="position:absolute;left:0;text-align:left;margin-left:174.95pt;margin-top:52.7pt;width:65.25pt;height:27.6pt;z-index:251679744;visibility:visible;mso-wrap-style:square;mso-width-percent:0;mso-height-percent:0;mso-wrap-distance-left:9pt;mso-wrap-distance-top:0;mso-wrap-distance-right:9pt;mso-wrap-distance-bottom:0;mso-position-horizontal:absolute;mso-position-horizontal-relative:text;mso-position-vertical:absolute;mso-position-vertical-relative:text;mso-width-percent:0;mso-height-percent:0;mso-width-relative:margin;mso-height-relative:margin;v-text-anchor:middle" o:gfxdata="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" adj="14035,,19315" fillcolor="#5b9bd5 [3204]" strokecolor="#1f4d78 [1604]" strokeweight="1pt">
+                <v:textbox>
+                  <w:txbxContent>
+                    <w:p>
+                      <w:pPr>
+                        <w:jc w:val="center"/>
+                      </w:pPr>
+                      <w:r>
+                        <w:t>USB</w:t>
+                      </w:r>
+                    </w:p>
+                  </w:txbxContent>
+                </v:textbox>
+              </v:shape>
+            </w:pict>
+          </mc:Fallback>
+        </mc:AlternateContent>
+      </w:r>
+      <w:r>
+        <w:rPr>
+          <w:rFonts w:ascii="Garamond" w:hAnsi="Garamond"/>
+          <w:noProof/>
+          <w:sz w:val="22"/>
+        </w:rPr>
+        <mc:AlternateContent>
+          <mc:Choice Requires="wps">
+            <w:drawing>
+              <wp:inline distT="0" distB="0" distL="0" distR="0">
+                <wp:extent cx="2753833" cy="1031358"/>
+                <wp:effectExtent l="0" t="0" r="27940" b="16510"/>
+                <wp:docPr id="3" name="Rectangle 3"/>
+                <wp:cNvGraphicFramePr/>
+                <a:graphic xmlns:a="http://schemas.openxmlformats.org/drawingml/2006/main">
+                  <a:graphicData uri="http://schemas.microsoft.com/office/word/2010/wordprocessingShape">
+                    <wps:wsp>
+                      <wps:cNvSpPr/>
+                      <wps:spPr>
+                        <a:xfrm>
+                          <a:off x="0" y="0"/>
+                          <a:ext cx="2753833" cy="1031358"/>
+                        </a:xfrm>
+                        <a:prstGeom prst="rect">
+                          <a:avLst/>
+                        </a:prstGeom>
+                        <a:solidFill>
+                          <a:schemeClr val="accent6">
+                            <a:lumMod val="40000"/>
+                            <a:lumOff val="60000"/>
+                          </a:schemeClr>
+                        </a:solidFill>
+                      </wps:spPr>
+                      <wps:style>
+                        <a:lnRef idx="2">
+                          <a:schemeClr val="accent1">
+                            <a:shade val="50000"/>
+                          </a:schemeClr>
+                        </a:lnRef>
+                        <a:fillRef idx="1">
+                          <a:schemeClr val="accent1"/>
+                        </a:fillRef>
+                        <a:effectRef idx="0">
+                          <a:schemeClr val="accent1"/>
+                        </a:effectRef>
+                        <a:fontRef idx="minor">
+                          <a:schemeClr val="lt1"/>
+                        </a:fontRef>
+                      </wps:style>
+                      <wps:txbx>
+                        <w:txbxContent>
+                          <w:p>
+                            <w:pPr>
+                              <w:jc w:val="center"/>
+                              <w:rPr>
+                                <w:color w:val="0D0D0D" w:themeColor="text1" w:themeTint="F2"/>
+                              </w:rPr>
+                            </w:pPr>
+                            <w:r>
+                              <w:rPr>
+                                <w:color w:val="0D0D0D" w:themeColor="text1" w:themeTint="F2"/>
+                              </w:rPr>
+                              <w:t>RSE</w:t>
+                            </w:r>
+                          </w:p>
+                        </w:txbxContent>
+                      </wps:txbx>
+                      <wps:bodyPr rot="0" spcFirstLastPara="0" vertOverflow="overflow" horzOverflow="overflow" vert="horz" wrap="square" lIns="91440" tIns="45720" rIns="91440" bIns="45720" numCol="1" spcCol="0" rtlCol="0" fromWordArt="0" anchor="ctr" anchorCtr="0" forceAA="0" compatLnSpc="1">
+                        <a:prstTxWarp prst="textNoShape">
+                          <a:avLst/>
+                        </a:prstTxWarp>
+                        <a:noAutofit/>
+                      </wps:bodyPr>
+                    </wps:wsp>
+                  </a:graphicData>
+                </a:graphic>
+              </wp:inline>
+            </w:drawing>
+          </mc:Choice>
+          <mc:Fallback>
+            <w:pict>
+              <v:rect id="Rectangle 3" o:spid="_x0000_s1037" style="width:216.85pt;height:81.2pt;visibility:visible;mso-wrap-style:square;mso-left-percent:-10001;mso-top-percent:-10001;mso-position-horizontal:absolute;mso-position-horizontal-relative:char;mso-position-vertical:absolute;mso-position-vertical-relative:line;mso-left-percent:-10001;mso-top-percent:-10001;v-text-anchor:middle" o:gfxdata="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" fillcolor="#c5e0b3 [1305]" strokecolor="#1f4d78 [1604]" strokeweight="1pt">
+                <v:textbox>
+                  <w:txbxContent>
+                    <w:p>
+                      <w:pPr>
+                        <w:jc w:val="center"/>
+                        <w:rPr>
+                          <w:color w:val="0D0D0D" w:themeColor="text1" w:themeTint="F2"/>
+                        </w:rPr>
+                      </w:pPr>
+                      <w:r>
+                        <w:rPr>
+                          <w:color w:val="0D0D0D" w:themeColor="text1" w:themeTint="F2"/>
+                        </w:rPr>
+                        <w:t>RSE</w:t>
+                      </w:r>
+                    </w:p>
+                  </w:txbxContent>
+                </v:textbox>
+                <w10:anchorlock/>
+              </v:rect>
+            </w:pict>
+          </mc:Fallback>
+        </mc:AlternateContent>
+      </w:r>
+    </w:p>
+    <w:p>
+      <w:pPr>
+        <w:jc w:val="both"/>
+        <w:rPr>
+          <w:rFonts w:ascii="Garamond" w:hAnsi="Garamond"/>
+          <w:sz w:val="22"/>
+        </w:rPr>
+      </w:pPr>
+      <w:r>
+        <w:rPr>
+          <w:rFonts w:ascii="Garamond" w:hAnsi="Garamond"/>
+          <w:sz w:val="22"/>
+        </w:rPr>
+        <w:t>Figure X: Data flow diagram of module MCU</w:t>
+      </w:r>
+    </w:p>
+    <w:p>
+      <w:pPr>
+        <w:jc w:val="both"/>
+        <w:rPr>
+          <w:rFonts w:ascii="Garamond" w:hAnsi="Garamond"/>
+          <w:sz w:val="22"/>
+        </w:rPr>
+      </w:pPr>
+    </w:p>
+    <w:p>
+      <w:pPr>
+        <w:jc w:val="both"/>
+        <w:rPr>
+          <w:rFonts w:ascii="Garamond" w:hAnsi="Garamond"/>
+          <w:sz w:val="22"/>
+        </w:rPr>
+      </w:pPr>
+      <w:r>
+        <w:rPr>
+          <w:rFonts w:ascii="Garamond" w:hAnsi="Garamond"/>
+          <w:sz w:val="22"/>
+        </w:rPr>
+        <w:t>USB hub:</w:t>
+      </w:r>
+      <w:r>
+        <w:rPr>
+          <w:rFonts w:ascii="Garamond" w:hAnsi="Garamond"/>
+          <w:sz w:val="22"/>
+        </w:rPr>
+        <w:t xml:space="preserve"> The USB hub uses and IC to route multiple connections to the DMS MCU via one USB port. </w:t>
+      </w:r>
+      <w:proofErr w:type="gramStart"/>
+      <w:r>
+        <w:rPr>
+          <w:rFonts w:ascii="Garamond" w:hAnsi="Garamond"/>
+          <w:sz w:val="22"/>
+        </w:rPr>
+        <w:t>An</w:t>
+      </w:r>
+      <w:proofErr w:type="gramEnd"/>
+      <w:r>
+        <w:rPr>
+          <w:rFonts w:ascii="Garamond" w:hAnsi="Garamond"/>
+          <w:sz w:val="22"/>
+        </w:rPr>
+        <w:t xml:space="preserve"> FE1.1s USB 2.0 High Speed 4-Port Hub Controller is used for this. </w:t>
+      </w:r>
+    </w:p>
+    <w:p>
+      <w:pPr>
+        <w:jc w:val="both"/>
+        <w:rPr>
+          <w:rFonts w:ascii="Garamond" w:hAnsi="Garamond"/>
+          <w:sz w:val="22"/>
+        </w:rPr>
+      </w:pPr>
+      <w:r>
+        <w:rPr>
+          <w:rFonts w:ascii="Garamond" w:hAnsi="Garamond"/>
+          <w:noProof/>
+          <w:sz w:val="22"/>
+        </w:rPr>
+        <mc:AlternateContent>
+          <mc:Choice Requires="wps">
+            <w:drawing>
+              <wp:anchor distT="0" distB="0" distL="114300" distR="114300" simplePos="0" relativeHeight="251685888" behindDoc="0" locked="0" layoutInCell="1" allowOverlap="1" wp14:anchorId="03E14708" wp14:editId="746EBC52">
+                <wp:simplePos x="0" y="0"/>
+                <wp:positionH relativeFrom="margin">
+                  <wp:align>left</wp:align>
+                </wp:positionH>
+                <wp:positionV relativeFrom="paragraph">
+                  <wp:posOffset>152400</wp:posOffset>
+                </wp:positionV>
+                <wp:extent cx="776177" cy="308344"/>
+                <wp:effectExtent l="0" t="0" r="43180" b="15875"/>
+                <wp:wrapNone/>
+                <wp:docPr id="27" name="Right Arrow Callout 27"/>
+                <wp:cNvGraphicFramePr/>
+                <a:graphic xmlns:a="http://schemas.openxmlformats.org/drawingml/2006/main">
+                  <a:graphicData uri="http://schemas.microsoft.com/office/word/2010/wordprocessingShape">
+                    <wps:wsp>
+                      <wps:cNvSpPr/>
+                      <wps:spPr>
+                        <a:xfrm>
+                          <a:off x="0" y="0"/>
+                          <a:ext cx="776177" cy="308344"/>
+                        </a:xfrm>
+                        <a:prstGeom prst="rightArrowCallout">
+                          <a:avLst/>
+                        </a:prstGeom>
+                      </wps:spPr>
+                      <wps:style>
+                        <a:lnRef idx="2">
+                          <a:schemeClr val="accent1">
+                            <a:shade val="50000"/>
+                          </a:schemeClr>
+                        </a:lnRef>
+                        <a:fillRef idx="1">
+                          <a:schemeClr val="accent1"/>
+                        </a:fillRef>
+                        <a:effectRef idx="0">
+                          <a:schemeClr val="accent1"/>
+                        </a:effectRef>
+                        <a:fontRef idx="minor">
+                          <a:schemeClr val="lt1"/>
+                        </a:fontRef>
+                      </wps:style>
+                      <wps:txbx>
+                        <w:txbxContent>
+                          <w:p>
+                            <w:pPr>
+                              <w:jc w:val="center"/>
+                            </w:pPr>
+                            <w:r>
+                              <w:t>USB</w:t>
+                            </w:r>
+                          </w:p>
+                        </w:txbxContent>
+                      </wps:txbx>
+                      <wps:bodyPr rot="0" spcFirstLastPara="0" vertOverflow="overflow" horzOverflow="overflow" vert="horz" wrap="square" lIns="91440" tIns="45720" rIns="91440" bIns="45720" numCol="1" spcCol="0" rtlCol="0" fromWordArt="0" anchor="ctr" anchorCtr="0" forceAA="0" compatLnSpc="1">
+                        <a:prstTxWarp prst="textNoShape">
+                          <a:avLst/>
+                        </a:prstTxWarp>
+                        <a:noAutofit/>
+                      </wps:bodyPr>
+                    </wps:wsp>
+                  </a:graphicData>
+                </a:graphic>
+                <wp14:sizeRelH relativeFrom="margin">
+                  <wp14:pctWidth>0</wp14:pctWidth>
+                </wp14:sizeRelH>
+                <wp14:sizeRelV relativeFrom="margin">
+                  <wp14:pctHeight>0</wp14:pctHeight>
+                </wp14:sizeRelV>
+              </wp:anchor>
+            </w:drawing>
+          </mc:Choice>
+          <mc:Fallback>
+            <w:pict>
+              <v:shape w14:anchorId="03E14708" id="Right Arrow Callout 27" o:spid="_x0000_s1038" type="#_x0000_t78" style="position:absolute;left:0;text-align:left;margin-left:0;margin-top:12pt;width:61.1pt;height:24.3pt;z-index:251685888;visibility:visible;mso-wrap-style:square;mso-width-percent:0;mso-height-percent:0;mso-wrap-distance-left:9pt;mso-wrap-distance-top:0;mso-wrap-distance-right:9pt;mso-wrap-distance-bottom:0;mso-position-horizontal:left;mso-position-horizontal-relative:margin;mso-position-vertical:absolute;mso-position-vertical-relative:text;mso-width-percent:0;mso-height-percent:0;mso-width-relative:margin;mso-height-relative:margin;v-text-anchor:middle" o:gfxdata="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" adj="14035,,19455" fillcolor="#5b9bd5 [3204]" strokecolor="#1f4d78 [1604]" strokeweight="1pt">
+                <v:textbox>
+                  <w:txbxContent>
+                    <w:p>
+                      <w:pPr>
+                        <w:jc w:val="center"/>
+                      </w:pPr>
+                      <w:r>
+                        <w:t>USB</w:t>
+                      </w:r>
+                    </w:p>
+                  </w:txbxContent>
+                </v:textbox>
+                <w10:wrap anchorx="margin"/>
+              </v:shape>
+            </w:pict>
+          </mc:Fallback>
+        </mc:AlternateContent>
+      </w:r>
+    </w:p>
+    <w:p>
+      <w:pPr>
+        <w:jc w:val="both"/>
+        <w:rPr>
+          <w:rFonts w:ascii="Garamond" w:hAnsi="Garamond"/>
+          <w:sz w:val="22"/>
+        </w:rPr>
+      </w:pPr>
+      <w:r>
+        <w:rPr>
+          <w:rFonts w:ascii="Garamond" w:hAnsi="Garamond"/>
+          <w:noProof/>
+          <w:sz w:val="22"/>
+        </w:rPr>
+        <mc:AlternateContent>
+          <mc:Choice Requires="wps">
+            <w:drawing>
+              <wp:anchor distT="0" distB="0" distL="114300" distR="114300" simplePos="0" relativeHeight="251706368" behindDoc="0" locked="0" layoutInCell="1" allowOverlap="1" wp14:anchorId="53A3F561" wp14:editId="540964D3">
+                <wp:simplePos x="0" y="0"/>
+                <wp:positionH relativeFrom="column">
+                  <wp:posOffset>1318436</wp:posOffset>
+                </wp:positionH>
+                <wp:positionV relativeFrom="paragraph">
+                  <wp:posOffset>802993</wp:posOffset>
+                </wp:positionV>
+                <wp:extent cx="286991" cy="776177"/>
+                <wp:effectExtent l="19050" t="19050" r="56515" b="43180"/>
+                <wp:wrapNone/>
+                <wp:docPr id="43022" name="Straight Arrow Connector 43022"/>
+                <wp:cNvGraphicFramePr/>
+                <a:graphic xmlns:a="http://schemas.openxmlformats.org/drawingml/2006/main">
+                  <a:graphicData uri="http://schemas.microsoft.com/office/word/2010/wordprocessingShape">
+                    <wps:wsp>
+                      <wps:cNvCnPr/>
+                      <wps:spPr>
+                        <a:xfrm>
+                          <a:off x="0" y="0"/>
+                          <a:ext cx="286991" cy="776177"/>
+                        </a:xfrm>
+                        <a:prstGeom prst="straightConnector1">
+                          <a:avLst/>
+                        </a:prstGeom>
+                        <a:ln w="28575">
+                          <a:solidFill>
+                            <a:srgbClr val="00B050"/>
+                          </a:solidFill>
+                          <a:tailEnd type="triangle"/>
+                        </a:ln>
+                      </wps:spPr>
+                      <wps:style>
+                        <a:lnRef idx="1">
+                          <a:schemeClr val="accent1"/>
+                        </a:lnRef>
+                        <a:fillRef idx="0">
+                          <a:schemeClr val="accent1"/>
+                        </a:fillRef>
+                        <a:effectRef idx="0">
+                          <a:schemeClr val="accent1"/>
+                        </a:effectRef>
+                        <a:fontRef idx="minor">
+                          <a:schemeClr val="tx1"/>
+                        </a:fontRef>
+                      </wps:style>
+                      <wps:bodyPr/>
+                    </wps:wsp>
+                  </a:graphicData>
+                </a:graphic>
+                <wp14:sizeRelH relativeFrom="margin">
+                  <wp14:pctWidth>0</wp14:pctWidth>
+                </wp14:sizeRelH>
+                <wp14:sizeRelV relativeFrom="margin">
+                  <wp14:pctHeight>0</wp14:pctHeight>
+                </wp14:sizeRelV>
+              </wp:anchor>
+            </w:drawing>
+          </mc:Choice>
+          <mc:Fallback>
+            <w:pict>
+              <v:shape w14:anchorId="3FBC255C" id="Straight Arrow Connector 43022" o:spid="_x0000_s1026" type="#_x0000_t32" style="position:absolute;margin-left:103.8pt;margin-top:63.25pt;width:22.6pt;height:61.1pt;z-index:251706368;visibility:visible;mso-wrap-style:square;mso-width-percent:0;mso-height-percent:0;mso-wrap-distance-left:9pt;mso-wrap-distance-top:0;mso-wrap-distance-right:9pt;mso-wrap-distance-bottom:0;mso-position-horizontal:absolute;mso-position-horizontal-relative:text;mso-position-vertical:absolute;mso-position-vertical-relative:text;mso-width-percent:0;mso-height-percent:0;mso-width-relative:margin;mso-height-relative:margin" o:gfxdata="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" strokecolor="#00b050" strokeweight="2.25pt">
+                <v:stroke endarrow="block" joinstyle="miter"/>
+              </v:shape>
+            </w:pict>
+          </mc:Fallback>
+        </mc:AlternateContent>
+      </w:r>
+      <w:r>
+        <w:rPr>
+          <w:rFonts w:ascii="Garamond" w:hAnsi="Garamond"/>
+          <w:noProof/>
+          <w:sz w:val="22"/>
+        </w:rPr>
+        <mc:AlternateContent>
+          <mc:Choice Requires="wps">
+            <w:drawing>
+              <wp:anchor distT="0" distB="0" distL="114300" distR="114300" simplePos="0" relativeHeight="251704320" behindDoc="0" locked="0" layoutInCell="1" allowOverlap="1">
+                <wp:simplePos x="0" y="0"/>
+                <wp:positionH relativeFrom="column">
+                  <wp:posOffset>669778</wp:posOffset>
+                </wp:positionH>
+                <wp:positionV relativeFrom="paragraph">
+                  <wp:posOffset>1631950</wp:posOffset>
+                </wp:positionV>
+                <wp:extent cx="754911" cy="318977"/>
+                <wp:effectExtent l="0" t="0" r="0" b="5080"/>
+                <wp:wrapNone/>
+                <wp:docPr id="43021" name="Text Box 43021"/>
+                <wp:cNvGraphicFramePr/>
+                <a:graphic xmlns:a="http://schemas.openxmlformats.org/drawingml/2006/main">
+                  <a:graphicData uri="http://schemas.microsoft.com/office/word/2010/wordprocessingShape">
+                    <wps:wsp>
+                      <wps:cNvSpPr txBox="1"/>
+                      <wps:spPr>
+                        <a:xfrm>
+                          <a:off x="0" y="0"/>
+                          <a:ext cx="754911" cy="318977"/>
+                        </a:xfrm>
+                        <a:prstGeom prst="rect">
+                          <a:avLst/>
+                        </a:prstGeom>
+                        <a:noFill/>
+                        <a:ln w="6350">
+                          <a:noFill/>
+                        </a:ln>
+                        <a:effectLst/>
+                      </wps:spPr>
+                      <wps:style>
+                        <a:lnRef idx="0">
+                          <a:schemeClr val="accent1"/>
+                        </a:lnRef>
+                        <a:fillRef idx="0">
+                          <a:schemeClr val="accent1"/>
+                        </a:fillRef>
+                        <a:effectRef idx="0">
+                          <a:schemeClr val="accent1"/>
+                        </a:effectRef>
+                        <a:fontRef idx="minor">
+                          <a:schemeClr val="dk1"/>
+                        </a:fontRef>
+                      </wps:style>
+                      <wps:txbx>
+                        <w:txbxContent>
+                          <w:p>
+                            <w:r>
+                              <w:t>USB hub</w:t>
+                            </w:r>
+                          </w:p>
+                        </w:txbxContent>
+                      </wps:txbx>
+                      <wps:bodyPr rot="0" spcFirstLastPara="0" vertOverflow="overflow" horzOverflow="overflow" vert="horz" wrap="square" lIns="91440" tIns="45720" rIns="91440" bIns="45720" numCol="1" spcCol="0" rtlCol="0" fromWordArt="0" anchor="t" anchorCtr="0" forceAA="0" compatLnSpc="1">
+                        <a:prstTxWarp prst="textNoShape">
+                          <a:avLst/>
+                        </a:prstTxWarp>
+                        <a:noAutofit/>
+                      </wps:bodyPr>
+                    </wps:wsp>
+                  </a:graphicData>
+                </a:graphic>
+                <wp14:sizeRelH relativeFrom="margin">
+                  <wp14:pctWidth>0</wp14:pctWidth>
+                </wp14:sizeRelH>
+              </wp:anchor>
+            </w:drawing>
+          </mc:Choice>
+          <mc:Fallback>
+            <w:pict>
+              <v:shapetype id="_x0000_t202" coordsize="21600,21600" o:spt="202" path="m,l,21600r21600,l21600,xe">
+                <v:stroke joinstyle="miter"/>
+                <v:path gradientshapeok="t" o:connecttype="rect"/>
+              </v:shapetype>
+              <v:shape id="Text Box 43021" o:spid="_x0000_s1039" type="#_x0000_t202" style="position:absolute;left:0;text-align:left;margin-left:52.75pt;margin-top:128.5pt;width:59.45pt;height:25.1pt;z-index:251704320;visibility:visible;mso-wrap-style:square;mso-width-percent:0;mso-wrap-distance-left:9pt;mso-wrap-distance-top:0;mso-wrap-distance-right:9pt;mso-wrap-distance-bottom:0;mso-position-horizontal:absolute;mso-position-horizontal-relative:text;mso-position-vertical:absolute;mso-position-vertical-relative:text;mso-width-percent:0;mso-width-relative:margin;v-text-anchor:top" o:gfxdata="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" filled="f" stroked="f" strokeweight=".5pt">
+                <v:textbox>
+                  <w:txbxContent>
+                    <w:p>
+                      <w:r>
+                        <w:t>USB hub</w:t>
+                      </w:r>
+                    </w:p>
+                  </w:txbxContent>
+                </v:textbox>
+              </v:shape>
+            </w:pict>
+          </mc:Fallback>
+        </mc:AlternateContent>
+      </w:r>
+      <w:r>
+        <w:rPr>
+          <w:rFonts w:ascii="Garamond" w:hAnsi="Garamond"/>
+          <w:noProof/>
+          <w:sz w:val="22"/>
+        </w:rPr>
+        <mc:AlternateContent>
+          <mc:Choice Requires="wps">
+            <w:drawing>
+              <wp:anchor distT="0" distB="0" distL="114300" distR="114300" simplePos="0" relativeHeight="251703296" behindDoc="0" locked="0" layoutInCell="1" allowOverlap="1" wp14:anchorId="04153088" wp14:editId="3BF38602">
+                <wp:simplePos x="0" y="0"/>
+                <wp:positionH relativeFrom="column">
+                  <wp:posOffset>797441</wp:posOffset>
+                </wp:positionH>
+                <wp:positionV relativeFrom="paragraph">
+                  <wp:posOffset>739199</wp:posOffset>
+                </wp:positionV>
+                <wp:extent cx="297711" cy="722660"/>
+                <wp:effectExtent l="19050" t="38100" r="45720" b="20320"/>
+                <wp:wrapNone/>
+                <wp:docPr id="43020" name="Straight Arrow Connector 43020"/>
+                <wp:cNvGraphicFramePr/>
+                <a:graphic xmlns:a="http://schemas.openxmlformats.org/drawingml/2006/main">
+                  <a:graphicData uri="http://schemas.microsoft.com/office/word/2010/wordprocessingShape">
+                    <wps:wsp>
+                      <wps:cNvCnPr/>
+                      <wps:spPr>
+                        <a:xfrm flipV="1">
+                          <a:off x="0" y="0"/>
+                          <a:ext cx="297711" cy="722660"/>
+                        </a:xfrm>
+                        <a:prstGeom prst="straightConnector1">
+                          <a:avLst/>
+                        </a:prstGeom>
+                        <a:ln w="28575">
+                          <a:solidFill>
+                            <a:srgbClr val="00B050"/>
+                          </a:solidFill>
+                          <a:tailEnd type="triangle"/>
+                        </a:ln>
+                      </wps:spPr>
+                      <wps:style>
+                        <a:lnRef idx="1">
+                          <a:schemeClr val="accent1"/>
+                        </a:lnRef>
+                        <a:fillRef idx="0">
+                          <a:schemeClr val="accent1"/>
+                        </a:fillRef>
+                        <a:effectRef idx="0">
+                          <a:schemeClr val="accent1"/>
+                        </a:effectRef>
+                        <a:fontRef idx="minor">
+                          <a:schemeClr val="tx1"/>
+                        </a:fontRef>
+                      </wps:style>
+                      <wps:bodyPr/>
+                    </wps:wsp>
+                  </a:graphicData>
+                </a:graphic>
+                <wp14:sizeRelH relativeFrom="margin">
+                  <wp14:pctWidth>0</wp14:pctWidth>
+                </wp14:sizeRelH>
+                <wp14:sizeRelV relativeFrom="margin">
+                  <wp14:pctHeight>0</wp14:pctHeight>
+                </wp14:sizeRelV>
+              </wp:anchor>
+            </w:drawing>
+          </mc:Choice>
+          <mc:Fallback>
+            <w:pict>
+              <v:shape w14:anchorId="2BF84EC6" id="Straight Arrow Connector 43020" o:spid="_x0000_s1026" type="#_x0000_t32" style="position:absolute;margin-left:62.8pt;margin-top:58.2pt;width:23.45pt;height:56.9pt;flip:y;z-index:251703296;visibility:visible;mso-wrap-style:square;mso-width-percent:0;mso-height-percent:0;mso-wrap-distance-left:9pt;mso-wrap-distance-top:0;mso-wrap-distance-right:9pt;mso-wrap-distance-bottom:0;mso-position-horizontal:absolute;mso-position-horizontal-relative:text;mso-position-vertical:absolute;mso-position-vertical-relative:text;mso-width-percent:0;mso-height-percent:0;mso-width-relative:margin;mso-height-relative:margin" o:gfxdata="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" strokecolor="#00b050" strokeweight="2.25pt">
+                <v:stroke endarrow="block" joinstyle="miter"/>
+              </v:shape>
+            </w:pict>
+          </mc:Fallback>
+        </mc:AlternateContent>
+      </w:r>
+      <w:r>
+        <w:rPr>
+          <w:rFonts w:ascii="Garamond" w:hAnsi="Garamond"/>
+          <w:noProof/>
+          <w:sz w:val="22"/>
+        </w:rPr>
+        <mc:AlternateContent>
+          <mc:Choice Requires="wps">
+            <w:drawing>
+              <wp:anchor distT="0" distB="0" distL="114300" distR="114300" simplePos="0" relativeHeight="251701248" behindDoc="0" locked="0" layoutInCell="1" allowOverlap="1" wp14:anchorId="04153088" wp14:editId="3BF38602">
+                <wp:simplePos x="0" y="0"/>
+                <wp:positionH relativeFrom="column">
+                  <wp:posOffset>787325</wp:posOffset>
+                </wp:positionH>
+                <wp:positionV relativeFrom="paragraph">
+                  <wp:posOffset>547547</wp:posOffset>
+                </wp:positionV>
+                <wp:extent cx="254665" cy="394114"/>
+                <wp:effectExtent l="19050" t="38100" r="50165" b="25400"/>
+                <wp:wrapNone/>
+                <wp:docPr id="43019" name="Straight Arrow Connector 43019"/>
+                <wp:cNvGraphicFramePr/>
+                <a:graphic xmlns:a="http://schemas.openxmlformats.org/drawingml/2006/main">
+                  <a:graphicData uri="http://schemas.microsoft.com/office/word/2010/wordprocessingShape">
+                    <wps:wsp>
+                      <wps:cNvCnPr/>
+                      <wps:spPr>
+                        <a:xfrm flipV="1">
+                          <a:off x="0" y="0"/>
+                          <a:ext cx="254665" cy="394114"/>
+                        </a:xfrm>
+                        <a:prstGeom prst="straightConnector1">
+                          <a:avLst/>
+                        </a:prstGeom>
+                        <a:ln w="28575">
+                          <a:solidFill>
+                            <a:srgbClr val="00B050"/>
+                          </a:solidFill>
+                          <a:tailEnd type="triangle"/>
+                        </a:ln>
+                      </wps:spPr>
+                      <wps:style>
+                        <a:lnRef idx="1">
+                          <a:schemeClr val="accent1"/>
+                        </a:lnRef>
+                        <a:fillRef idx="0">
+                          <a:schemeClr val="accent1"/>
+                        </a:fillRef>
+                        <a:effectRef idx="0">
+                          <a:schemeClr val="accent1"/>
+                        </a:effectRef>
+                        <a:fontRef idx="minor">
+                          <a:schemeClr val="tx1"/>
+                        </a:fontRef>
+                      </wps:style>
+                      <wps:bodyPr/>
+                    </wps:wsp>
+                  </a:graphicData>
+                </a:graphic>
+                <wp14:sizeRelH relativeFrom="margin">
+                  <wp14:pctWidth>0</wp14:pctWidth>
+                </wp14:sizeRelH>
+                <wp14:sizeRelV relativeFrom="margin">
+                  <wp14:pctHeight>0</wp14:pctHeight>
+                </wp14:sizeRelV>
+              </wp:anchor>
+            </w:drawing>
+          </mc:Choice>
+          <mc:Fallback>
+            <w:pict>
+              <v:shape w14:anchorId="2062E07A" id="Straight Arrow Connector 43019" o:spid="_x0000_s1026" type="#_x0000_t32" style="position:absolute;margin-left:62pt;margin-top:43.1pt;width:20.05pt;height:31.05pt;flip:y;z-index:251701248;visibility:visible;mso-wrap-style:square;mso-width-percent:0;mso-height-percent:0;mso-wrap-distance-left:9pt;mso-wrap-distance-top:0;mso-wrap-distance-right:9pt;mso-wrap-distance-bottom:0;mso-position-horizontal:absolute;mso-position-horizontal-relative:text;mso-position-vertical:absolute;mso-position-vertical-relative:text;mso-width-percent:0;mso-height-percent:0;mso-width-relative:margin;mso-height-relative:margin" o:gfxdata="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" strokecolor="#00b050" strokeweight="2.25pt">
+                <v:stroke endarrow="block" joinstyle="miter"/>
+              </v:shape>
+            </w:pict>
+          </mc:Fallback>
+        </mc:AlternateContent>
+      </w:r>
+      <w:r>
+        <w:rPr>
+          <w:rFonts w:ascii="Garamond" w:hAnsi="Garamond"/>
+          <w:noProof/>
+          <w:sz w:val="22"/>
+        </w:rPr>
+        <mc:AlternateContent>
+          <mc:Choice Requires="wps">
+            <w:drawing>
+              <wp:anchor distT="0" distB="0" distL="114300" distR="114300" simplePos="0" relativeHeight="251699200" behindDoc="0" locked="0" layoutInCell="1" allowOverlap="1" wp14:anchorId="04153088" wp14:editId="3BF38602">
+                <wp:simplePos x="0" y="0"/>
+                <wp:positionH relativeFrom="column">
+                  <wp:posOffset>786809</wp:posOffset>
+                </wp:positionH>
+                <wp:positionV relativeFrom="paragraph">
+                  <wp:posOffset>398956</wp:posOffset>
+                </wp:positionV>
+                <wp:extent cx="212651" cy="148915"/>
+                <wp:effectExtent l="19050" t="38100" r="54610" b="22860"/>
+                <wp:wrapNone/>
+                <wp:docPr id="43017" name="Straight Arrow Connector 43017"/>
+                <wp:cNvGraphicFramePr/>
+                <a:graphic xmlns:a="http://schemas.openxmlformats.org/drawingml/2006/main">
+                  <a:graphicData uri="http://schemas.microsoft.com/office/word/2010/wordprocessingShape">
+                    <wps:wsp>
+                      <wps:cNvCnPr/>
+                      <wps:spPr>
+                        <a:xfrm flipV="1">
+                          <a:off x="0" y="0"/>
+                          <a:ext cx="212651" cy="148915"/>
+                        </a:xfrm>
+                        <a:prstGeom prst="straightConnector1">
+                          <a:avLst/>
+                        </a:prstGeom>
+                        <a:ln w="28575">
+                          <a:solidFill>
+                            <a:srgbClr val="00B050"/>
+                          </a:solidFill>
+                          <a:tailEnd type="triangle"/>
+                        </a:ln>
+                      </wps:spPr>
+                      <wps:style>
+                        <a:lnRef idx="1">
+                          <a:schemeClr val="accent1"/>
+                        </a:lnRef>
+                        <a:fillRef idx="0">
+                          <a:schemeClr val="accent1"/>
+                        </a:fillRef>
+                        <a:effectRef idx="0">
+                          <a:schemeClr val="accent1"/>
+                        </a:effectRef>
+                        <a:fontRef idx="minor">
+                          <a:schemeClr val="tx1"/>
+                        </a:fontRef>
+                      </wps:style>
+                      <wps:bodyPr/>
+                    </wps:wsp>
+                  </a:graphicData>
+                </a:graphic>
+                <wp14:sizeRelH relativeFrom="margin">
+                  <wp14:pctWidth>0</wp14:pctWidth>
+                </wp14:sizeRelH>
+                <wp14:sizeRelV relativeFrom="margin">
+                  <wp14:pctHeight>0</wp14:pctHeight>
+                </wp14:sizeRelV>
+              </wp:anchor>
+            </w:drawing>
+          </mc:Choice>
+          <mc:Fallback>
+            <w:pict>
+              <v:shape w14:anchorId="779E9DD3" id="Straight Arrow Connector 43017" o:spid="_x0000_s1026" type="#_x0000_t32" style="position:absolute;margin-left:61.95pt;margin-top:31.4pt;width:16.75pt;height:11.75pt;flip:y;z-index:251699200;visibility:visible;mso-wrap-style:square;mso-width-percent:0;mso-height-percent:0;mso-wrap-distance-left:9pt;mso-wrap-distance-top:0;mso-wrap-distance-right:9pt;mso-wrap-distance-bottom:0;mso-position-horizontal:absolute;mso-position-horizontal-relative:text;mso-position-vertical:absolute;mso-position-vertical-relative:text;mso-width-percent:0;mso-height-percent:0;mso-width-relative:margin;mso-height-relative:margin" o:gfxdata="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" strokecolor="#00b050" strokeweight="2.25pt">
+                <v:stroke endarrow="block" joinstyle="miter"/>
+              </v:shape>
+            </w:pict>
+          </mc:Fallback>
+        </mc:AlternateContent>
+      </w:r>
+      <w:r>
+        <w:rPr>
+          <w:rFonts w:ascii="Garamond" w:hAnsi="Garamond"/>
+          <w:noProof/>
+          <w:sz w:val="22"/>
+        </w:rPr>
+        <mc:AlternateContent>
+          <mc:Choice Requires="wps">
+            <w:drawing>
+              <wp:anchor distT="0" distB="0" distL="114300" distR="114300" simplePos="0" relativeHeight="251697152" behindDoc="0" locked="0" layoutInCell="1" allowOverlap="1" wp14:anchorId="7BBD63A0" wp14:editId="2BA3F048">
+                <wp:simplePos x="0" y="0"/>
+                <wp:positionH relativeFrom="column">
+                  <wp:posOffset>754912</wp:posOffset>
+                </wp:positionH>
+                <wp:positionV relativeFrom="paragraph">
+                  <wp:posOffset>133143</wp:posOffset>
+                </wp:positionV>
+                <wp:extent cx="212651" cy="85061"/>
+                <wp:effectExtent l="19050" t="38100" r="54610" b="48895"/>
+                <wp:wrapNone/>
+                <wp:docPr id="43016" name="Straight Arrow Connector 43016"/>
+                <wp:cNvGraphicFramePr/>
+                <a:graphic xmlns:a="http://schemas.openxmlformats.org/drawingml/2006/main">
+                  <a:graphicData uri="http://schemas.microsoft.com/office/word/2010/wordprocessingShape">
+                    <wps:wsp>
+                      <wps:cNvCnPr/>
+                      <wps:spPr>
+                        <a:xfrm>
+                          <a:off x="0" y="0"/>
+                          <a:ext cx="212651" cy="85061"/>
+                        </a:xfrm>
+                        <a:prstGeom prst="straightConnector1">
+                          <a:avLst/>
+                        </a:prstGeom>
+                        <a:ln w="28575">
+                          <a:solidFill>
+                            <a:srgbClr val="00B050"/>
+                          </a:solidFill>
+                          <a:tailEnd type="triangle"/>
+                        </a:ln>
+                      </wps:spPr>
+                      <wps:style>
+                        <a:lnRef idx="1">
+                          <a:schemeClr val="accent1"/>
+                        </a:lnRef>
+                        <a:fillRef idx="0">
+                          <a:schemeClr val="accent1"/>
+                        </a:fillRef>
+                        <a:effectRef idx="0">
+                          <a:schemeClr val="accent1"/>
+                        </a:effectRef>
+                        <a:fontRef idx="minor">
+                          <a:schemeClr val="tx1"/>
+                        </a:fontRef>
+                      </wps:style>
+                      <wps:bodyPr/>
+                    </wps:wsp>
+                  </a:graphicData>
+                </a:graphic>
+                <wp14:sizeRelH relativeFrom="margin">
+                  <wp14:pctWidth>0</wp14:pctWidth>
+                </wp14:sizeRelH>
+                <wp14:sizeRelV relativeFrom="margin">
+                  <wp14:pctHeight>0</wp14:pctHeight>
+                </wp14:sizeRelV>
+              </wp:anchor>
+            </w:drawing>
+          </mc:Choice>
+          <mc:Fallback>
+            <w:pict>
+              <v:shape w14:anchorId="1F9B4A00" id="Straight Arrow Connector 43016" o:spid="_x0000_s1026" type="#_x0000_t32" style="position:absolute;margin-left:59.45pt;margin-top:10.5pt;width:16.75pt;height:6.7pt;z-index:251697152;visibility:visible;mso-wrap-style:square;mso-width-percent:0;mso-height-percent:0;mso-wrap-distance-left:9pt;mso-wrap-distance-top:0;mso-wrap-distance-right:9pt;mso-wrap-distance-bottom:0;mso-position-horizontal:absolute;mso-position-horizontal-relative:text;mso-position-vertical:absolute;mso-position-vertical-relative:text;mso-width-percent:0;mso-height-percent:0;mso-width-relative:margin;mso-height-relative:margin" o:gfxdata="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" strokecolor="#00b050" strokeweight="2.25pt">
+                <v:stroke endarrow="block" joinstyle="miter"/>
+              </v:shape>
+            </w:pict>
+          </mc:Fallback>
+        </mc:AlternateContent>
+      </w:r>
+      <w:r>
+        <w:rPr>
+          <w:rFonts w:ascii="Garamond" w:hAnsi="Garamond"/>
+          <w:noProof/>
+          <w:sz w:val="22"/>
+        </w:rPr>
+        <mc:AlternateContent>
+          <mc:Choice Requires="wps">
+            <w:drawing>
+              <wp:anchor distT="0" distB="0" distL="114300" distR="114300" simplePos="0" relativeHeight="251695104" behindDoc="0" locked="0" layoutInCell="1" allowOverlap="1">
+                <wp:simplePos x="0" y="0"/>
+                <wp:positionH relativeFrom="column">
+                  <wp:posOffset>967120</wp:posOffset>
+                </wp:positionH>
+                <wp:positionV relativeFrom="paragraph">
+                  <wp:posOffset>154320</wp:posOffset>
+                </wp:positionV>
+                <wp:extent cx="659219" cy="627202"/>
+                <wp:effectExtent l="19050" t="0" r="45720" b="20955"/>
+                <wp:wrapNone/>
+                <wp:docPr id="43015" name="Flowchart: Manual Operation 43015"/>
+                <wp:cNvGraphicFramePr/>
+                <a:graphic xmlns:a="http://schemas.openxmlformats.org/drawingml/2006/main">
+                  <a:graphicData uri="http://schemas.microsoft.com/office/word/2010/wordprocessingShape">
+                    <wps:wsp>
+                      <wps:cNvSpPr/>
+                      <wps:spPr>
+                        <a:xfrm>
+                          <a:off x="0" y="0"/>
+                          <a:ext cx="659219" cy="627202"/>
+                        </a:xfrm>
+                        <a:prstGeom prst="flowChartManualOperation">
+                          <a:avLst/>
+                        </a:prstGeom>
+                      </wps:spPr>
+                      <wps:style>
+                        <a:lnRef idx="2">
+                          <a:schemeClr val="accent1">
+                            <a:shade val="50000"/>
+                          </a:schemeClr>
+                        </a:lnRef>
+                        <a:fillRef idx="1">
+                          <a:schemeClr val="accent1"/>
+                        </a:fillRef>
+                        <a:effectRef idx="0">
+                          <a:schemeClr val="accent1"/>
+                        </a:effectRef>
+                        <a:fontRef idx="minor">
+                          <a:schemeClr val="lt1"/>
+                        </a:fontRef>
+                      </wps:style>
+                      <wps:txbx>
+                        <w:txbxContent>
+                          <w:p>
+                            <w:pPr>
+                              <w:jc w:val="center"/>
+                            </w:pPr>
+                            <w:r>
+                              <w:t>IC</w:t>
+                            </w:r>
+                          </w:p>
+                        </w:txbxContent>
+                      </wps:txbx>
+                      <wps:bodyPr rot="0" spcFirstLastPara="0" vertOverflow="overflow" horzOverflow="overflow" vert="horz" wrap="square" lIns="91440" tIns="45720" rIns="91440" bIns="45720" numCol="1" spcCol="0" rtlCol="0" fromWordArt="0" anchor="ctr" anchorCtr="0" forceAA="0" compatLnSpc="1">
+                        <a:prstTxWarp prst="textNoShape">
+                          <a:avLst/>
+                        </a:prstTxWarp>
+                        <a:noAutofit/>
+                      </wps:bodyPr>
+                    </wps:wsp>
+                  </a:graphicData>
+                </a:graphic>
+                <wp14:sizeRelH relativeFrom="margin">
+                  <wp14:pctWidth>0</wp14:pctWidth>
+                </wp14:sizeRelH>
+                <wp14:sizeRelV relativeFrom="margin">
+                  <wp14:pctHeight>0</wp14:pctHeight>
+                </wp14:sizeRelV>
+              </wp:anchor>
+            </w:drawing>
+          </mc:Choice>
+          <mc:Fallback>
+            <w:pict>
+              <v:shapetype id="_x0000_t119" coordsize="21600,21600" o:spt="119" path="m,l21600,,17240,21600r-12880,xe">
+                <v:stroke joinstyle="miter"/>
+                <v:path gradientshapeok="t" o:connecttype="custom" o:connectlocs="10800,0;2180,10800;10800,21600;19420,10800" textboxrect="4321,0,17204,21600"/>
+              </v:shapetype>
+              <v:shape id="Flowchart: Manual Operation 43015" o:spid="_x0000_s1040" type="#_x0000_t119" style="position:absolute;left:0;text-align:left;margin-left:76.15pt;margin-top:12.15pt;width:51.9pt;height:49.4pt;z-index:251695104;visibility:visible;mso-wrap-style:square;mso-width-percent:0;mso-height-percent:0;mso-wrap-distance-left:9pt;mso-wrap-distance-top:0;mso-wrap-distance-right:9pt;mso-wrap-distance-bottom:0;mso-position-horizontal:absolute;mso-position-horizontal-relative:text;mso-position-vertical:absolute;mso-position-vertical-relative:text;mso-width-percent:0;mso-height-percent:0;mso-width-relative:margin;mso-height-relative:margin;v-text-anchor:middle" o:gfxdata="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" fillcolor="#5b9bd5 [3204]" strokecolor="#1f4d78 [1604]" strokeweight="1pt">
+                <v:textbox>
+                  <w:txbxContent>
+                    <w:p>
+                      <w:pPr>
+                        <w:jc w:val="center"/>
+                      </w:pPr>
+                      <w:r>
+                        <w:t>IC</w:t>
+                      </w:r>
+                    </w:p>
+                  </w:txbxContent>
+                </v:textbox>
+              </v:shape>
+            </w:pict>
+          </mc:Fallback>
+        </mc:AlternateContent>
+      </w:r>
+      <w:r>
+        <w:rPr>
+          <w:rFonts w:ascii="Garamond" w:hAnsi="Garamond"/>
+          <w:noProof/>
+          <w:sz w:val="22"/>
+        </w:rPr>
+        <mc:AlternateContent>
+          <mc:Choice Requires="wps">
+            <w:drawing>
+              <wp:anchor distT="0" distB="0" distL="114300" distR="114300" simplePos="0" relativeHeight="251694080" behindDoc="0" locked="0" layoutInCell="1" allowOverlap="1" wp14:anchorId="4DB1B032" wp14:editId="34C140A9">
+                <wp:simplePos x="0" y="0"/>
+                <wp:positionH relativeFrom="column">
+                  <wp:posOffset>1456660</wp:posOffset>
+                </wp:positionH>
+                <wp:positionV relativeFrom="paragraph">
+                  <wp:posOffset>1626235</wp:posOffset>
+                </wp:positionV>
+                <wp:extent cx="828867" cy="350757"/>
+                <wp:effectExtent l="0" t="0" r="47625" b="11430"/>
+                <wp:wrapNone/>
+                <wp:docPr id="43014" name="Right Arrow Callout 43014"/>
+                <wp:cNvGraphicFramePr/>
+                <a:graphic xmlns:a="http://schemas.openxmlformats.org/drawingml/2006/main">
+                  <a:graphicData uri="http://schemas.microsoft.com/office/word/2010/wordprocessingShape">
+                    <wps:wsp>
+                      <wps:cNvSpPr/>
+                      <wps:spPr>
+                        <a:xfrm>
+                          <a:off x="0" y="0"/>
+                          <a:ext cx="828867" cy="350757"/>
+                        </a:xfrm>
+                        <a:prstGeom prst="rightArrowCallout">
+                          <a:avLst/>
+                        </a:prstGeom>
+                      </wps:spPr>
+                      <wps:style>
+                        <a:lnRef idx="2">
+                          <a:schemeClr val="accent1">
+                            <a:shade val="50000"/>
+                          </a:schemeClr>
+                        </a:lnRef>
+                        <a:fillRef idx="1">
+                          <a:schemeClr val="accent1"/>
+                        </a:fillRef>
+                        <a:effectRef idx="0">
+                          <a:schemeClr val="accent1"/>
+                        </a:effectRef>
+                        <a:fontRef idx="minor">
+                          <a:schemeClr val="lt1"/>
+                        </a:fontRef>
+                      </wps:style>
+                      <wps:txbx>
+                        <w:txbxContent>
+                          <w:p>
+                            <w:pPr>
+                              <w:jc w:val="center"/>
+                            </w:pPr>
+                            <w:r>
+                              <w:t>USB</w:t>
+                            </w:r>
+                          </w:p>
+                        </w:txbxContent>
+                      </wps:txbx>
+                      <wps:bodyPr rot="0" spcFirstLastPara="0" vertOverflow="overflow" horzOverflow="overflow" vert="horz" wrap="square" lIns="91440" tIns="45720" rIns="91440" bIns="45720" numCol="1" spcCol="0" rtlCol="0" fromWordArt="0" anchor="ctr" anchorCtr="0" forceAA="0" compatLnSpc="1">
+                        <a:prstTxWarp prst="textNoShape">
+                          <a:avLst/>
+                        </a:prstTxWarp>
+                        <a:noAutofit/>
+                      </wps:bodyPr>
+                    </wps:wsp>
+                  </a:graphicData>
+                </a:graphic>
+                <wp14:sizeRelH relativeFrom="margin">
+                  <wp14:pctWidth>0</wp14:pctWidth>
+                </wp14:sizeRelH>
+                <wp14:sizeRelV relativeFrom="margin">
+                  <wp14:pctHeight>0</wp14:pctHeight>
+                </wp14:sizeRelV>
+              </wp:anchor>
+            </w:drawing>
+          </mc:Choice>
+          <mc:Fallback>
+            <w:pict>
+              <v:shape w14:anchorId="4DB1B032" id="Right Arrow Callout 43014" o:spid="_x0000_s1041" type="#_x0000_t78" style="position:absolute;left:0;text-align:left;margin-left:114.7pt;margin-top:128.05pt;width:65.25pt;height:27.6pt;z-index:251694080;visibility:visible;mso-wrap-style:square;mso-width-percent:0;mso-height-percent:0;mso-wrap-distance-left:9pt;mso-wrap-distance-top:0;mso-wrap-distance-right:9pt;mso-wrap-distance-bottom:0;mso-position-horizontal:absolute;mso-position-horizontal-relative:text;mso-position-vertical:absolute;mso-position-vertical-relative:text;mso-width-percent:0;mso-height-percent:0;mso-width-relative:margin;mso-height-relative:margin;v-text-anchor:middle" o:gfxdata="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" adj="14035,,19315" fillcolor="#5b9bd5 [3204]" strokecolor="#1f4d78 [1604]" strokeweight="1pt">
+                <v:textbox>
+                  <w:txbxContent>
+                    <w:p>
+                      <w:pPr>
+                        <w:jc w:val="center"/>
+                      </w:pPr>
+                      <w:r>
+                        <w:t>USB</w:t>
+                      </w:r>
+                    </w:p>
+                  </w:txbxContent>
+                </v:textbox>
+              </v:shape>
+            </w:pict>
+          </mc:Fallback>
+        </mc:AlternateContent>
+      </w:r>
+      <w:r>
+        <w:rPr>
+          <w:rFonts w:ascii="Garamond" w:hAnsi="Garamond"/>
+          <w:noProof/>
+          <w:sz w:val="22"/>
+        </w:rPr>
+        <mc:AlternateContent>
+          <mc:Choice Requires="wps">
+            <w:drawing>
+              <wp:anchor distT="0" distB="0" distL="114300" distR="114300" simplePos="0" relativeHeight="251692032" behindDoc="0" locked="0" layoutInCell="1" allowOverlap="1" wp14:anchorId="1419E824" wp14:editId="40EB5BC3">
+                <wp:simplePos x="0" y="0"/>
+                <wp:positionH relativeFrom="margin">
+                  <wp:align>left</wp:align>
+                </wp:positionH>
+                <wp:positionV relativeFrom="paragraph">
+                  <wp:posOffset>1278610</wp:posOffset>
+                </wp:positionV>
+                <wp:extent cx="776177" cy="308344"/>
+                <wp:effectExtent l="0" t="0" r="43180" b="15875"/>
+                <wp:wrapNone/>
+                <wp:docPr id="43012" name="Right Arrow Callout 43012"/>
+                <wp:cNvGraphicFramePr/>
+                <a:graphic xmlns:a="http://schemas.openxmlformats.org/drawingml/2006/main">
+                  <a:graphicData uri="http://schemas.microsoft.com/office/word/2010/wordprocessingShape">
+                    <wps:wsp>
+                      <wps:cNvSpPr/>
+                      <wps:spPr>
+                        <a:xfrm>
+                          <a:off x="0" y="0"/>
+                          <a:ext cx="776177" cy="308344"/>
+                        </a:xfrm>
+                        <a:prstGeom prst="rightArrowCallout">
+                          <a:avLst/>
+                        </a:prstGeom>
+                      </wps:spPr>
+                      <wps:style>
+                        <a:lnRef idx="2">
+                          <a:schemeClr val="accent1">
+                            <a:shade val="50000"/>
+                          </a:schemeClr>
+                        </a:lnRef>
+                        <a:fillRef idx="1">
+                          <a:schemeClr val="accent1"/>
+                        </a:fillRef>
+                        <a:effectRef idx="0">
+                          <a:schemeClr val="accent1"/>
+                        </a:effectRef>
+                        <a:fontRef idx="minor">
+                          <a:schemeClr val="lt1"/>
+                        </a:fontRef>
+                      </wps:style>
+                      <wps:txbx>
+                        <w:txbxContent>
+                          <w:p>
+                            <w:pPr>
+                              <w:jc w:val="center"/>
+                            </w:pPr>
+                            <w:r>
+                              <w:t>USB</w:t>
+                            </w:r>
+                          </w:p>
+                        </w:txbxContent>
+                      </wps:txbx>
+                      <wps:bodyPr rot="0" spcFirstLastPara="0" vertOverflow="overflow" horzOverflow="overflow" vert="horz" wrap="square" lIns="91440" tIns="45720" rIns="91440" bIns="45720" numCol="1" spcCol="0" rtlCol="0" fromWordArt="0" anchor="ctr" anchorCtr="0" forceAA="0" compatLnSpc="1">
+                        <a:prstTxWarp prst="textNoShape">
+                          <a:avLst/>
+                        </a:prstTxWarp>
+                        <a:noAutofit/>
+                      </wps:bodyPr>
+                    </wps:wsp>
+                  </a:graphicData>
+                </a:graphic>
+                <wp14:sizeRelH relativeFrom="margin">
+                  <wp14:pctWidth>0</wp14:pctWidth>
+                </wp14:sizeRelH>
+                <wp14:sizeRelV relativeFrom="margin">
+                  <wp14:pctHeight>0</wp14:pctHeight>
+                </wp14:sizeRelV>
+              </wp:anchor>
+            </w:drawing>
+          </mc:Choice>
+          <mc:Fallback>
+            <w:pict>
+              <v:shape w14:anchorId="1419E824" id="Right Arrow Callout 43012" o:spid="_x0000_s1042" type="#_x0000_t78" style="position:absolute;left:0;text-align:left;margin-left:0;margin-top:100.7pt;width:61.1pt;height:24.3pt;z-index:251692032;visibility:visible;mso-wrap-style:square;mso-width-percent:0;mso-height-percent:0;mso-wrap-distance-left:9pt;mso-wrap-distance-top:0;mso-wrap-distance-right:9pt;mso-wrap-distance-bottom:0;mso-position-horizontal:left;mso-position-horizontal-relative:margin;mso-position-vertical:absolute;mso-position-vertical-relative:text;mso-width-percent:0;mso-height-percent:0;mso-width-relative:margin;mso-height-relative:margin;v-text-anchor:middle" o:gfxdata="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" adj="14035,,19455" fillcolor="#5b9bd5 [3204]" strokecolor="#1f4d78 [1604]" strokeweight="1pt">
+                <v:textbox>
+                  <w:txbxContent>
+                    <w:p>
+                      <w:pPr>
+                        <w:jc w:val="center"/>
+                      </w:pPr>
+                      <w:r>
+                        <w:t>USB</w:t>
+                      </w:r>
+                    </w:p>
+                  </w:txbxContent>
+                </v:textbox>
+                <w10:wrap anchorx="margin"/>
+              </v:shape>
+            </w:pict>
+          </mc:Fallback>
+        </mc:AlternateContent>
+      </w:r>
+      <w:r>
+        <w:rPr>
+          <w:rFonts w:ascii="Garamond" w:hAnsi="Garamond"/>
+          <w:noProof/>
+          <w:sz w:val="22"/>
+        </w:rPr>
+        <mc:AlternateContent>
+          <mc:Choice Requires="wps">
+            <w:drawing>
+              <wp:anchor distT="0" distB="0" distL="114300" distR="114300" simplePos="0" relativeHeight="251689984" behindDoc="0" locked="0" layoutInCell="1" allowOverlap="1" wp14:anchorId="1419E824" wp14:editId="40EB5BC3">
+                <wp:simplePos x="0" y="0"/>
+                <wp:positionH relativeFrom="margin">
+                  <wp:align>left</wp:align>
+                </wp:positionH>
+                <wp:positionV relativeFrom="paragraph">
+                  <wp:posOffset>821085</wp:posOffset>
+                </wp:positionV>
+                <wp:extent cx="776177" cy="308344"/>
+                <wp:effectExtent l="0" t="0" r="43180" b="15875"/>
+                <wp:wrapNone/>
+                <wp:docPr id="43010" name="Right Arrow Callout 43010"/>
+                <wp:cNvGraphicFramePr/>
+                <a:graphic xmlns:a="http://schemas.openxmlformats.org/drawingml/2006/main">
+                  <a:graphicData uri="http://schemas.microsoft.com/office/word/2010/wordprocessingShape">
+                    <wps:wsp>
+                      <wps:cNvSpPr/>
+                      <wps:spPr>
+                        <a:xfrm>
+                          <a:off x="0" y="0"/>
+                          <a:ext cx="776177" cy="308344"/>
+                        </a:xfrm>
+                        <a:prstGeom prst="rightArrowCallout">
+                          <a:avLst/>
+                        </a:prstGeom>
+                      </wps:spPr>
+                      <wps:style>
+                        <a:lnRef idx="2">
+                          <a:schemeClr val="accent1">
+                            <a:shade val="50000"/>
+                          </a:schemeClr>
+                        </a:lnRef>
+                        <a:fillRef idx="1">
+                          <a:schemeClr val="accent1"/>
+                        </a:fillRef>
+                        <a:effectRef idx="0">
+                          <a:schemeClr val="accent1"/>
+                        </a:effectRef>
+                        <a:fontRef idx="minor">
+                          <a:schemeClr val="lt1"/>
+                        </a:fontRef>
+                      </wps:style>
+                      <wps:txbx>
+                        <w:txbxContent>
+                          <w:p>
+                            <w:pPr>
+                              <w:jc w:val="center"/>
+                            </w:pPr>
+                            <w:r>
+                              <w:t>USB</w:t>
+                            </w:r>
+                          </w:p>
+                        </w:txbxContent>
+                      </wps:txbx>
+                      <wps:bodyPr rot="0" spcFirstLastPara="0" vertOverflow="overflow" horzOverflow="overflow" vert="horz" wrap="square" lIns="91440" tIns="45720" rIns="91440" bIns="45720" numCol="1" spcCol="0" rtlCol="0" fromWordArt="0" anchor="ctr" anchorCtr="0" forceAA="0" compatLnSpc="1">
+                        <a:prstTxWarp prst="textNoShape">
+                          <a:avLst/>
+                        </a:prstTxWarp>
+                        <a:noAutofit/>
+                      </wps:bodyPr>
+                    </wps:wsp>
+                  </a:graphicData>
+                </a:graphic>
+                <wp14:sizeRelH relativeFrom="margin">
+                  <wp14:pctWidth>0</wp14:pctWidth>
+                </wp14:sizeRelH>
+                <wp14:sizeRelV relativeFrom="margin">
+                  <wp14:pctHeight>0</wp14:pctHeight>
+                </wp14:sizeRelV>
+              </wp:anchor>
+            </w:drawing>
+          </mc:Choice>
+          <mc:Fallback>
+            <w:pict>
+              <v:shape w14:anchorId="1419E824" id="Right Arrow Callout 43010" o:spid="_x0000_s1043" type="#_x0000_t78" style="position:absolute;left:0;text-align:left;margin-left:0;margin-top:64.65pt;width:61.1pt;height:24.3pt;z-index:251689984;visibility:visible;mso-wrap-style:square;mso-width-percent:0;mso-height-percent:0;mso-wrap-distance-left:9pt;mso-wrap-distance-top:0;mso-wrap-distance-right:9pt;mso-wrap-distance-bottom:0;mso-position-horizontal:left;mso-position-horizontal-relative:margin;mso-position-vertical:absolute;mso-position-vertical-relative:text;mso-width-percent:0;mso-height-percent:0;mso-width-relative:margin;mso-height-relative:margin;v-text-anchor:middle" o:gfxdata="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" adj="14035,,19455" fillcolor="#5b9bd5 [3204]" strokecolor="#1f4d78 [1604]" strokeweight="1pt">
+                <v:textbox>
+                  <w:txbxContent>
+                    <w:p>
+                      <w:pPr>
+                        <w:jc w:val="center"/>
+                      </w:pPr>
+                      <w:r>
+                        <w:t>USB</w:t>
+                      </w:r>
+                    </w:p>
+                  </w:txbxContent>
+                </v:textbox>
+                <w10:wrap anchorx="margin"/>
+              </v:shape>
+            </w:pict>
+          </mc:Fallback>
+        </mc:AlternateContent>
+      </w:r>
+      <w:r>
+        <w:rPr>
+          <w:rFonts w:ascii="Garamond" w:hAnsi="Garamond"/>
+          <w:noProof/>
+          <w:sz w:val="22"/>
+        </w:rPr>
+        <mc:AlternateContent>
+          <mc:Choice Requires="wps">
+            <w:drawing>
+              <wp:anchor distT="0" distB="0" distL="114300" distR="114300" simplePos="0" relativeHeight="251687936" behindDoc="0" locked="0" layoutInCell="1" allowOverlap="1" wp14:anchorId="1419E824" wp14:editId="40EB5BC3">
+                <wp:simplePos x="0" y="0"/>
+                <wp:positionH relativeFrom="margin">
+                  <wp:align>left</wp:align>
+                </wp:positionH>
+                <wp:positionV relativeFrom="paragraph">
+                  <wp:posOffset>413134</wp:posOffset>
+                </wp:positionV>
+                <wp:extent cx="776177" cy="308344"/>
+                <wp:effectExtent l="0" t="0" r="43180" b="15875"/>
+                <wp:wrapNone/>
+                <wp:docPr id="31" name="Right Arrow Callout 31"/>
+                <wp:cNvGraphicFramePr/>
+                <a:graphic xmlns:a="http://schemas.openxmlformats.org/drawingml/2006/main">
+                  <a:graphicData uri="http://schemas.microsoft.com/office/word/2010/wordprocessingShape">
+                    <wps:wsp>
+                      <wps:cNvSpPr/>
+                      <wps:spPr>
+                        <a:xfrm>
+                          <a:off x="0" y="0"/>
+                          <a:ext cx="776177" cy="308344"/>
+                        </a:xfrm>
+                        <a:prstGeom prst="rightArrowCallout">
+                          <a:avLst/>
+                        </a:prstGeom>
+                      </wps:spPr>
+                      <wps:style>
+                        <a:lnRef idx="2">
+                          <a:schemeClr val="accent1">
+                            <a:shade val="50000"/>
+                          </a:schemeClr>
+                        </a:lnRef>
+                        <a:fillRef idx="1">
+                          <a:schemeClr val="accent1"/>
+                        </a:fillRef>
+                        <a:effectRef idx="0">
+                          <a:schemeClr val="accent1"/>
+                        </a:effectRef>
+                        <a:fontRef idx="minor">
+                          <a:schemeClr val="lt1"/>
+                        </a:fontRef>
+                      </wps:style>
+                      <wps:txbx>
+                        <w:txbxContent>
+                          <w:p>
+                            <w:pPr>
+                              <w:jc w:val="center"/>
+                            </w:pPr>
+                            <w:r>
+                              <w:t>USB</w:t>
+                            </w:r>
+                          </w:p>
+                        </w:txbxContent>
+                      </wps:txbx>
+                      <wps:bodyPr rot="0" spcFirstLastPara="0" vertOverflow="overflow" horzOverflow="overflow" vert="horz" wrap="square" lIns="91440" tIns="45720" rIns="91440" bIns="45720" numCol="1" spcCol="0" rtlCol="0" fromWordArt="0" anchor="ctr" anchorCtr="0" forceAA="0" compatLnSpc="1">
+                        <a:prstTxWarp prst="textNoShape">
+                          <a:avLst/>
+                        </a:prstTxWarp>
+                        <a:noAutofit/>
+                      </wps:bodyPr>
+                    </wps:wsp>
+                  </a:graphicData>
+                </a:graphic>
+                <wp14:sizeRelH relativeFrom="margin">
+                  <wp14:pctWidth>0</wp14:pctWidth>
+                </wp14:sizeRelH>
+                <wp14:sizeRelV relativeFrom="margin">
+                  <wp14:pctHeight>0</wp14:pctHeight>
+                </wp14:sizeRelV>
+              </wp:anchor>
+            </w:drawing>
+          </mc:Choice>
+          <mc:Fallback>
+            <w:pict>
+              <v:shape w14:anchorId="1419E824" id="Right Arrow Callout 31" o:spid="_x0000_s1044" type="#_x0000_t78" style="position:absolute;left:0;text-align:left;margin-left:0;margin-top:32.55pt;width:61.1pt;height:24.3pt;z-index:251687936;visibility:visible;mso-wrap-style:square;mso-width-percent:0;mso-height-percent:0;mso-wrap-distance-left:9pt;mso-wrap-distance-top:0;mso-wrap-distance-right:9pt;mso-wrap-distance-bottom:0;mso-position-horizontal:left;mso-position-horizontal-relative:margin;mso-position-vertical:absolute;mso-position-vertical-relative:text;mso-width-percent:0;mso-height-percent:0;mso-width-relative:margin;mso-height-relative:margin;v-text-anchor:middle" o:gfxdata="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" adj="14035,,19455" fillcolor="#5b9bd5 [3204]" strokecolor="#1f4d78 [1604]" strokeweight="1pt">
+                <v:textbox>
+                  <w:txbxContent>
+                    <w:p>
+                      <w:pPr>
+                        <w:jc w:val="center"/>
+                      </w:pPr>
+                      <w:r>
+                        <w:t>USB</w:t>
+                      </w:r>
+                    </w:p>
+                  </w:txbxContent>
+                </v:textbox>
+                <w10:wrap anchorx="margin"/>
+              </v:shape>
+            </w:pict>
+          </mc:Fallback>
+        </mc:AlternateContent>
+      </w:r>
+      <w:r>
+        <w:rPr>
+          <w:rFonts w:ascii="Garamond" w:hAnsi="Garamond"/>
+          <w:sz w:val="22"/>
+        </w:rPr>
+        <w:t xml:space="preserve">                  </w:t>
+      </w:r>
+      <w:r>
+        <w:rPr>
+          <w:rFonts w:ascii="Garamond" w:hAnsi="Garamond"/>
+          <w:noProof/>
+          <w:sz w:val="22"/>
+        </w:rPr>
+        <mc:AlternateContent>
+          <mc:Choice Requires="wps">
+            <w:drawing>
+              <wp:inline distT="0" distB="0" distL="0" distR="0" wp14:anchorId="56CDA07A" wp14:editId="2992405D">
+                <wp:extent cx="1360967" cy="1977656"/>
+                <wp:effectExtent l="0" t="0" r="10795" b="22860"/>
+                <wp:docPr id="17" name="Rectangle 17"/>
+                <wp:cNvGraphicFramePr/>
+                <a:graphic xmlns:a="http://schemas.openxmlformats.org/drawingml/2006/main">
+                  <a:graphicData uri="http://schemas.microsoft.com/office/word/2010/wordprocessingShape">
+                    <wps:wsp>
+                      <wps:cNvSpPr/>
+                      <wps:spPr>
+                        <a:xfrm>
+                          <a:off x="0" y="0"/>
+                          <a:ext cx="1360967" cy="1977656"/>
+                        </a:xfrm>
+                        <a:prstGeom prst="rect">
+                          <a:avLst/>
+                        </a:prstGeom>
+                        <a:solidFill>
+                          <a:schemeClr val="accent6">
+                            <a:lumMod val="40000"/>
+                            <a:lumOff val="60000"/>
+                          </a:schemeClr>
+                        </a:solidFill>
+                      </wps:spPr>
+                      <wps:style>
+                        <a:lnRef idx="2">
+                          <a:schemeClr val="accent1">
+                            <a:shade val="50000"/>
+                          </a:schemeClr>
+                        </a:lnRef>
+                        <a:fillRef idx="1">
+                          <a:schemeClr val="accent1"/>
+                        </a:fillRef>
+                        <a:effectRef idx="0">
+                          <a:schemeClr val="accent1"/>
+                        </a:effectRef>
+                        <a:fontRef idx="minor">
+                          <a:schemeClr val="lt1"/>
+                        </a:fontRef>
+                      </wps:style>
+                      <wps:txbx>
+                        <w:txbxContent>
+                          <w:p>
+                            <w:pPr>
+                              <w:jc w:val="center"/>
+                              <w:rPr>
+                                <w:color w:val="0D0D0D" w:themeColor="text1" w:themeTint="F2"/>
+                              </w:rPr>
+                            </w:pPr>
+                          </w:p>
+                        </w:txbxContent>
+                      </wps:txbx>
+                      <wps:bodyPr rot="0" spcFirstLastPara="0" vertOverflow="overflow" horzOverflow="overflow" vert="horz" wrap="square" lIns="91440" tIns="45720" rIns="91440" bIns="45720" numCol="1" spcCol="0" rtlCol="0" fromWordArt="0" anchor="ctr" anchorCtr="0" forceAA="0" compatLnSpc="1">
+                        <a:prstTxWarp prst="textNoShape">
+                          <a:avLst/>
+                        </a:prstTxWarp>
+                        <a:noAutofit/>
+                      </wps:bodyPr>
+                    </wps:wsp>
+                  </a:graphicData>
+                </a:graphic>
+              </wp:inline>
+            </w:drawing>
+          </mc:Choice>
+          <mc:Fallback>
+            <w:pict>
+              <v:rect w14:anchorId="56CDA07A" id="Rectangle 17" o:spid="_x0000_s1045" style="width:107.15pt;height:155.7pt;visibility:visible;mso-wrap-style:square;mso-left-percent:-10001;mso-top-percent:-10001;mso-position-horizontal:absolute;mso-position-horizontal-relative:char;mso-position-vertical:absolute;mso-position-vertical-relative:line;mso-left-percent:-10001;mso-top-percent:-10001;v-text-anchor:middle" o:gfxdata="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" fillcolor="#c5e0b3 [1305]" strokecolor="#1f4d78 [1604]" strokeweight="1pt">
+                <v:textbox>
+                  <w:txbxContent>
+                    <w:p>
+                      <w:pPr>
+                        <w:jc w:val="center"/>
+                        <w:rPr>
+                          <w:color w:val="0D0D0D" w:themeColor="text1" w:themeTint="F2"/>
+                        </w:rPr>
+                      </w:pPr>
+                    </w:p>
+                  </w:txbxContent>
+                </v:textbox>
+                <w10:anchorlock/>
+              </v:rect>
+            </w:pict>
+          </mc:Fallback>
+        </mc:AlternateContent>
+      </w:r>
+    </w:p>
+    <w:p>
+      <w:pPr>
+        <w:jc w:val="both"/>
+        <w:rPr>
+          <w:rFonts w:ascii="Garamond" w:hAnsi="Garamond"/>
+          <w:sz w:val="22"/>
+        </w:rPr>
+      </w:pPr>
+      <w:r>
+        <w:rPr>
+          <w:rFonts w:ascii="Garamond" w:hAnsi="Garamond"/>
+          <w:sz w:val="22"/>
+        </w:rPr>
+        <w:t>Figure X: Data flow diagram of USB hub</w:t>
+      </w:r>
+    </w:p>
+    <w:p>
+      <w:pPr>
+        <w:jc w:val="both"/>
+        <w:rPr>
+          <w:rFonts w:ascii="Garamond" w:hAnsi="Garamond"/>
+          <w:sz w:val="22"/>
+        </w:rPr>
+      </w:pPr>
+    </w:p>
+    <w:p>
+      <w:pPr>
+        <w:jc w:val="both"/>
+        <w:rPr>
+          <w:rFonts w:ascii="Garamond" w:hAnsi="Garamond"/>
+          <w:sz w:val="22"/>
+        </w:rPr>
+      </w:pPr>
+      <w:r>
+        <w:rPr>
+          <w:rFonts w:ascii="Garamond" w:hAnsi="Garamond"/>
+          <w:sz w:val="22"/>
+        </w:rPr>
+        <w:t>DMS MCU:</w:t>
+      </w:r>
+      <w:r>
+        <w:rPr>
+          <w:rFonts w:ascii="Garamond" w:hAnsi="Garamond"/>
+          <w:sz w:val="22"/>
+        </w:rPr>
+        <w:t xml:space="preserve"> The DMS uses the integrated parts of a Raspberry Pi Zero W and the </w:t>
+      </w:r>
+      <w:proofErr w:type="spellStart"/>
+      <w:r>
+        <w:rPr>
+          <w:rFonts w:ascii="Garamond" w:hAnsi="Garamond"/>
+          <w:sz w:val="22"/>
+        </w:rPr>
+        <w:t>Rasbian</w:t>
+      </w:r>
+      <w:proofErr w:type="spellEnd"/>
+      <w:r>
+        <w:rPr>
+          <w:rFonts w:ascii="Garamond" w:hAnsi="Garamond"/>
+          <w:sz w:val="22"/>
+        </w:rPr>
+        <w:t xml:space="preserve"> distribution of Linux to receive the information coming in via USB. A python program runs within the Linux environment that deals with reading and writing accordingly.</w:t>
+      </w:r>
+    </w:p>
+    <w:p>
+      <w:pPr>
+        <w:jc w:val="both"/>
+        <w:rPr>
+          <w:rFonts w:ascii="Garamond" w:hAnsi="Garamond"/>
+          <w:sz w:val="22"/>
+        </w:rPr>
+      </w:pPr>
+    </w:p>
+    <w:p>
+      <w:pPr>
+        <w:ind w:left="720"/>
+        <w:jc w:val="both"/>
+        <w:rPr>
+          <w:rFonts w:ascii="Garamond" w:hAnsi="Garamond"/>
+          <w:sz w:val="22"/>
+        </w:rPr>
+      </w:pPr>
+      <w:r>
+        <w:rPr>
+          <w:rFonts w:ascii="Garamond" w:hAnsi="Garamond"/>
+          <w:sz w:val="22"/>
+        </w:rPr>
+        <w:t>Main.py:</w:t>
+      </w:r>
+      <w:r>
+        <w:rPr>
+          <w:rFonts w:ascii="Garamond" w:hAnsi="Garamond"/>
+          <w:sz w:val="22"/>
+        </w:rPr>
+        <w:t xml:space="preserve"> This program runs at startup of the operating system.</w:t>
+      </w:r>
+      <w:r>
+        <w:rPr>
+          <w:rFonts w:ascii="Garamond" w:hAnsi="Garamond"/>
+          <w:sz w:val="22"/>
+        </w:rPr>
+        <w:t xml:space="preserve"> It uses the </w:t>
+      </w:r>
+      <w:proofErr w:type="spellStart"/>
+      <w:r>
+        <w:rPr>
+          <w:rFonts w:ascii="Garamond" w:hAnsi="Garamond"/>
+          <w:sz w:val="22"/>
+        </w:rPr>
+        <w:t>DataThread</w:t>
+      </w:r>
+      <w:proofErr w:type="spellEnd"/>
+      <w:r>
+        <w:rPr>
+          <w:rFonts w:ascii="Garamond" w:hAnsi="Garamond"/>
+          <w:sz w:val="22"/>
+        </w:rPr>
+        <w:t xml:space="preserve"> function and </w:t>
+      </w:r>
+      <w:r>
+        <w:rPr>
+          <w:rFonts w:ascii="Garamond" w:hAnsi="Garamond"/>
+          <w:sz w:val="22"/>
+        </w:rPr>
+        <w:t xml:space="preserve">starts a new function for 4 threads based on the port given by the USB hub and regulated </w:t>
+      </w:r>
+      <w:proofErr w:type="spellStart"/>
+      <w:r>
+        <w:rPr>
+          <w:rFonts w:ascii="Garamond" w:hAnsi="Garamond"/>
+          <w:sz w:val="22"/>
+        </w:rPr>
+        <w:t>baudrate</w:t>
+      </w:r>
+      <w:proofErr w:type="spellEnd"/>
+      <w:r>
+        <w:rPr>
+          <w:rFonts w:ascii="Garamond" w:hAnsi="Garamond"/>
+          <w:sz w:val="22"/>
+        </w:rPr>
+        <w:t xml:space="preserve"> (9600). </w:t>
+      </w:r>
+    </w:p>
+    <w:p>
+      <w:pPr>
+        <w:ind w:left="720"/>
+        <w:jc w:val="both"/>
+        <w:rPr>
+          <w:rFonts w:ascii="Garamond" w:hAnsi="Garamond"/>
+          <w:sz w:val="22"/>
+        </w:rPr>
+      </w:pPr>
+    </w:p>
+    <w:p>
+      <w:pPr>
+        <w:ind w:left="720"/>
+        <w:jc w:val="both"/>
+        <w:rPr>
+          <w:rFonts w:ascii="Garamond" w:hAnsi="Garamond"/>
+          <w:sz w:val="22"/>
+        </w:rPr>
+      </w:pPr>
+      <w:r>
+        <w:rPr>
+          <w:rFonts w:ascii="Garamond" w:hAnsi="Garamond"/>
+          <w:sz w:val="22"/>
+        </w:rPr>
+        <w:t>DataThread</w:t>
+      </w:r>
+      <w:r>
+        <w:rPr>
+          <w:rFonts w:ascii="Garamond" w:hAnsi="Garamond"/>
+          <w:sz w:val="22"/>
+        </w:rPr>
+        <w:t>.py</w:t>
+      </w:r>
+      <w:r>
+        <w:rPr>
+          <w:rFonts w:ascii="Garamond" w:hAnsi="Garamond"/>
+          <w:sz w:val="22"/>
+        </w:rPr>
+        <w:t xml:space="preserve">: This </w:t>
+      </w:r>
+      <w:r>
+        <w:rPr>
+          <w:rFonts w:ascii="Garamond" w:hAnsi="Garamond"/>
+          <w:sz w:val="22"/>
+        </w:rPr>
+        <w:t>function</w:t>
+      </w:r>
+      <w:r>
+        <w:rPr>
+          <w:rFonts w:ascii="Garamond" w:hAnsi="Garamond"/>
+          <w:sz w:val="22"/>
+        </w:rPr>
+        <w:t xml:space="preserve"> waits for a serial connection to be successfully made, then </w:t>
+      </w:r>
+      <w:r>
+        <w:rPr>
+          <w:rFonts w:ascii="Garamond" w:hAnsi="Garamond"/>
+          <w:sz w:val="22"/>
+        </w:rPr>
+        <w:t xml:space="preserve">converts the bytes into </w:t>
+      </w:r>
+      <w:proofErr w:type="spellStart"/>
+      <w:proofErr w:type="gramStart"/>
+      <w:r>
+        <w:rPr>
+          <w:rFonts w:ascii="Garamond" w:hAnsi="Garamond"/>
+          <w:sz w:val="22"/>
+        </w:rPr>
+        <w:t>ascii</w:t>
+      </w:r>
+      <w:proofErr w:type="spellEnd"/>
+      <w:proofErr w:type="gramEnd"/>
+      <w:r>
+        <w:rPr>
+          <w:rFonts w:ascii="Garamond" w:hAnsi="Garamond"/>
+          <w:sz w:val="22"/>
+        </w:rPr>
+        <w:t xml:space="preserve"> characters to be written to a .txt file</w:t>
+      </w:r>
+      <w:r>
+        <w:rPr>
+          <w:rFonts w:ascii="Garamond" w:hAnsi="Garamond"/>
+          <w:sz w:val="22"/>
+        </w:rPr>
+        <w:t xml:space="preserve">. This is where errors with connection are caught, and exceptions are dealt with. </w:t>
+      </w:r>
+      <w:r>
+        <w:rPr>
+          <w:rFonts w:ascii="Garamond" w:hAnsi="Garamond"/>
+          <w:sz w:val="22"/>
+        </w:rPr>
+        <w:t xml:space="preserve">An additional thread is initiated to check all other thread’s health. If a modules disconnects, the thread tries to keep connecting until successful. </w:t>
+      </w:r>
+      <w:r>
+        <w:rPr>
+          <w:rFonts w:ascii="Garamond" w:hAnsi="Garamond"/>
+          <w:sz w:val="22"/>
+        </w:rPr>
+        <w:t xml:space="preserve">The handshake protocol is encapsulated inside the </w:t>
+      </w:r>
+      <w:proofErr w:type="spellStart"/>
+      <w:r>
+        <w:rPr>
+          <w:rFonts w:ascii="Garamond" w:hAnsi="Garamond"/>
+          <w:sz w:val="22"/>
+        </w:rPr>
+        <w:t>Pyserial</w:t>
+      </w:r>
+      <w:proofErr w:type="spellEnd"/>
+      <w:r>
+        <w:rPr>
+          <w:rFonts w:ascii="Garamond" w:hAnsi="Garamond"/>
+          <w:sz w:val="22"/>
+        </w:rPr>
+        <w:t xml:space="preserve"> library. A timer is kept in this </w:t>
+      </w:r>
+      <w:r>
+        <w:rPr>
+          <w:rFonts w:ascii="Garamond" w:hAnsi="Garamond"/>
+          <w:sz w:val="22"/>
+        </w:rPr>
+        <w:t>function</w:t>
+      </w:r>
+      <w:r>
+        <w:rPr>
+          <w:rFonts w:ascii="Garamond" w:hAnsi="Garamond"/>
+          <w:sz w:val="22"/>
+        </w:rPr>
+        <w:t xml:space="preserve"> for 1500 seconds or 25 minutes. After the timer is over, threads are closed and the program exits.</w:t>
+      </w:r>
+      <w:r>
+        <w:rPr>
+          <w:rFonts w:ascii="Garamond" w:hAnsi="Garamond"/>
+          <w:sz w:val="22"/>
+        </w:rPr>
+        <w:t xml:space="preserve"> </w:t>
+      </w:r>
+    </w:p>
+    <w:p>
+      <w:pPr>
+        <w:jc w:val="both"/>
+      </w:pPr>
+    </w:p>
+    <w:p>
+      <w:pPr>
+        <w:jc w:val="both"/>
+      </w:pPr>
+    </w:p>
+    <w:p>
+      <w:pPr>
+        <w:jc w:val="both"/>
+        <w:rPr>
+          <w:rFonts w:ascii="Garamond" w:hAnsi="Garamond"/>
+          <w:sz w:val="22"/>
+          <w:szCs w:val="22"/>
+        </w:rPr>
+      </w:pPr>
+      <w:r>
+        <w:rPr>
+          <w:rFonts w:ascii="Garamond" w:hAnsi="Garamond"/>
+          <w:noProof/>
+          <w:sz w:val="22"/>
+          <w:szCs w:val="22"/>
+        </w:rPr>
+        <w:lastRenderedPageBreak/>
+        <mc:AlternateContent>
+          <mc:Choice Requires="wps">
+            <w:drawing>
+              <wp:inline distT="0" distB="0" distL="0" distR="0" wp14:anchorId="6507D7EB" wp14:editId="78F35232">
+                <wp:extent cx="5539563" cy="2126393"/>
+                <wp:effectExtent l="0" t="0" r="23495" b="26670"/>
+                <wp:docPr id="43023" name="Rectangle 43023"/>
+                <wp:cNvGraphicFramePr/>
+                <a:graphic xmlns:a="http://schemas.openxmlformats.org/drawingml/2006/main">
+                  <a:graphicData uri="http://schemas.microsoft.com/office/word/2010/wordprocessingShape">
+                    <wps:wsp>
+                      <wps:cNvSpPr/>
+                      <wps:spPr>
+                        <a:xfrm>
+                          <a:off x="0" y="0"/>
+                          <a:ext cx="5539563" cy="2126393"/>
+                        </a:xfrm>
+                        <a:prstGeom prst="rect">
+                          <a:avLst/>
+                        </a:prstGeom>
+                        <a:solidFill>
+                          <a:schemeClr val="accent6">
+                            <a:lumMod val="40000"/>
+                            <a:lumOff val="60000"/>
+                          </a:schemeClr>
+                        </a:solidFill>
+                      </wps:spPr>
+                      <wps:style>
+                        <a:lnRef idx="2">
+                          <a:schemeClr val="accent1">
+                            <a:shade val="50000"/>
+                          </a:schemeClr>
+                        </a:lnRef>
+                        <a:fillRef idx="1">
+                          <a:schemeClr val="accent1"/>
+                        </a:fillRef>
+                        <a:effectRef idx="0">
+                          <a:schemeClr val="accent1"/>
+                        </a:effectRef>
+                        <a:fontRef idx="minor">
+                          <a:schemeClr val="lt1"/>
+                        </a:fontRef>
+                      </wps:style>
+                      <wps:txbx>
+                        <w:txbxContent>
+                          <w:p>
+                            <w:pPr>
+                              <w:jc w:val="center"/>
+                              <w:rPr>
+                                <w:color w:val="0D0D0D" w:themeColor="text1" w:themeTint="F2"/>
+                              </w:rPr>
+                            </w:pPr>
+                            <w:r>
+                              <w:rPr>
+                                <w:color w:val="0D0D0D" w:themeColor="text1" w:themeTint="F2"/>
+                              </w:rPr>
+                              <w:t xml:space="preserve">DMS </w:t>
+                            </w:r>
+                            <w:r>
+                              <w:rPr>
+                                <w:color w:val="0D0D0D" w:themeColor="text1" w:themeTint="F2"/>
+                              </w:rPr>
+                              <w:t>MCU</w:t>
+                            </w:r>
+                          </w:p>
+                        </w:txbxContent>
+                      </wps:txbx>
+                      <wps:bodyPr rot="0" spcFirstLastPara="0" vertOverflow="overflow" horzOverflow="overflow" vert="horz" wrap="square" lIns="91440" tIns="45720" rIns="91440" bIns="45720" numCol="1" spcCol="0" rtlCol="0" fromWordArt="0" anchor="ctr" anchorCtr="0" forceAA="0" compatLnSpc="1">
+                        <a:prstTxWarp prst="textNoShape">
+                          <a:avLst/>
+                        </a:prstTxWarp>
+                        <a:noAutofit/>
+                      </wps:bodyPr>
+                    </wps:wsp>
+                  </a:graphicData>
+                </a:graphic>
+              </wp:inline>
+            </w:drawing>
+          </mc:Choice>
+          <mc:Fallback>
+            <w:pict>
+              <v:rect w14:anchorId="6507D7EB" id="Rectangle 43023" o:spid="_x0000_s1046" style="width:436.2pt;height:167.45pt;visibility:visible;mso-wrap-style:square;mso-left-percent:-10001;mso-top-percent:-10001;mso-position-horizontal:absolute;mso-position-horizontal-relative:char;mso-position-vertical:absolute;mso-position-vertical-relative:line;mso-left-percent:-10001;mso-top-percent:-10001;v-text-anchor:middle" o:gfxdata="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" fillcolor="#c5e0b3 [1305]" strokecolor="#1f4d78 [1604]" strokeweight="1pt">
+                <v:textbox>
+                  <w:txbxContent>
+                    <w:p>
+                      <w:pPr>
+                        <w:jc w:val="center"/>
+                        <w:rPr>
+                          <w:color w:val="0D0D0D" w:themeColor="text1" w:themeTint="F2"/>
+                        </w:rPr>
+                      </w:pPr>
+                      <w:r>
+                        <w:rPr>
+                          <w:color w:val="0D0D0D" w:themeColor="text1" w:themeTint="F2"/>
+                        </w:rPr>
+                        <w:t xml:space="preserve">DMS </w:t>
+                      </w:r>
+                      <w:r>
+                        <w:rPr>
+                          <w:color w:val="0D0D0D" w:themeColor="text1" w:themeTint="F2"/>
+                        </w:rPr>
+                        <w:t>MCU</w:t>
+                      </w:r>
+                    </w:p>
+                  </w:txbxContent>
+                </v:textbox>
+                <w10:anchorlock/>
+              </v:rect>
+            </w:pict>
+          </mc:Fallback>
+        </mc:AlternateContent>
+      </w:r>
+    </w:p>
+    <w:p>
+      <w:pPr>
+        <w:jc w:val="both"/>
+        <w:rPr>
+          <w:rFonts w:ascii="Garamond" w:hAnsi="Garamond"/>
+          <w:sz w:val="22"/>
+          <w:szCs w:val="22"/>
+        </w:rPr>
+      </w:pPr>
+      <w:r>
+        <w:rPr>
+          <w:rFonts w:ascii="Garamond" w:hAnsi="Garamond"/>
+          <w:sz w:val="22"/>
+          <w:szCs w:val="22"/>
+        </w:rPr>
+        <w:t xml:space="preserve">Figure X: </w:t>
+      </w:r>
+      <w:r>
+        <w:rPr>
+          <w:rFonts w:ascii="Garamond" w:hAnsi="Garamond"/>
+          <w:sz w:val="22"/>
+          <w:szCs w:val="22"/>
+        </w:rPr>
+        <w:t>Data flow diagram of the DMS MCU</w:t>
+      </w:r>
+    </w:p>
+    <w:p>
+      <w:pPr>
+        <w:jc w:val="both"/>
+        <w:rPr>
+          <w:rFonts w:ascii="Garamond" w:hAnsi="Garamond"/>
+          <w:sz w:val="22"/>
+          <w:szCs w:val="22"/>
+        </w:rPr>
+      </w:pPr>
+    </w:p>
+    <w:p>
+      <w:pPr>
+        <w:jc w:val="both"/>
+        <w:rPr>
+          <w:rFonts w:ascii="Garamond" w:hAnsi="Garamond"/>
+          <w:sz w:val="22"/>
+          <w:szCs w:val="22"/>
+        </w:rPr>
+      </w:pPr>
+      <w:r>
+        <w:rPr>
+          <w:rFonts w:ascii="Garamond" w:hAnsi="Garamond"/>
+          <w:noProof/>
+          <w:sz w:val="22"/>
+          <w:szCs w:val="22"/>
         </w:rPr>
         <mc:AlternateContent>
           <mc:Choice Requires="wps">
@@ -10274,7 +12461,10 @@
       </w:r>
       <w:r>
         <w:rPr>
-          <w:noProof/>
+          <w:rFonts w:ascii="Garamond" w:hAnsi="Garamond"/>
+          <w:noProof/>
+          <w:sz w:val="22"/>
+          <w:szCs w:val="22"/>
         </w:rPr>
         <mc:AlternateContent>
           <mc:Choice Requires="wps">
@@ -10385,7 +12575,7 @@
           </mc:Choice>
           <mc:Fallback>
             <w:pict>
-              <v:roundrect w14:anchorId="19B98065" id="Rounded Rectangle 7" o:spid="_x0000_s1035" style="position:absolute;left:0;text-align:left;margin-left:137.3pt;margin-top:117.2pt;width:111.35pt;height:86.25pt;z-index:251660288;visibility:visible;mso-wrap-style:square;mso-width-percent:0;mso-wrap-distance-left:9pt;mso-wrap-distance-top:0;mso-wrap-distance-right:9pt;mso-wrap-distance-bottom:0;mso-position-horizontal:absolute;mso-position-horizontal-relative:text;mso-position-vertical:absolute;mso-position-vertical-relative:text;mso-width-percent:0;mso-width-relative:margin;v-text-anchor:middle" arcsize="10923f" o:gfxdata="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" fillcolor="#5b9bd5 [3204]" strokecolor="#1f4d78 [1604]" strokeweight="1pt">
+              <v:roundrect w14:anchorId="19B98065" id="Rounded Rectangle 7" o:spid="_x0000_s1047" style="position:absolute;left:0;text-align:left;margin-left:137.3pt;margin-top:117.2pt;width:111.35pt;height:86.25pt;z-index:251660288;visibility:visible;mso-wrap-style:square;mso-width-percent:0;mso-wrap-distance-left:9pt;mso-wrap-distance-top:0;mso-wrap-distance-right:9pt;mso-wrap-distance-bottom:0;mso-position-horizontal:absolute;mso-position-horizontal-relative:text;mso-position-vertical:absolute;mso-position-vertical-relative:text;mso-width-percent:0;mso-width-relative:margin;v-text-anchor:middle" arcsize="10923f" o:gfxdata="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" fillcolor="#5b9bd5 [3204]" strokecolor="#1f4d78 [1604]" strokeweight="1pt">
                 <v:stroke joinstyle="miter"/>
                 <v:textbox>
                   <w:txbxContent>
@@ -10441,7 +12631,10 @@
       </w:r>
       <w:r>
         <w:rPr>
-          <w:noProof/>
+          <w:rFonts w:ascii="Garamond" w:hAnsi="Garamond"/>
+          <w:noProof/>
+          <w:sz w:val="22"/>
+          <w:szCs w:val="22"/>
         </w:rPr>
         <mc:AlternateContent>
           <mc:Choice Requires="wps">
@@ -10542,6 +12735,8 @@
                             <w:r>
                               <w:t>Enter</w:t>
                             </w:r>
+                            <w:bookmarkStart w:id="30" w:name="_GoBack"/>
+                            <w:bookmarkEnd w:id="30"/>
                           </w:p>
                         </w:txbxContent>
                       </wps:txbx>
@@ -10562,7 +12757,7 @@
           </mc:Choice>
           <mc:Fallback>
             <w:pict>
-              <v:roundrect w14:anchorId="3F46FCB2" id="Rounded Rectangle 10" o:spid="_x0000_s1036" style="position:absolute;left:0;text-align:left;margin-left:383.7pt;margin-top:123.3pt;width:111.35pt;height:86.25pt;z-index:251662336;visibility:visible;mso-wrap-style:square;mso-width-percent:0;mso-wrap-distance-left:9pt;mso-wrap-distance-top:0;mso-wrap-distance-right:9pt;mso-wrap-distance-bottom:0;mso-position-horizontal:absolute;mso-position-horizontal-relative:text;mso-position-vertical:absolute;mso-position-vertical-relative:text;mso-width-percent:0;mso-width-relative:margin;v-text-anchor:middle" arcsize="10923f" o:gfxdata="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" fillcolor="#5b9bd5 [3204]" strokecolor="#1f4d78 [1604]" strokeweight="1pt">
+              <v:roundrect w14:anchorId="3F46FCB2" id="Rounded Rectangle 10" o:spid="_x0000_s1048" style="position:absolute;left:0;text-align:left;margin-left:383.7pt;margin-top:123.3pt;width:111.35pt;height:86.25pt;z-index:251662336;visibility:visible;mso-wrap-style:square;mso-width-percent:0;mso-wrap-distance-left:9pt;mso-wrap-distance-top:0;mso-wrap-distance-right:9pt;mso-wrap-distance-bottom:0;mso-position-horizontal:absolute;mso-position-horizontal-relative:text;mso-position-vertical:absolute;mso-position-vertical-relative:text;mso-width-percent:0;mso-width-relative:margin;v-text-anchor:middle" arcsize="10923f" o:gfxdata="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" fillcolor="#5b9bd5 [3204]" strokecolor="#1f4d78 [1604]" strokeweight="1pt">
                 <v:stroke joinstyle="miter"/>
                 <v:textbox>
                   <w:txbxContent>
@@ -10618,6 +12813,8 @@
                       <w:r>
                         <w:t>Enter</w:t>
                       </w:r>
+                      <w:bookmarkStart w:id="31" w:name="_GoBack"/>
+                      <w:bookmarkEnd w:id="31"/>
                     </w:p>
                   </w:txbxContent>
                 </v:textbox>
@@ -10628,7 +12825,10 @@
       </w:r>
       <w:r>
         <w:rPr>
-          <w:noProof/>
+          <w:rFonts w:ascii="Garamond" w:hAnsi="Garamond"/>
+          <w:noProof/>
+          <w:sz w:val="22"/>
+          <w:szCs w:val="22"/>
         </w:rPr>
         <w:drawing>
           <wp:anchor distT="0" distB="0" distL="114300" distR="114300" simplePos="0" relativeHeight="251661312" behindDoc="0" locked="0" layoutInCell="1" allowOverlap="1" wp14:anchorId="6ECC0BB1" wp14:editId="24E9741F">
@@ -10682,7 +12882,10 @@
       </w:r>
       <w:r>
         <w:rPr>
-          <w:noProof/>
+          <w:rFonts w:ascii="Garamond" w:hAnsi="Garamond"/>
+          <w:noProof/>
+          <w:sz w:val="22"/>
+          <w:szCs w:val="22"/>
         </w:rPr>
         <w:drawing>
           <wp:inline distT="0" distB="0" distL="0" distR="0" wp14:anchorId="2B18959E" wp14:editId="69308565">
@@ -10730,35 +12933,114 @@
     <w:p>
       <w:pPr>
         <w:jc w:val="both"/>
-      </w:pPr>
-    </w:p>
-    <w:p>
-      <w:pPr>
-        <w:jc w:val="both"/>
-      </w:pPr>
-      <w:r>
-        <w:lastRenderedPageBreak/>
+        <w:rPr>
+          <w:rFonts w:ascii="Garamond" w:hAnsi="Garamond"/>
+          <w:sz w:val="22"/>
+          <w:szCs w:val="22"/>
+        </w:rPr>
+      </w:pPr>
+    </w:p>
+    <w:p>
+      <w:pPr>
+        <w:jc w:val="both"/>
+        <w:rPr>
+          <w:rFonts w:ascii="Garamond" w:hAnsi="Garamond"/>
+          <w:sz w:val="22"/>
+          <w:szCs w:val="22"/>
+        </w:rPr>
+      </w:pPr>
+    </w:p>
+    <w:p>
+      <w:pPr>
+        <w:jc w:val="both"/>
+        <w:rPr>
+          <w:rFonts w:ascii="Garamond" w:hAnsi="Garamond"/>
+          <w:sz w:val="22"/>
+          <w:szCs w:val="22"/>
+        </w:rPr>
+      </w:pPr>
+    </w:p>
+    <w:p>
+      <w:pPr>
+        <w:jc w:val="both"/>
+        <w:rPr>
+          <w:rFonts w:ascii="Garamond" w:hAnsi="Garamond"/>
+          <w:sz w:val="22"/>
+          <w:szCs w:val="22"/>
+        </w:rPr>
+      </w:pPr>
+    </w:p>
+    <w:p>
+      <w:pPr>
+        <w:jc w:val="both"/>
+        <w:rPr>
+          <w:rFonts w:ascii="Garamond" w:hAnsi="Garamond"/>
+          <w:sz w:val="22"/>
+          <w:szCs w:val="22"/>
+        </w:rPr>
+      </w:pPr>
+      <w:r>
+        <w:rPr>
+          <w:rFonts w:ascii="Garamond" w:hAnsi="Garamond"/>
+          <w:sz w:val="22"/>
+          <w:szCs w:val="22"/>
+        </w:rPr>
         <w:t>[</w:t>
       </w:r>
       <w:proofErr w:type="gramStart"/>
       <w:r>
+        <w:rPr>
+          <w:rFonts w:ascii="Garamond" w:hAnsi="Garamond"/>
+          <w:sz w:val="22"/>
+          <w:szCs w:val="22"/>
+        </w:rPr>
         <w:t>other</w:t>
       </w:r>
       <w:proofErr w:type="gramEnd"/>
       <w:r>
+        <w:rPr>
+          <w:rFonts w:ascii="Garamond" w:hAnsi="Garamond"/>
+          <w:sz w:val="22"/>
+          <w:szCs w:val="22"/>
+        </w:rPr>
         <w:t xml:space="preserve"> menu screenshots]</w:t>
       </w:r>
     </w:p>
     <w:p>
       <w:pPr>
         <w:jc w:val="both"/>
-      </w:pPr>
-    </w:p>
-    <w:p>
-      <w:pPr>
-        <w:jc w:val="both"/>
-      </w:pPr>
-      <w:r>
+        <w:rPr>
+          <w:rFonts w:ascii="Garamond" w:hAnsi="Garamond"/>
+          <w:sz w:val="22"/>
+          <w:szCs w:val="22"/>
+        </w:rPr>
+      </w:pPr>
+    </w:p>
+    <w:p>
+      <w:pPr>
+        <w:jc w:val="both"/>
+        <w:rPr>
+          <w:rFonts w:ascii="Garamond" w:hAnsi="Garamond"/>
+          <w:sz w:val="22"/>
+          <w:szCs w:val="22"/>
+        </w:rPr>
+      </w:pPr>
+    </w:p>
+    <w:p>
+      <w:pPr>
+        <w:jc w:val="both"/>
+        <w:rPr>
+          <w:rFonts w:ascii="Garamond" w:hAnsi="Garamond"/>
+          <w:sz w:val="22"/>
+          <w:szCs w:val="22"/>
+        </w:rPr>
+      </w:pPr>
+      <w:r>
+        <w:rPr>
+          <w:rFonts w:ascii="Garamond" w:hAnsi="Garamond"/>
+          <w:sz w:val="22"/>
+          <w:szCs w:val="22"/>
+        </w:rPr>
         <w:t>Figure X: DMS UI detailed diagram</w:t>
       </w:r>
     </w:p>
@@ -10771,72 +13053,16 @@
         </w:numPr>
         <w:jc w:val="both"/>
       </w:pPr>
-      <w:bookmarkStart w:id="31" w:name="_Toc210531029"/>
+      <w:bookmarkStart w:id="32" w:name="_Toc210531029"/>
       <w:r>
         <w:t>Architecture</w:t>
       </w:r>
-      <w:bookmarkEnd w:id="31"/>
-    </w:p>
-    <w:p>
-      <w:pPr>
-        <w:jc w:val="both"/>
-      </w:pPr>
-    </w:p>
-    <w:p>
-      <w:pPr>
-        <w:jc w:val="both"/>
-        <w:rPr>
-          <w:rFonts w:ascii="Garamond" w:hAnsi="Garamond"/>
-          <w:sz w:val="22"/>
-        </w:rPr>
-      </w:pPr>
-      <w:r>
-        <w:rPr>
-          <w:rFonts w:ascii="Garamond" w:hAnsi="Garamond"/>
-          <w:sz w:val="22"/>
-        </w:rPr>
-        <w:t xml:space="preserve">Include relevant </w:t>
-      </w:r>
-      <w:r>
-        <w:rPr>
-          <w:rFonts w:ascii="Garamond" w:hAnsi="Garamond"/>
-          <w:sz w:val="22"/>
-        </w:rPr>
-        <w:t>architecture elements</w:t>
-      </w:r>
-      <w:r>
-        <w:rPr>
-          <w:rFonts w:ascii="Garamond" w:hAnsi="Garamond"/>
-          <w:sz w:val="22"/>
-        </w:rPr>
-        <w:t xml:space="preserve"> of your design and explain them. (</w:t>
-      </w:r>
-      <w:r>
-        <w:rPr>
-          <w:rFonts w:ascii="Garamond" w:hAnsi="Garamond"/>
-          <w:sz w:val="22"/>
-        </w:rPr>
-        <w:t>3-5</w:t>
-      </w:r>
-      <w:r>
-        <w:rPr>
-          <w:rFonts w:ascii="Garamond" w:hAnsi="Garamond"/>
-          <w:sz w:val="22"/>
-        </w:rPr>
-        <w:t xml:space="preserve"> pages including figures)</w:t>
-      </w:r>
-    </w:p>
-    <w:p>
-      <w:pPr>
-        <w:jc w:val="both"/>
-      </w:pPr>
-      <w:r>
-        <w:rPr>
-          <w:rFonts w:ascii="Garamond" w:hAnsi="Garamond"/>
-          <w:sz w:val="22"/>
-        </w:rPr>
-        <w:t xml:space="preserve">[This section should be written during the second or third term of senior project sequence.] </w:t>
-      </w:r>
+      <w:bookmarkEnd w:id="32"/>
+    </w:p>
+    <w:p>
+      <w:pPr>
+        <w:jc w:val="both"/>
+      </w:pPr>
     </w:p>
     <w:p>
       <w:pPr>
@@ -10852,11 +13078,11 @@
         </w:numPr>
         <w:jc w:val="both"/>
       </w:pPr>
-      <w:bookmarkStart w:id="32" w:name="_Toc210531030"/>
+      <w:bookmarkStart w:id="33" w:name="_Toc210531030"/>
       <w:r>
         <w:t>Summary</w:t>
       </w:r>
-      <w:bookmarkEnd w:id="32"/>
+      <w:bookmarkEnd w:id="33"/>
     </w:p>
     <w:p>
       <w:pPr>
@@ -10905,10 +13131,10 @@
           <w:sz w:val="44"/>
         </w:rPr>
       </w:pPr>
-      <w:bookmarkStart w:id="33" w:name="_Toc26205184"/>
-      <w:bookmarkStart w:id="34" w:name="_Toc26205599"/>
-      <w:bookmarkStart w:id="35" w:name="_Toc26206843"/>
-      <w:bookmarkStart w:id="36" w:name="_Toc210531031"/>
+      <w:bookmarkStart w:id="34" w:name="_Toc26205184"/>
+      <w:bookmarkStart w:id="35" w:name="_Toc26205599"/>
+      <w:bookmarkStart w:id="36" w:name="_Toc26206843"/>
+      <w:bookmarkStart w:id="37" w:name="_Toc210531031"/>
       <w:r>
         <w:rPr>
           <w:rFonts w:ascii="Garamond" w:hAnsi="Garamond"/>
@@ -10916,10 +13142,10 @@
         </w:rPr>
         <w:t>Test Results &amp; Validation</w:t>
       </w:r>
-      <w:bookmarkEnd w:id="33"/>
       <w:bookmarkEnd w:id="34"/>
       <w:bookmarkEnd w:id="35"/>
       <w:bookmarkEnd w:id="36"/>
+      <w:bookmarkEnd w:id="37"/>
     </w:p>
     <w:p>
       <w:pPr>
@@ -10986,11 +13212,11 @@
         </w:numPr>
         <w:jc w:val="both"/>
       </w:pPr>
-      <w:bookmarkStart w:id="37" w:name="_Toc210531032"/>
+      <w:bookmarkStart w:id="38" w:name="_Toc210531032"/>
       <w:r>
         <w:t>Overview</w:t>
       </w:r>
-      <w:bookmarkEnd w:id="37"/>
+      <w:bookmarkEnd w:id="38"/>
     </w:p>
     <w:p>
       <w:pPr>
@@ -11043,11 +13269,11 @@
         </w:numPr>
         <w:jc w:val="both"/>
       </w:pPr>
-      <w:bookmarkStart w:id="38" w:name="_Toc210531033"/>
+      <w:bookmarkStart w:id="39" w:name="_Toc210531033"/>
       <w:r>
         <w:t>Test Plan</w:t>
       </w:r>
-      <w:bookmarkEnd w:id="38"/>
+      <w:bookmarkEnd w:id="39"/>
     </w:p>
     <w:p>
       <w:pPr>
@@ -11096,12 +13322,11 @@
         </w:numPr>
         <w:jc w:val="both"/>
       </w:pPr>
-      <w:bookmarkStart w:id="39" w:name="_Toc210531034"/>
-      <w:r>
-        <w:lastRenderedPageBreak/>
+      <w:bookmarkStart w:id="40" w:name="_Toc210531034"/>
+      <w:r>
         <w:t>Test Results</w:t>
       </w:r>
-      <w:bookmarkEnd w:id="39"/>
+      <w:bookmarkEnd w:id="40"/>
     </w:p>
     <w:p>
       <w:pPr>
@@ -11175,11 +13400,11 @@
         </w:numPr>
         <w:jc w:val="both"/>
       </w:pPr>
-      <w:bookmarkStart w:id="40" w:name="_Toc210531035"/>
+      <w:bookmarkStart w:id="41" w:name="_Toc210531035"/>
       <w:r>
         <w:t>Discussion</w:t>
       </w:r>
-      <w:bookmarkEnd w:id="40"/>
+      <w:bookmarkEnd w:id="41"/>
     </w:p>
     <w:p>
       <w:pPr>
@@ -11232,11 +13457,11 @@
         </w:numPr>
         <w:jc w:val="both"/>
       </w:pPr>
-      <w:bookmarkStart w:id="41" w:name="_Toc210531036"/>
+      <w:bookmarkStart w:id="42" w:name="_Toc210531036"/>
       <w:r>
         <w:t>Summary</w:t>
       </w:r>
-      <w:bookmarkEnd w:id="41"/>
+      <w:bookmarkEnd w:id="42"/>
     </w:p>
     <w:p>
       <w:pPr>
@@ -11280,10 +13505,10 @@
           <w:sz w:val="44"/>
         </w:rPr>
       </w:pPr>
-      <w:bookmarkStart w:id="42" w:name="_Toc26205185"/>
-      <w:bookmarkStart w:id="43" w:name="_Toc26205600"/>
-      <w:bookmarkStart w:id="44" w:name="_Toc26206844"/>
-      <w:bookmarkStart w:id="45" w:name="_Toc210531037"/>
+      <w:bookmarkStart w:id="43" w:name="_Toc26205185"/>
+      <w:bookmarkStart w:id="44" w:name="_Toc26205600"/>
+      <w:bookmarkStart w:id="45" w:name="_Toc26206844"/>
+      <w:bookmarkStart w:id="46" w:name="_Toc210531037"/>
       <w:r>
         <w:rPr>
           <w:rFonts w:ascii="Garamond" w:hAnsi="Garamond"/>
@@ -11291,10 +13516,10 @@
         </w:rPr>
         <w:t>Economic and IP Analysis</w:t>
       </w:r>
-      <w:bookmarkEnd w:id="42"/>
       <w:bookmarkEnd w:id="43"/>
       <w:bookmarkEnd w:id="44"/>
       <w:bookmarkEnd w:id="45"/>
+      <w:bookmarkEnd w:id="46"/>
     </w:p>
     <w:p>
       <w:pPr>
@@ -11419,11 +13644,11 @@
         </w:numPr>
         <w:jc w:val="both"/>
       </w:pPr>
-      <w:bookmarkStart w:id="46" w:name="_Toc210531038"/>
+      <w:bookmarkStart w:id="47" w:name="_Toc210531038"/>
       <w:r>
         <w:t>Overview</w:t>
       </w:r>
-      <w:bookmarkEnd w:id="46"/>
+      <w:bookmarkEnd w:id="47"/>
     </w:p>
     <w:p>
       <w:pPr>
@@ -11497,31 +13722,30 @@
         </w:numPr>
         <w:jc w:val="both"/>
       </w:pPr>
-      <w:bookmarkStart w:id="47" w:name="_Toc210531039"/>
+      <w:bookmarkStart w:id="48" w:name="_Toc210531039"/>
       <w:r>
         <w:t>Engineering Economic Analysis</w:t>
       </w:r>
-      <w:bookmarkEnd w:id="47"/>
-    </w:p>
-    <w:p>
-      <w:pPr>
-        <w:jc w:val="both"/>
-      </w:pPr>
-    </w:p>
-    <w:p>
-      <w:pPr>
-        <w:jc w:val="both"/>
-        <w:rPr>
-          <w:rFonts w:ascii="Garamond" w:hAnsi="Garamond"/>
-          <w:sz w:val="22"/>
-        </w:rPr>
-      </w:pPr>
-      <w:r>
-        <w:rPr>
-          <w:rFonts w:ascii="Garamond" w:hAnsi="Garamond"/>
-          <w:sz w:val="22"/>
-        </w:rPr>
-        <w:lastRenderedPageBreak/>
+      <w:bookmarkEnd w:id="48"/>
+    </w:p>
+    <w:p>
+      <w:pPr>
+        <w:jc w:val="both"/>
+      </w:pPr>
+    </w:p>
+    <w:p>
+      <w:pPr>
+        <w:jc w:val="both"/>
+        <w:rPr>
+          <w:rFonts w:ascii="Garamond" w:hAnsi="Garamond"/>
+          <w:sz w:val="22"/>
+        </w:rPr>
+      </w:pPr>
+      <w:r>
+        <w:rPr>
+          <w:rFonts w:ascii="Garamond" w:hAnsi="Garamond"/>
+          <w:sz w:val="22"/>
+        </w:rPr>
         <w:t>Include the details of a basic engineering economic analysis. Make sure to include the cost of parts, R&amp;D, engineering time, etc. (1-2 pages)</w:t>
       </w:r>
     </w:p>
@@ -11551,11 +13775,11 @@
         </w:numPr>
         <w:jc w:val="both"/>
       </w:pPr>
-      <w:bookmarkStart w:id="48" w:name="_Toc210531040"/>
+      <w:bookmarkStart w:id="49" w:name="_Toc210531040"/>
       <w:r>
         <w:t>Intellectual Property Analysis</w:t>
       </w:r>
-      <w:bookmarkEnd w:id="48"/>
+      <w:bookmarkEnd w:id="49"/>
     </w:p>
     <w:p>
       <w:pPr>
@@ -11604,11 +13828,11 @@
         </w:numPr>
         <w:jc w:val="both"/>
       </w:pPr>
-      <w:bookmarkStart w:id="49" w:name="_Toc210531041"/>
+      <w:bookmarkStart w:id="50" w:name="_Toc210531041"/>
       <w:r>
         <w:t>Summary</w:t>
       </w:r>
-      <w:bookmarkEnd w:id="49"/>
+      <w:bookmarkEnd w:id="50"/>
     </w:p>
     <w:p>
       <w:pPr>
@@ -11640,6 +13864,7 @@
           <w:rFonts w:ascii="Garamond" w:hAnsi="Garamond"/>
           <w:sz w:val="22"/>
         </w:rPr>
+        <w:lastRenderedPageBreak/>
         <w:t xml:space="preserve">[This section should be written during the second or third term of senior project sequence.] </w:t>
       </w:r>
     </w:p>
@@ -11656,10 +13881,10 @@
         <w:pStyle w:val="Heading1"/>
         <w:jc w:val="both"/>
       </w:pPr>
-      <w:bookmarkStart w:id="50" w:name="_Toc26205186"/>
-      <w:bookmarkStart w:id="51" w:name="_Toc26205601"/>
-      <w:bookmarkStart w:id="52" w:name="_Toc26206845"/>
-      <w:bookmarkStart w:id="53" w:name="_Toc210531042"/>
+      <w:bookmarkStart w:id="51" w:name="_Toc26205186"/>
+      <w:bookmarkStart w:id="52" w:name="_Toc26205601"/>
+      <w:bookmarkStart w:id="53" w:name="_Toc26206845"/>
+      <w:bookmarkStart w:id="54" w:name="_Toc210531042"/>
       <w:r>
         <w:rPr>
           <w:rFonts w:ascii="Garamond" w:hAnsi="Garamond"/>
@@ -11668,10 +13893,10 @@
         <w:lastRenderedPageBreak/>
         <w:t>Summary</w:t>
       </w:r>
-      <w:bookmarkEnd w:id="50"/>
       <w:bookmarkEnd w:id="51"/>
       <w:bookmarkEnd w:id="52"/>
       <w:bookmarkEnd w:id="53"/>
+      <w:bookmarkEnd w:id="54"/>
     </w:p>
     <w:p>
       <w:pPr>
@@ -11694,11 +13919,11 @@
         </w:numPr>
         <w:jc w:val="both"/>
       </w:pPr>
-      <w:bookmarkStart w:id="54" w:name="_Toc210531043"/>
+      <w:bookmarkStart w:id="55" w:name="_Toc210531043"/>
       <w:r>
         <w:t>Overview</w:t>
       </w:r>
-      <w:bookmarkEnd w:id="54"/>
+      <w:bookmarkEnd w:id="55"/>
     </w:p>
     <w:p>
       <w:pPr>
@@ -11756,11 +13981,11 @@
         </w:numPr>
         <w:jc w:val="both"/>
       </w:pPr>
-      <w:bookmarkStart w:id="55" w:name="_Toc210531044"/>
+      <w:bookmarkStart w:id="56" w:name="_Toc210531044"/>
       <w:r>
         <w:t>Project Summary</w:t>
       </w:r>
-      <w:bookmarkEnd w:id="55"/>
+      <w:bookmarkEnd w:id="56"/>
     </w:p>
     <w:p>
       <w:pPr>
@@ -11814,11 +14039,11 @@
         </w:numPr>
         <w:jc w:val="both"/>
       </w:pPr>
-      <w:bookmarkStart w:id="56" w:name="_Toc210531045"/>
+      <w:bookmarkStart w:id="57" w:name="_Toc210531045"/>
       <w:r>
         <w:t>Future Direction</w:t>
       </w:r>
-      <w:bookmarkEnd w:id="56"/>
+      <w:bookmarkEnd w:id="57"/>
     </w:p>
     <w:p>
       <w:pPr>
@@ -11883,11 +14108,11 @@
         </w:numPr>
         <w:jc w:val="both"/>
       </w:pPr>
-      <w:bookmarkStart w:id="57" w:name="_Toc210531046"/>
+      <w:bookmarkStart w:id="58" w:name="_Toc210531046"/>
       <w:r>
         <w:t>Concluding Remarks</w:t>
       </w:r>
-      <w:bookmarkEnd w:id="57"/>
+      <w:bookmarkEnd w:id="58"/>
     </w:p>
     <w:p>
       <w:pPr>
@@ -12395,7 +14620,7 @@
         <w:rStyle w:val="PageNumber"/>
         <w:noProof/>
       </w:rPr>
-      <w:t>16</w:t>
+      <w:t>25</w:t>
     </w:r>
     <w:r>
       <w:rPr>
@@ -12649,6 +14874,119 @@
     </w:lvl>
   </w:abstractNum>
   <w:abstractNum w:abstractNumId="6" w15:restartNumberingAfterBreak="0">
+    <w:nsid w:val="02AC29C3"/>
+    <w:multiLevelType w:val="hybridMultilevel"/>
+    <w:tmpl w:val="B37C36A2"/>
+    <w:lvl w:ilvl="0" w:tplc="04090001">
+      <w:start w:val="1"/>
+      <w:numFmt w:val="bullet"/>
+      <w:lvlText w:val=""/>
+      <w:lvlJc w:val="left"/>
+      <w:pPr>
+        <w:ind w:left="720" w:hanging="360"/>
+      </w:pPr>
+      <w:rPr>
+        <w:rFonts w:ascii="Symbol" w:hAnsi="Symbol" w:hint="default"/>
+      </w:rPr>
+    </w:lvl>
+    <w:lvl w:ilvl="1" w:tplc="04090003" w:tentative="1">
+      <w:start w:val="1"/>
+      <w:numFmt w:val="bullet"/>
+      <w:lvlText w:val="o"/>
+      <w:lvlJc w:val="left"/>
+      <w:pPr>
+        <w:ind w:left="1440" w:hanging="360"/>
+      </w:pPr>
+      <w:rPr>
+        <w:rFonts w:ascii="Courier New" w:hAnsi="Courier New" w:cs="Courier New" w:hint="default"/>
+      </w:rPr>
+    </w:lvl>
+    <w:lvl w:ilvl="2" w:tplc="04090005" w:tentative="1">
+      <w:start w:val="1"/>
+      <w:numFmt w:val="bullet"/>
+      <w:lvlText w:val=""/>
+      <w:lvlJc w:val="left"/>
+      <w:pPr>
+        <w:ind w:left="2160" w:hanging="360"/>
+      </w:pPr>
+      <w:rPr>
+        <w:rFonts w:ascii="Wingdings" w:hAnsi="Wingdings" w:hint="default"/>
+      </w:rPr>
+    </w:lvl>
+    <w:lvl w:ilvl="3" w:tplc="04090001" w:tentative="1">
+      <w:start w:val="1"/>
+      <w:numFmt w:val="bullet"/>
+      <w:lvlText w:val=""/>
+      <w:lvlJc w:val="left"/>
+      <w:pPr>
+        <w:ind w:left="2880" w:hanging="360"/>
+      </w:pPr>
+      <w:rPr>
+        <w:rFonts w:ascii="Symbol" w:hAnsi="Symbol" w:hint="default"/>
+      </w:rPr>
+    </w:lvl>
+    <w:lvl w:ilvl="4" w:tplc="04090003" w:tentative="1">
+      <w:start w:val="1"/>
+      <w:numFmt w:val="bullet"/>
+      <w:lvlText w:val="o"/>
+      <w:lvlJc w:val="left"/>
+      <w:pPr>
+        <w:ind w:left="3600" w:hanging="360"/>
+      </w:pPr>
+      <w:rPr>
+        <w:rFonts w:ascii="Courier New" w:hAnsi="Courier New" w:cs="Courier New" w:hint="default"/>
+      </w:rPr>
+    </w:lvl>
+    <w:lvl w:ilvl="5" w:tplc="04090005" w:tentative="1">
+      <w:start w:val="1"/>
+      <w:numFmt w:val="bullet"/>
+      <w:lvlText w:val=""/>
+      <w:lvlJc w:val="left"/>
+      <w:pPr>
+        <w:ind w:left="4320" w:hanging="360"/>
+      </w:pPr>
+      <w:rPr>
+        <w:rFonts w:ascii="Wingdings" w:hAnsi="Wingdings" w:hint="default"/>
+      </w:rPr>
+    </w:lvl>
+    <w:lvl w:ilvl="6" w:tplc="04090001" w:tentative="1">
+      <w:start w:val="1"/>
+      <w:numFmt w:val="bullet"/>
+      <w:lvlText w:val=""/>
+      <w:lvlJc w:val="left"/>
+      <w:pPr>
+        <w:ind w:left="5040" w:hanging="360"/>
+      </w:pPr>
+      <w:rPr>
+        <w:rFonts w:ascii="Symbol" w:hAnsi="Symbol" w:hint="default"/>
+      </w:rPr>
+    </w:lvl>
+    <w:lvl w:ilvl="7" w:tplc="04090003" w:tentative="1">
+      <w:start w:val="1"/>
+      <w:numFmt w:val="bullet"/>
+      <w:lvlText w:val="o"/>
+      <w:lvlJc w:val="left"/>
+      <w:pPr>
+        <w:ind w:left="5760" w:hanging="360"/>
+      </w:pPr>
+      <w:rPr>
+        <w:rFonts w:ascii="Courier New" w:hAnsi="Courier New" w:cs="Courier New" w:hint="default"/>
+      </w:rPr>
+    </w:lvl>
+    <w:lvl w:ilvl="8" w:tplc="04090005" w:tentative="1">
+      <w:start w:val="1"/>
+      <w:numFmt w:val="bullet"/>
+      <w:lvlText w:val=""/>
+      <w:lvlJc w:val="left"/>
+      <w:pPr>
+        <w:ind w:left="6480" w:hanging="360"/>
+      </w:pPr>
+      <w:rPr>
+        <w:rFonts w:ascii="Wingdings" w:hAnsi="Wingdings" w:hint="default"/>
+      </w:rPr>
+    </w:lvl>
+  </w:abstractNum>
+  <w:abstractNum w:abstractNumId="7" w15:restartNumberingAfterBreak="0">
     <w:nsid w:val="120D25B3"/>
     <w:multiLevelType w:val="multilevel"/>
     <w:tmpl w:val="516AB9A2"/>
@@ -12770,7 +15108,7 @@
       </w:rPr>
     </w:lvl>
   </w:abstractNum>
-  <w:abstractNum w:abstractNumId="7" w15:restartNumberingAfterBreak="0">
+  <w:abstractNum w:abstractNumId="8" w15:restartNumberingAfterBreak="0">
     <w:nsid w:val="15EF2968"/>
     <w:multiLevelType w:val="multilevel"/>
     <w:tmpl w:val="0409001F"/>
@@ -12820,7 +15158,7 @@
       <w:lvlJc w:val="left"/>
     </w:lvl>
   </w:abstractNum>
-  <w:abstractNum w:abstractNumId="8" w15:restartNumberingAfterBreak="0">
+  <w:abstractNum w:abstractNumId="9" w15:restartNumberingAfterBreak="0">
     <w:nsid w:val="170B4297"/>
     <w:multiLevelType w:val="multilevel"/>
     <w:tmpl w:val="66DA3E3E"/>
@@ -12965,7 +15303,7 @@
       </w:rPr>
     </w:lvl>
   </w:abstractNum>
-  <w:abstractNum w:abstractNumId="9" w15:restartNumberingAfterBreak="0">
+  <w:abstractNum w:abstractNumId="10" w15:restartNumberingAfterBreak="0">
     <w:nsid w:val="1B082FAE"/>
     <w:multiLevelType w:val="multilevel"/>
     <w:tmpl w:val="04090029"/>
@@ -13060,7 +15398,7 @@
       </w:pPr>
     </w:lvl>
   </w:abstractNum>
-  <w:abstractNum w:abstractNumId="10" w15:restartNumberingAfterBreak="0">
+  <w:abstractNum w:abstractNumId="11" w15:restartNumberingAfterBreak="0">
     <w:nsid w:val="1CC978FE"/>
     <w:multiLevelType w:val="multilevel"/>
     <w:tmpl w:val="0409001F"/>
@@ -13110,7 +15448,7 @@
       <w:lvlJc w:val="left"/>
     </w:lvl>
   </w:abstractNum>
-  <w:abstractNum w:abstractNumId="11" w15:restartNumberingAfterBreak="0">
+  <w:abstractNum w:abstractNumId="12" w15:restartNumberingAfterBreak="0">
     <w:nsid w:val="1FE54DEF"/>
     <w:multiLevelType w:val="multilevel"/>
     <w:tmpl w:val="0409001F"/>
@@ -13161,7 +15499,7 @@
       <w:lvlJc w:val="left"/>
     </w:lvl>
   </w:abstractNum>
-  <w:abstractNum w:abstractNumId="12" w15:restartNumberingAfterBreak="0">
+  <w:abstractNum w:abstractNumId="13" w15:restartNumberingAfterBreak="0">
     <w:nsid w:val="21532A65"/>
     <w:multiLevelType w:val="hybridMultilevel"/>
     <w:tmpl w:val="3BE2C5B8"/>
@@ -13274,7 +15612,7 @@
       </w:rPr>
     </w:lvl>
   </w:abstractNum>
-  <w:abstractNum w:abstractNumId="13" w15:restartNumberingAfterBreak="0">
+  <w:abstractNum w:abstractNumId="14" w15:restartNumberingAfterBreak="0">
     <w:nsid w:val="29542A4B"/>
     <w:multiLevelType w:val="multilevel"/>
     <w:tmpl w:val="0409001F"/>
@@ -13324,7 +15662,7 @@
       <w:lvlJc w:val="left"/>
     </w:lvl>
   </w:abstractNum>
-  <w:abstractNum w:abstractNumId="14" w15:restartNumberingAfterBreak="0">
+  <w:abstractNum w:abstractNumId="15" w15:restartNumberingAfterBreak="0">
     <w:nsid w:val="29BC4625"/>
     <w:multiLevelType w:val="multilevel"/>
     <w:tmpl w:val="0409001F"/>
@@ -13375,7 +15713,7 @@
       <w:lvlJc w:val="left"/>
     </w:lvl>
   </w:abstractNum>
-  <w:abstractNum w:abstractNumId="15" w15:restartNumberingAfterBreak="0">
+  <w:abstractNum w:abstractNumId="16" w15:restartNumberingAfterBreak="0">
     <w:nsid w:val="2AEF40CF"/>
     <w:multiLevelType w:val="hybridMultilevel"/>
     <w:tmpl w:val="2A9AA51C"/>
@@ -13488,7 +15826,7 @@
       </w:rPr>
     </w:lvl>
   </w:abstractNum>
-  <w:abstractNum w:abstractNumId="16" w15:restartNumberingAfterBreak="0">
+  <w:abstractNum w:abstractNumId="17" w15:restartNumberingAfterBreak="0">
     <w:nsid w:val="3C64040E"/>
     <w:multiLevelType w:val="multilevel"/>
     <w:tmpl w:val="0409001F"/>
@@ -13601,7 +15939,7 @@
       </w:pPr>
     </w:lvl>
   </w:abstractNum>
-  <w:abstractNum w:abstractNumId="17" w15:restartNumberingAfterBreak="0">
+  <w:abstractNum w:abstractNumId="18" w15:restartNumberingAfterBreak="0">
     <w:nsid w:val="48CC05A5"/>
     <w:multiLevelType w:val="hybridMultilevel"/>
     <w:tmpl w:val="11761E14"/>
@@ -13714,7 +16052,7 @@
       </w:rPr>
     </w:lvl>
   </w:abstractNum>
-  <w:abstractNum w:abstractNumId="18" w15:restartNumberingAfterBreak="0">
+  <w:abstractNum w:abstractNumId="19" w15:restartNumberingAfterBreak="0">
     <w:nsid w:val="4E1831FD"/>
     <w:multiLevelType w:val="hybridMultilevel"/>
     <w:tmpl w:val="0DFE2574"/>
@@ -13809,7 +16147,7 @@
       </w:pPr>
     </w:lvl>
   </w:abstractNum>
-  <w:abstractNum w:abstractNumId="19" w15:restartNumberingAfterBreak="0">
+  <w:abstractNum w:abstractNumId="20" w15:restartNumberingAfterBreak="0">
     <w:nsid w:val="4E7A61DF"/>
     <w:multiLevelType w:val="hybridMultilevel"/>
     <w:tmpl w:val="CE24D0F0"/>
@@ -13949,7 +16287,7 @@
       </w:rPr>
     </w:lvl>
   </w:abstractNum>
-  <w:abstractNum w:abstractNumId="20" w15:restartNumberingAfterBreak="0">
+  <w:abstractNum w:abstractNumId="21" w15:restartNumberingAfterBreak="0">
     <w:nsid w:val="58C424B1"/>
     <w:multiLevelType w:val="multilevel"/>
     <w:tmpl w:val="516AB9A2"/>
@@ -14071,7 +16409,7 @@
       </w:rPr>
     </w:lvl>
   </w:abstractNum>
-  <w:abstractNum w:abstractNumId="21" w15:restartNumberingAfterBreak="0">
+  <w:abstractNum w:abstractNumId="22" w15:restartNumberingAfterBreak="0">
     <w:nsid w:val="684E387E"/>
     <w:multiLevelType w:val="multilevel"/>
     <w:tmpl w:val="0409001F"/>
@@ -14121,7 +16459,7 @@
       <w:lvlJc w:val="left"/>
     </w:lvl>
   </w:abstractNum>
-  <w:abstractNum w:abstractNumId="22" w15:restartNumberingAfterBreak="0">
+  <w:abstractNum w:abstractNumId="23" w15:restartNumberingAfterBreak="0">
     <w:nsid w:val="7B8F6F0A"/>
     <w:multiLevelType w:val="multilevel"/>
     <w:tmpl w:val="0409001F"/>
@@ -14172,28 +16510,28 @@
     </w:lvl>
   </w:abstractNum>
   <w:num w:numId="1">
-    <w:abstractNumId w:val="8"/>
+    <w:abstractNumId w:val="9"/>
   </w:num>
   <w:num w:numId="2">
-    <w:abstractNumId w:val="9"/>
+    <w:abstractNumId w:val="10"/>
   </w:num>
   <w:num w:numId="3">
+    <w:abstractNumId w:val="21"/>
+  </w:num>
+  <w:num w:numId="4">
     <w:abstractNumId w:val="20"/>
   </w:num>
-  <w:num w:numId="4">
-    <w:abstractNumId w:val="19"/>
-  </w:num>
   <w:num w:numId="5">
-    <w:abstractNumId w:val="6"/>
+    <w:abstractNumId w:val="7"/>
   </w:num>
   <w:num w:numId="6">
     <w:abstractNumId w:val="5"/>
   </w:num>
   <w:num w:numId="7">
-    <w:abstractNumId w:val="22"/>
+    <w:abstractNumId w:val="23"/>
   </w:num>
   <w:num w:numId="8">
-    <w:abstractNumId w:val="13"/>
+    <w:abstractNumId w:val="14"/>
   </w:num>
   <w:num w:numId="9">
     <w:abstractNumId w:val="2"/>
@@ -14211,34 +16549,37 @@
     <w:abstractNumId w:val="3"/>
   </w:num>
   <w:num w:numId="14">
+    <w:abstractNumId w:val="12"/>
+  </w:num>
+  <w:num w:numId="15">
+    <w:abstractNumId w:val="22"/>
+  </w:num>
+  <w:num w:numId="16">
     <w:abstractNumId w:val="11"/>
   </w:num>
-  <w:num w:numId="15">
-    <w:abstractNumId w:val="21"/>
+  <w:num w:numId="17">
+    <w:abstractNumId w:val="17"/>
   </w:num>
-  <w:num w:numId="16">
-    <w:abstractNumId w:val="10"/>
+  <w:num w:numId="18">
+    <w:abstractNumId w:val="8"/>
   </w:num>
-  <w:num w:numId="17">
+  <w:num w:numId="19">
+    <w:abstractNumId w:val="15"/>
+  </w:num>
+  <w:num w:numId="20">
+    <w:abstractNumId w:val="13"/>
+  </w:num>
+  <w:num w:numId="21">
+    <w:abstractNumId w:val="19"/>
+  </w:num>
+  <w:num w:numId="22">
+    <w:abstractNumId w:val="18"/>
+  </w:num>
+  <w:num w:numId="23">
     <w:abstractNumId w:val="16"/>
   </w:num>
-  <w:num w:numId="18">
-    <w:abstractNumId w:val="7"/>
-  </w:num>
-  <w:num w:numId="19">
-    <w:abstractNumId w:val="14"/>
-  </w:num>
-  <w:num w:numId="20">
-    <w:abstractNumId w:val="12"/>
-  </w:num>
-  <w:num w:numId="21">
-    <w:abstractNumId w:val="18"/>
-  </w:num>
-  <w:num w:numId="22">
-    <w:abstractNumId w:val="17"/>
-  </w:num>
-  <w:num w:numId="23">
-    <w:abstractNumId w:val="15"/>
+  <w:num w:numId="24">
+    <w:abstractNumId w:val="6"/>
   </w:num>
 </w:numbering>
 </file>

</xml_diff>

<commit_message>
Added final work to paper and flight code
</commit_message>
<xml_diff>
--- a/SET_ProjectReport_Reeves_Updated.docx
+++ b/SET_ProjectReport_Reeves_Updated.docx
@@ -1400,6 +1400,62 @@
           <w:b/>
           <w:sz w:val="22"/>
         </w:rPr>
+        <w:t>DMS</w:t>
+      </w:r>
+      <w:r>
+        <w:rPr>
+          <w:rFonts w:ascii="Garamond" w:hAnsi="Garamond"/>
+          <w:b/>
+          <w:sz w:val="22"/>
+        </w:rPr>
+        <w:t xml:space="preserve"> </w:t>
+      </w:r>
+      <w:r>
+        <w:rPr>
+          <w:rFonts w:ascii="Garamond" w:hAnsi="Garamond"/>
+          <w:b/>
+          <w:sz w:val="22"/>
+        </w:rPr>
+        <w:tab/>
+      </w:r>
+      <w:r>
+        <w:rPr>
+          <w:rFonts w:ascii="Garamond" w:hAnsi="Garamond"/>
+          <w:b/>
+          <w:sz w:val="22"/>
+        </w:rPr>
+        <w:tab/>
+      </w:r>
+      <w:r>
+        <w:rPr>
+          <w:rFonts w:ascii="Garamond" w:hAnsi="Garamond"/>
+          <w:sz w:val="22"/>
+        </w:rPr>
+        <w:t>D</w:t>
+      </w:r>
+      <w:r>
+        <w:rPr>
+          <w:rFonts w:ascii="Garamond" w:hAnsi="Garamond"/>
+          <w:sz w:val="22"/>
+        </w:rPr>
+        <w:t>ata Management System</w:t>
+      </w:r>
+    </w:p>
+    <w:p>
+      <w:pPr>
+        <w:spacing w:line="360" w:lineRule="auto"/>
+        <w:jc w:val="both"/>
+        <w:rPr>
+          <w:rFonts w:ascii="Garamond" w:hAnsi="Garamond"/>
+          <w:sz w:val="22"/>
+        </w:rPr>
+      </w:pPr>
+      <w:r>
+        <w:rPr>
+          <w:rFonts w:ascii="Garamond" w:hAnsi="Garamond"/>
+          <w:b/>
+          <w:sz w:val="22"/>
+        </w:rPr>
         <w:t>EDL</w:t>
       </w:r>
       <w:r>
@@ -1466,62 +1522,6 @@
         <w:jc w:val="both"/>
         <w:rPr>
           <w:rFonts w:ascii="Garamond" w:hAnsi="Garamond"/>
-          <w:sz w:val="22"/>
-        </w:rPr>
-      </w:pPr>
-      <w:r>
-        <w:rPr>
-          <w:rFonts w:ascii="Garamond" w:hAnsi="Garamond"/>
-          <w:b/>
-          <w:sz w:val="22"/>
-        </w:rPr>
-        <w:t>DMS</w:t>
-      </w:r>
-      <w:r>
-        <w:rPr>
-          <w:rFonts w:ascii="Garamond" w:hAnsi="Garamond"/>
-          <w:b/>
-          <w:sz w:val="22"/>
-        </w:rPr>
-        <w:t xml:space="preserve"> </w:t>
-      </w:r>
-      <w:r>
-        <w:rPr>
-          <w:rFonts w:ascii="Garamond" w:hAnsi="Garamond"/>
-          <w:b/>
-          <w:sz w:val="22"/>
-        </w:rPr>
-        <w:tab/>
-      </w:r>
-      <w:r>
-        <w:rPr>
-          <w:rFonts w:ascii="Garamond" w:hAnsi="Garamond"/>
-          <w:b/>
-          <w:sz w:val="22"/>
-        </w:rPr>
-        <w:tab/>
-      </w:r>
-      <w:r>
-        <w:rPr>
-          <w:rFonts w:ascii="Garamond" w:hAnsi="Garamond"/>
-          <w:sz w:val="22"/>
-        </w:rPr>
-        <w:t>D</w:t>
-      </w:r>
-      <w:r>
-        <w:rPr>
-          <w:rFonts w:ascii="Garamond" w:hAnsi="Garamond"/>
-          <w:sz w:val="22"/>
-        </w:rPr>
-        <w:t>ata Management System</w:t>
-      </w:r>
-    </w:p>
-    <w:p>
-      <w:pPr>
-        <w:spacing w:line="360" w:lineRule="auto"/>
-        <w:jc w:val="both"/>
-        <w:rPr>
-          <w:rFonts w:ascii="Garamond" w:hAnsi="Garamond"/>
           <w:b/>
           <w:sz w:val="22"/>
         </w:rPr>
@@ -1647,7 +1647,6 @@
         <w:jc w:val="both"/>
         <w:rPr>
           <w:rFonts w:ascii="Garamond" w:hAnsi="Garamond"/>
-          <w:b/>
           <w:sz w:val="22"/>
         </w:rPr>
       </w:pPr>
@@ -1673,6 +1672,40 @@
         </w:rPr>
         <w:tab/>
         <w:t>Operating System</w:t>
+      </w:r>
+    </w:p>
+    <w:p>
+      <w:pPr>
+        <w:spacing w:line="360" w:lineRule="auto"/>
+        <w:jc w:val="both"/>
+        <w:rPr>
+          <w:rFonts w:ascii="Garamond" w:hAnsi="Garamond"/>
+          <w:b/>
+          <w:sz w:val="22"/>
+        </w:rPr>
+      </w:pPr>
+      <w:r>
+        <w:rPr>
+          <w:rFonts w:ascii="Garamond" w:hAnsi="Garamond"/>
+          <w:b/>
+          <w:sz w:val="22"/>
+        </w:rPr>
+        <w:t>PCB</w:t>
+      </w:r>
+      <w:r>
+        <w:rPr>
+          <w:rFonts w:ascii="Garamond" w:hAnsi="Garamond"/>
+          <w:sz w:val="22"/>
+        </w:rPr>
+        <w:tab/>
+      </w:r>
+      <w:r>
+        <w:rPr>
+          <w:rFonts w:ascii="Garamond" w:hAnsi="Garamond"/>
+          <w:sz w:val="22"/>
+        </w:rPr>
+        <w:tab/>
+        <w:t>Printed Circuit Board</w:t>
       </w:r>
     </w:p>
     <w:p>
@@ -10232,7 +10265,7 @@
           </mc:Choice>
           <mc:Fallback>
             <w:pict>
-              <v:shapetype w14:anchorId="6E108CF7" id="_x0000_t32" coordsize="21600,21600" o:spt="32" o:oned="t" path="m,l21600,21600e" filled="f">
+              <v:shapetype w14:anchorId="5AEEDDC3" id="_x0000_t32" coordsize="21600,21600" o:spt="32" o:oned="t" path="m,l21600,21600e" filled="f">
                 <v:path arrowok="t" fillok="f" o:connecttype="none"/>
                 <o:lock v:ext="edit" shapetype="t"/>
               </v:shapetype>
@@ -10829,7 +10862,7 @@
           </mc:Choice>
           <mc:Fallback>
             <w:pict>
-              <v:shape w14:anchorId="301F30D7" id="Straight Arrow Connector 43022" o:spid="_x0000_s1026" type="#_x0000_t32" style="position:absolute;margin-left:103.8pt;margin-top:63.25pt;width:22.6pt;height:61.1pt;z-index:251706368;visibility:visible;mso-wrap-style:square;mso-width-percent:0;mso-height-percent:0;mso-wrap-distance-left:9pt;mso-wrap-distance-top:0;mso-wrap-distance-right:9pt;mso-wrap-distance-bottom:0;mso-position-horizontal:absolute;mso-position-horizontal-relative:text;mso-position-vertical:absolute;mso-position-vertical-relative:text;mso-width-percent:0;mso-height-percent:0;mso-width-relative:margin;mso-height-relative:margin" o:gfxdata="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" strokecolor="#00b050" strokeweight="2.25pt">
+              <v:shape w14:anchorId="239DFDDF" id="Straight Arrow Connector 43022" o:spid="_x0000_s1026" type="#_x0000_t32" style="position:absolute;margin-left:103.8pt;margin-top:63.25pt;width:22.6pt;height:61.1pt;z-index:251706368;visibility:visible;mso-wrap-style:square;mso-width-percent:0;mso-height-percent:0;mso-wrap-distance-left:9pt;mso-wrap-distance-top:0;mso-wrap-distance-right:9pt;mso-wrap-distance-bottom:0;mso-position-horizontal:absolute;mso-position-horizontal-relative:text;mso-position-vertical:absolute;mso-position-vertical-relative:text;mso-width-percent:0;mso-height-percent:0;mso-width-relative:margin;mso-height-relative:margin" o:gfxdata="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" strokecolor="#00b050" strokeweight="2.25pt">
                 <v:stroke endarrow="block" joinstyle="miter"/>
               </v:shape>
             </w:pict>
@@ -11005,7 +11038,7 @@
           </mc:Choice>
           <mc:Fallback>
             <w:pict>
-              <v:shape w14:anchorId="6D44FDF0" id="Straight Arrow Connector 43020" o:spid="_x0000_s1026" type="#_x0000_t32" style="position:absolute;margin-left:62.8pt;margin-top:58.2pt;width:23.45pt;height:56.9pt;flip:y;z-index:251703296;visibility:visible;mso-wrap-style:square;mso-width-percent:0;mso-height-percent:0;mso-wrap-distance-left:9pt;mso-wrap-distance-top:0;mso-wrap-distance-right:9pt;mso-wrap-distance-bottom:0;mso-position-horizontal:absolute;mso-position-horizontal-relative:text;mso-position-vertical:absolute;mso-position-vertical-relative:text;mso-width-percent:0;mso-height-percent:0;mso-width-relative:margin;mso-height-relative:margin" o:gfxdata="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" strokecolor="#00b050" strokeweight="2.25pt">
+              <v:shape w14:anchorId="7EB558C1" id="Straight Arrow Connector 43020" o:spid="_x0000_s1026" type="#_x0000_t32" style="position:absolute;margin-left:62.8pt;margin-top:58.2pt;width:23.45pt;height:56.9pt;flip:y;z-index:251703296;visibility:visible;mso-wrap-style:square;mso-width-percent:0;mso-height-percent:0;mso-wrap-distance-left:9pt;mso-wrap-distance-top:0;mso-wrap-distance-right:9pt;mso-wrap-distance-bottom:0;mso-position-horizontal:absolute;mso-position-horizontal-relative:text;mso-position-vertical:absolute;mso-position-vertical-relative:text;mso-width-percent:0;mso-height-percent:0;mso-width-relative:margin;mso-height-relative:margin" o:gfxdata="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" strokecolor="#00b050" strokeweight="2.25pt">
                 <v:stroke endarrow="block" joinstyle="miter"/>
               </v:shape>
             </w:pict>
@@ -11082,7 +11115,7 @@
           </mc:Choice>
           <mc:Fallback>
             <w:pict>
-              <v:shape w14:anchorId="5A11DF82" id="Straight Arrow Connector 43019" o:spid="_x0000_s1026" type="#_x0000_t32" style="position:absolute;margin-left:62pt;margin-top:43.1pt;width:20.05pt;height:31.05pt;flip:y;z-index:251701248;visibility:visible;mso-wrap-style:square;mso-width-percent:0;mso-height-percent:0;mso-wrap-distance-left:9pt;mso-wrap-distance-top:0;mso-wrap-distance-right:9pt;mso-wrap-distance-bottom:0;mso-position-horizontal:absolute;mso-position-horizontal-relative:text;mso-position-vertical:absolute;mso-position-vertical-relative:text;mso-width-percent:0;mso-height-percent:0;mso-width-relative:margin;mso-height-relative:margin" o:gfxdata="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" strokecolor="#00b050" strokeweight="2.25pt">
+              <v:shape w14:anchorId="2D846E29" id="Straight Arrow Connector 43019" o:spid="_x0000_s1026" type="#_x0000_t32" style="position:absolute;margin-left:62pt;margin-top:43.1pt;width:20.05pt;height:31.05pt;flip:y;z-index:251701248;visibility:visible;mso-wrap-style:square;mso-width-percent:0;mso-height-percent:0;mso-wrap-distance-left:9pt;mso-wrap-distance-top:0;mso-wrap-distance-right:9pt;mso-wrap-distance-bottom:0;mso-position-horizontal:absolute;mso-position-horizontal-relative:text;mso-position-vertical:absolute;mso-position-vertical-relative:text;mso-width-percent:0;mso-height-percent:0;mso-width-relative:margin;mso-height-relative:margin" o:gfxdata="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" strokecolor="#00b050" strokeweight="2.25pt">
                 <v:stroke endarrow="block" joinstyle="miter"/>
               </v:shape>
             </w:pict>
@@ -11159,7 +11192,7 @@
           </mc:Choice>
           <mc:Fallback>
             <w:pict>
-              <v:shape w14:anchorId="12576E17" id="Straight Arrow Connector 43017" o:spid="_x0000_s1026" type="#_x0000_t32" style="position:absolute;margin-left:61.95pt;margin-top:31.4pt;width:16.75pt;height:11.75pt;flip:y;z-index:251699200;visibility:visible;mso-wrap-style:square;mso-width-percent:0;mso-height-percent:0;mso-wrap-distance-left:9pt;mso-wrap-distance-top:0;mso-wrap-distance-right:9pt;mso-wrap-distance-bottom:0;mso-position-horizontal:absolute;mso-position-horizontal-relative:text;mso-position-vertical:absolute;mso-position-vertical-relative:text;mso-width-percent:0;mso-height-percent:0;mso-width-relative:margin;mso-height-relative:margin" o:gfxdata="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" strokecolor="#00b050" strokeweight="2.25pt">
+              <v:shape w14:anchorId="6CFB0239" id="Straight Arrow Connector 43017" o:spid="_x0000_s1026" type="#_x0000_t32" style="position:absolute;margin-left:61.95pt;margin-top:31.4pt;width:16.75pt;height:11.75pt;flip:y;z-index:251699200;visibility:visible;mso-wrap-style:square;mso-width-percent:0;mso-height-percent:0;mso-wrap-distance-left:9pt;mso-wrap-distance-top:0;mso-wrap-distance-right:9pt;mso-wrap-distance-bottom:0;mso-position-horizontal:absolute;mso-position-horizontal-relative:text;mso-position-vertical:absolute;mso-position-vertical-relative:text;mso-width-percent:0;mso-height-percent:0;mso-width-relative:margin;mso-height-relative:margin" o:gfxdata="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" strokecolor="#00b050" strokeweight="2.25pt">
                 <v:stroke endarrow="block" joinstyle="miter"/>
               </v:shape>
             </w:pict>
@@ -11236,7 +11269,7 @@
           </mc:Choice>
           <mc:Fallback>
             <w:pict>
-              <v:shape w14:anchorId="1064A779" id="Straight Arrow Connector 43016" o:spid="_x0000_s1026" type="#_x0000_t32" style="position:absolute;margin-left:59.45pt;margin-top:10.5pt;width:16.75pt;height:6.7pt;z-index:251697152;visibility:visible;mso-wrap-style:square;mso-width-percent:0;mso-height-percent:0;mso-wrap-distance-left:9pt;mso-wrap-distance-top:0;mso-wrap-distance-right:9pt;mso-wrap-distance-bottom:0;mso-position-horizontal:absolute;mso-position-horizontal-relative:text;mso-position-vertical:absolute;mso-position-vertical-relative:text;mso-width-percent:0;mso-height-percent:0;mso-width-relative:margin;mso-height-relative:margin" o:gfxdata="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" strokecolor="#00b050" strokeweight="2.25pt">
+              <v:shape w14:anchorId="4436EAE0" id="Straight Arrow Connector 43016" o:spid="_x0000_s1026" type="#_x0000_t32" style="position:absolute;margin-left:59.45pt;margin-top:10.5pt;width:16.75pt;height:6.7pt;z-index:251697152;visibility:visible;mso-wrap-style:square;mso-width-percent:0;mso-height-percent:0;mso-wrap-distance-left:9pt;mso-wrap-distance-top:0;mso-wrap-distance-right:9pt;mso-wrap-distance-bottom:0;mso-position-horizontal:absolute;mso-position-horizontal-relative:text;mso-position-vertical:absolute;mso-position-vertical-relative:text;mso-width-percent:0;mso-height-percent:0;mso-width-relative:margin;mso-height-relative:margin" o:gfxdata="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" strokecolor="#00b050" strokeweight="2.25pt">
                 <v:stroke endarrow="block" joinstyle="miter"/>
               </v:shape>
             </w:pict>
@@ -12228,7 +12261,7 @@
           </mc:Choice>
           <mc:Fallback>
             <w:pict>
-              <v:shape w14:anchorId="39A8CDEE" id="Straight Arrow Connector 43037" o:spid="_x0000_s1026" type="#_x0000_t32" style="position:absolute;margin-left:197.6pt;margin-top:92.95pt;width:155.45pt;height:14.15pt;z-index:251725824;visibility:visible;mso-wrap-style:square;mso-width-percent:0;mso-height-percent:0;mso-wrap-distance-left:9pt;mso-wrap-distance-top:0;mso-wrap-distance-right:9pt;mso-wrap-distance-bottom:0;mso-position-horizontal:absolute;mso-position-horizontal-relative:margin;mso-position-vertical:absolute;mso-position-vertical-relative:text;mso-width-percent:0;mso-height-percent:0;mso-width-relative:margin;mso-height-relative:margin" o:gfxdata="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" strokecolor="#00b050" strokeweight="2.25pt">
+              <v:shape w14:anchorId="535E909F" id="Straight Arrow Connector 43037" o:spid="_x0000_s1026" type="#_x0000_t32" style="position:absolute;margin-left:197.6pt;margin-top:92.95pt;width:155.45pt;height:14.15pt;z-index:251725824;visibility:visible;mso-wrap-style:square;mso-width-percent:0;mso-height-percent:0;mso-wrap-distance-left:9pt;mso-wrap-distance-top:0;mso-wrap-distance-right:9pt;mso-wrap-distance-bottom:0;mso-position-horizontal:absolute;mso-position-horizontal-relative:margin;mso-position-vertical:absolute;mso-position-vertical-relative:text;mso-width-percent:0;mso-height-percent:0;mso-width-relative:margin;mso-height-relative:margin" o:gfxdata="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" strokecolor="#00b050" strokeweight="2.25pt">
                 <v:stroke endarrow="block" joinstyle="miter"/>
                 <w10:wrap anchorx="margin"/>
               </v:shape>
@@ -12306,7 +12339,7 @@
           </mc:Choice>
           <mc:Fallback>
             <w:pict>
-              <v:shape w14:anchorId="5800CBF3" id="Straight Arrow Connector 43038" o:spid="_x0000_s1026" type="#_x0000_t32" style="position:absolute;margin-left:190.9pt;margin-top:102.15pt;width:162.4pt;height:9.2pt;z-index:251727872;visibility:visible;mso-wrap-style:square;mso-width-percent:0;mso-height-percent:0;mso-wrap-distance-left:9pt;mso-wrap-distance-top:0;mso-wrap-distance-right:9pt;mso-wrap-distance-bottom:0;mso-position-horizontal:absolute;mso-position-horizontal-relative:margin;mso-position-vertical:absolute;mso-position-vertical-relative:text;mso-width-percent:0;mso-height-percent:0;mso-width-relative:margin;mso-height-relative:margin" o:gfxdata="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" strokecolor="#00b050" strokeweight="2.25pt">
+              <v:shape w14:anchorId="2D19355A" id="Straight Arrow Connector 43038" o:spid="_x0000_s1026" type="#_x0000_t32" style="position:absolute;margin-left:190.9pt;margin-top:102.15pt;width:162.4pt;height:9.2pt;z-index:251727872;visibility:visible;mso-wrap-style:square;mso-width-percent:0;mso-height-percent:0;mso-wrap-distance-left:9pt;mso-wrap-distance-top:0;mso-wrap-distance-right:9pt;mso-wrap-distance-bottom:0;mso-position-horizontal:absolute;mso-position-horizontal-relative:margin;mso-position-vertical:absolute;mso-position-vertical-relative:text;mso-width-percent:0;mso-height-percent:0;mso-width-relative:margin;mso-height-relative:margin" o:gfxdata="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" strokecolor="#00b050" strokeweight="2.25pt">
                 <v:stroke endarrow="block" joinstyle="miter"/>
                 <w10:wrap anchorx="margin"/>
               </v:shape>
@@ -12384,7 +12417,7 @@
           </mc:Choice>
           <mc:Fallback>
             <w:pict>
-              <v:shape w14:anchorId="4DF63944" id="Straight Arrow Connector 43039" o:spid="_x0000_s1026" type="#_x0000_t32" style="position:absolute;margin-left:185pt;margin-top:116.35pt;width:164.1pt;height:7.5pt;z-index:251729920;visibility:visible;mso-wrap-style:square;mso-width-percent:0;mso-height-percent:0;mso-wrap-distance-left:9pt;mso-wrap-distance-top:0;mso-wrap-distance-right:9pt;mso-wrap-distance-bottom:0;mso-position-horizontal:absolute;mso-position-horizontal-relative:margin;mso-position-vertical:absolute;mso-position-vertical-relative:text;mso-width-percent:0;mso-height-percent:0;mso-width-relative:margin;mso-height-relative:margin" o:gfxdata="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" strokecolor="#00b050" strokeweight="2.25pt">
+              <v:shape w14:anchorId="5017467F" id="Straight Arrow Connector 43039" o:spid="_x0000_s1026" type="#_x0000_t32" style="position:absolute;margin-left:185pt;margin-top:116.35pt;width:164.1pt;height:7.5pt;z-index:251729920;visibility:visible;mso-wrap-style:square;mso-width-percent:0;mso-height-percent:0;mso-wrap-distance-left:9pt;mso-wrap-distance-top:0;mso-wrap-distance-right:9pt;mso-wrap-distance-bottom:0;mso-position-horizontal:absolute;mso-position-horizontal-relative:margin;mso-position-vertical:absolute;mso-position-vertical-relative:text;mso-width-percent:0;mso-height-percent:0;mso-width-relative:margin;mso-height-relative:margin" o:gfxdata="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" strokecolor="#00b050" strokeweight="2.25pt">
                 <v:stroke endarrow="block" joinstyle="miter"/>
                 <w10:wrap anchorx="margin"/>
               </v:shape>
@@ -12462,7 +12495,7 @@
           </mc:Choice>
           <mc:Fallback>
             <w:pict>
-              <v:shape w14:anchorId="6707B4C4" id="Straight Arrow Connector 43036" o:spid="_x0000_s1026" type="#_x0000_t32" style="position:absolute;margin-left:24.3pt;margin-top:33.5pt;width:92.7pt;height:46.85pt;z-index:251723776;visibility:visible;mso-wrap-style:square;mso-width-percent:0;mso-height-percent:0;mso-wrap-distance-left:9pt;mso-wrap-distance-top:0;mso-wrap-distance-right:9pt;mso-wrap-distance-bottom:0;mso-position-horizontal:absolute;mso-position-horizontal-relative:margin;mso-position-vertical:absolute;mso-position-vertical-relative:text;mso-width-percent:0;mso-height-percent:0;mso-width-relative:margin;mso-height-relative:margin" o:gfxdata="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" strokecolor="#00b050" strokeweight="2.25pt">
+              <v:shape w14:anchorId="0E497F18" id="Straight Arrow Connector 43036" o:spid="_x0000_s1026" type="#_x0000_t32" style="position:absolute;margin-left:24.3pt;margin-top:33.5pt;width:92.7pt;height:46.85pt;z-index:251723776;visibility:visible;mso-wrap-style:square;mso-width-percent:0;mso-height-percent:0;mso-wrap-distance-left:9pt;mso-wrap-distance-top:0;mso-wrap-distance-right:9pt;mso-wrap-distance-bottom:0;mso-position-horizontal:absolute;mso-position-horizontal-relative:margin;mso-position-vertical:absolute;mso-position-vertical-relative:text;mso-width-percent:0;mso-height-percent:0;mso-width-relative:margin;mso-height-relative:margin" o:gfxdata="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" strokecolor="#00b050" strokeweight="2.25pt">
                 <v:stroke endarrow="block" joinstyle="miter"/>
                 <w10:wrap anchorx="margin"/>
               </v:shape>
@@ -12638,7 +12671,7 @@
           </mc:Choice>
           <mc:Fallback>
             <w:pict>
-              <v:rect w14:anchorId="19027ADF" id="Rectangle 43034" o:spid="_x0000_s1026" style="position:absolute;margin-left:38.5pt;margin-top:17.6pt;width:189.2pt;height:132.25pt;z-index:251719167;visibility:visible;mso-wrap-style:square;mso-width-percent:0;mso-height-percent:0;mso-wrap-distance-left:9pt;mso-wrap-distance-top:0;mso-wrap-distance-right:9pt;mso-wrap-distance-bottom:0;mso-position-horizontal:absolute;mso-position-horizontal-relative:text;mso-position-vertical:absolute;mso-position-vertical-relative:text;mso-width-percent:0;mso-height-percent:0;mso-width-relative:margin;mso-height-relative:margin;v-text-anchor:middle" o:gfxdata="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" filled="f" strokecolor="#1f4d78 [1604]" strokeweight="1.5pt"/>
+              <v:rect w14:anchorId="18C6E267" id="Rectangle 43034" o:spid="_x0000_s1026" style="position:absolute;margin-left:38.5pt;margin-top:17.6pt;width:189.2pt;height:132.25pt;z-index:251719167;visibility:visible;mso-wrap-style:square;mso-width-percent:0;mso-height-percent:0;mso-wrap-distance-left:9pt;mso-wrap-distance-top:0;mso-wrap-distance-right:9pt;mso-wrap-distance-bottom:0;mso-position-horizontal:absolute;mso-position-horizontal-relative:text;mso-position-vertical:absolute;mso-position-vertical-relative:text;mso-width-percent:0;mso-height-percent:0;mso-width-relative:margin;mso-height-relative:margin;v-text-anchor:middle" o:gfxdata="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" filled="f" strokecolor="#1f4d78 [1604]" strokeweight="1.5pt"/>
             </w:pict>
           </mc:Fallback>
         </mc:AlternateContent>
@@ -13023,7 +13056,7 @@
           </mc:Choice>
           <mc:Fallback>
             <w:pict>
-              <v:roundrect w14:anchorId="1DA6830F" id="Rounded Rectangle 43029" o:spid="_x0000_s1026" style="position:absolute;margin-left:8.35pt;margin-top:4.2pt;width:303.9pt;height:155.7pt;z-index:251716608;visibility:visible;mso-wrap-style:square;mso-width-percent:0;mso-height-percent:0;mso-wrap-distance-left:9pt;mso-wrap-distance-top:0;mso-wrap-distance-right:9pt;mso-wrap-distance-bottom:0;mso-position-horizontal:absolute;mso-position-horizontal-relative:text;mso-position-vertical:absolute;mso-position-vertical-relative:text;mso-width-percent:0;mso-height-percent:0;mso-width-relative:margin;mso-height-relative:margin;v-text-anchor:middle" arcsize="10923f" o:gfxdata="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" filled="f" strokecolor="#1f4d78 [1604]" strokeweight="2.25pt">
+              <v:roundrect w14:anchorId="20267B00" id="Rounded Rectangle 43029" o:spid="_x0000_s1026" style="position:absolute;margin-left:8.35pt;margin-top:4.2pt;width:303.9pt;height:155.7pt;z-index:251716608;visibility:visible;mso-wrap-style:square;mso-width-percent:0;mso-height-percent:0;mso-wrap-distance-left:9pt;mso-wrap-distance-top:0;mso-wrap-distance-right:9pt;mso-wrap-distance-bottom:0;mso-position-horizontal:absolute;mso-position-horizontal-relative:text;mso-position-vertical:absolute;mso-position-vertical-relative:text;mso-width-percent:0;mso-height-percent:0;mso-width-relative:margin;mso-height-relative:margin;v-text-anchor:middle" arcsize="10923f" o:gfxdata="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" filled="f" strokecolor="#1f4d78 [1604]" strokeweight="2.25pt">
                 <v:stroke joinstyle="miter"/>
               </v:roundrect>
             </w:pict>
@@ -13303,7 +13336,7 @@
           </mc:Choice>
           <mc:Fallback>
             <w:pict>
-              <v:shape w14:anchorId="5040D24B" id="Round Single Corner Rectangle 43027" o:spid="_x0000_s1026" style="position:absolute;margin-left:328.95pt;margin-top:63.6pt;width:147.3pt;height:97.1pt;z-index:251712512;visibility:visible;mso-wrap-style:square;mso-width-percent:0;mso-height-percent:0;mso-wrap-distance-left:9pt;mso-wrap-distance-top:0;mso-wrap-distance-right:9pt;mso-wrap-distance-bottom:0;mso-position-horizontal:absolute;mso-position-horizontal-relative:text;mso-position-vertical:absolute;mso-position-vertical-relative:text;mso-width-percent:0;mso-height-percent:0;mso-width-relative:margin;mso-height-relative:margin;v-text-anchor:middle" coordsize="1870710,1233170" o:gfxdata="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" path="m,l1665178,v113512,,205532,92020,205532,205532l1870710,1233170,,1233170,,xe" fillcolor="#5b9bd5 [3204]" strokecolor="#1f4d78 [1604]" strokeweight="1pt">
+              <v:shape w14:anchorId="7B43EF60" id="Round Single Corner Rectangle 43027" o:spid="_x0000_s1026" style="position:absolute;margin-left:328.95pt;margin-top:63.6pt;width:147.3pt;height:97.1pt;z-index:251712512;visibility:visible;mso-wrap-style:square;mso-width-percent:0;mso-height-percent:0;mso-wrap-distance-left:9pt;mso-wrap-distance-top:0;mso-wrap-distance-right:9pt;mso-wrap-distance-bottom:0;mso-position-horizontal:absolute;mso-position-horizontal-relative:text;mso-position-vertical:absolute;mso-position-vertical-relative:text;mso-width-percent:0;mso-height-percent:0;mso-width-relative:margin;mso-height-relative:margin;v-text-anchor:middle" coordsize="1870710,1233170" o:gfxdata="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" path="m,l1665178,v113512,,205532,92020,205532,205532l1870710,1233170,,1233170,,xe" fillcolor="#5b9bd5 [3204]" strokecolor="#1f4d78 [1604]" strokeweight="1pt">
                 <v:stroke joinstyle="miter"/>
                 <v:path arrowok="t" o:connecttype="custom" o:connectlocs="0,0;1665178,0;1870710,205532;1870710,1233170;0,1233170;0,0" o:connectangles="0,0,0,0,0,0"/>
               </v:shape>
@@ -14670,7 +14703,7 @@
           </mc:Choice>
           <mc:Fallback>
             <w:pict>
-              <v:shapetype w14:anchorId="006B5C8F" id="_x0000_t38" coordsize="21600,21600" o:spt="38" o:oned="t" path="m,c@0,0@1,5400@1,10800@1,16200@2,21600,21600,21600e" filled="f">
+              <v:shapetype w14:anchorId="6A977273" id="_x0000_t38" coordsize="21600,21600" o:spt="38" o:oned="t" path="m,c@0,0@1,5400@1,10800@1,16200@2,21600,21600,21600e" filled="f">
                 <v:formulas>
                   <v:f eqn="mid #0 0"/>
                   <v:f eqn="val #0"/>
@@ -14760,7 +14793,7 @@
           </mc:Choice>
           <mc:Fallback>
             <w:pict>
-              <v:shape w14:anchorId="1F80C836" id="Straight Arrow Connector 55" o:spid="_x0000_s1026" type="#_x0000_t32" style="position:absolute;margin-left:149pt;margin-top:41.85pt;width:67pt;height:3.6pt;z-index:251739136;visibility:visible;mso-wrap-style:square;mso-width-percent:0;mso-height-percent:0;mso-wrap-distance-left:9pt;mso-wrap-distance-top:0;mso-wrap-distance-right:9pt;mso-wrap-distance-bottom:0;mso-position-horizontal:absolute;mso-position-horizontal-relative:margin;mso-position-vertical:absolute;mso-position-vertical-relative:text;mso-width-percent:0;mso-height-percent:0;mso-width-relative:margin;mso-height-relative:margin" o:gfxdata="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" strokecolor="#00b050" strokeweight="2.25pt">
+              <v:shape w14:anchorId="7D6867B3" id="Straight Arrow Connector 55" o:spid="_x0000_s1026" type="#_x0000_t32" style="position:absolute;margin-left:149pt;margin-top:41.85pt;width:67pt;height:3.6pt;z-index:251739136;visibility:visible;mso-wrap-style:square;mso-width-percent:0;mso-height-percent:0;mso-wrap-distance-left:9pt;mso-wrap-distance-top:0;mso-wrap-distance-right:9pt;mso-wrap-distance-bottom:0;mso-position-horizontal:absolute;mso-position-horizontal-relative:margin;mso-position-vertical:absolute;mso-position-vertical-relative:text;mso-width-percent:0;mso-height-percent:0;mso-width-relative:margin;mso-height-relative:margin" o:gfxdata="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" strokecolor="#00b050" strokeweight="2.25pt">
                 <v:stroke endarrow="block" joinstyle="miter"/>
                 <w10:wrap anchorx="margin"/>
               </v:shape>
@@ -15346,7 +15379,7 @@
           </mc:Choice>
           <mc:Fallback>
             <w:pict>
-              <v:shape w14:anchorId="6D89FB17" id="Straight Arrow Connector 62" o:spid="_x0000_s1026" type="#_x0000_t32" style="position:absolute;margin-left:197.55pt;margin-top:56.85pt;width:36.05pt;height:10.1pt;flip:x y;z-index:251750400;visibility:visible;mso-wrap-style:square;mso-width-percent:0;mso-height-percent:0;mso-wrap-distance-left:9pt;mso-wrap-distance-top:0;mso-wrap-distance-right:9pt;mso-wrap-distance-bottom:0;mso-position-horizontal:absolute;mso-position-horizontal-relative:margin;mso-position-vertical:absolute;mso-position-vertical-relative:text;mso-width-percent:0;mso-height-percent:0;mso-width-relative:margin;mso-height-relative:margin" o:gfxdata="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" strokecolor="#00b050" strokeweight="2.25pt">
+              <v:shape w14:anchorId="502FF7FD" id="Straight Arrow Connector 62" o:spid="_x0000_s1026" type="#_x0000_t32" style="position:absolute;margin-left:197.55pt;margin-top:56.85pt;width:36.05pt;height:10.1pt;flip:x y;z-index:251750400;visibility:visible;mso-wrap-style:square;mso-width-percent:0;mso-height-percent:0;mso-wrap-distance-left:9pt;mso-wrap-distance-top:0;mso-wrap-distance-right:9pt;mso-wrap-distance-bottom:0;mso-position-horizontal:absolute;mso-position-horizontal-relative:margin;mso-position-vertical:absolute;mso-position-vertical-relative:text;mso-width-percent:0;mso-height-percent:0;mso-width-relative:margin;mso-height-relative:margin" o:gfxdata="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" strokecolor="#00b050" strokeweight="2.25pt">
                 <v:stroke endarrow="block" joinstyle="miter"/>
                 <w10:wrap anchorx="margin"/>
               </v:shape>
@@ -15425,7 +15458,7 @@
           </mc:Choice>
           <mc:Fallback>
             <w:pict>
-              <v:shapetype w14:anchorId="09EBB9F1" id="_x0000_t84" coordsize="21600,21600" o:spt="84" adj="2700" path="m,l,21600r21600,l21600,xem@0@0nfl@0@2@1@2@1@0xem,nfl@0@0em,21600nfl@0@2em21600,21600nfl@1@2em21600,nfl@1@0e">
+              <v:shapetype w14:anchorId="6D98CBE6" id="_x0000_t84" coordsize="21600,21600" o:spt="84" adj="2700" path="m,l,21600r21600,l21600,xem@0@0nfl@0@2@1@2@1@0xem,nfl@0@0em,21600nfl@0@2em21600,21600nfl@1@2em21600,nfl@1@0e">
                 <v:stroke joinstyle="miter"/>
                 <v:formulas>
                   <v:f eqn="val #0"/>
@@ -15520,7 +15553,7 @@
           </mc:Choice>
           <mc:Fallback>
             <w:pict>
-              <v:shape w14:anchorId="18158FF1" id="Bevel 60" o:spid="_x0000_s1026" type="#_x0000_t84" style="position:absolute;margin-left:145.9pt;margin-top:57.15pt;width:30.15pt;height:49.4pt;z-index:251746304;visibility:visible;mso-wrap-style:square;mso-width-percent:0;mso-height-percent:0;mso-wrap-distance-left:9pt;mso-wrap-distance-top:0;mso-wrap-distance-right:9pt;mso-wrap-distance-bottom:0;mso-position-horizontal:absolute;mso-position-horizontal-relative:text;mso-position-vertical:absolute;mso-position-vertical-relative:text;mso-width-percent:0;mso-height-percent:0;mso-width-relative:margin;mso-height-relative:margin;v-text-anchor:middle" o:gfxdata="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" fillcolor="#5b9bd5 [3204]" strokecolor="#1f4d78 [1604]" strokeweight="1pt"/>
+              <v:shape w14:anchorId="20CD981E" id="Bevel 60" o:spid="_x0000_s1026" type="#_x0000_t84" style="position:absolute;margin-left:145.9pt;margin-top:57.15pt;width:30.15pt;height:49.4pt;z-index:251746304;visibility:visible;mso-wrap-style:square;mso-width-percent:0;mso-height-percent:0;mso-wrap-distance-left:9pt;mso-wrap-distance-top:0;mso-wrap-distance-right:9pt;mso-wrap-distance-bottom:0;mso-position-horizontal:absolute;mso-position-horizontal-relative:text;mso-position-vertical:absolute;mso-position-vertical-relative:text;mso-width-percent:0;mso-height-percent:0;mso-width-relative:margin;mso-height-relative:margin;v-text-anchor:middle" o:gfxdata="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" fillcolor="#5b9bd5 [3204]" strokecolor="#1f4d78 [1604]" strokeweight="1pt"/>
             </w:pict>
           </mc:Fallback>
         </mc:AlternateContent>
@@ -15596,7 +15629,7 @@
           </mc:Choice>
           <mc:Fallback>
             <w:pict>
-              <v:shape w14:anchorId="27FACCE0" id="Bevel 59" o:spid="_x0000_s1026" type="#_x0000_t84" style="position:absolute;margin-left:104.1pt;margin-top:58pt;width:30.15pt;height:49.4pt;z-index:251744256;visibility:visible;mso-wrap-style:square;mso-width-percent:0;mso-height-percent:0;mso-wrap-distance-left:9pt;mso-wrap-distance-top:0;mso-wrap-distance-right:9pt;mso-wrap-distance-bottom:0;mso-position-horizontal:absolute;mso-position-horizontal-relative:text;mso-position-vertical:absolute;mso-position-vertical-relative:text;mso-width-percent:0;mso-height-percent:0;mso-width-relative:margin;mso-height-relative:margin;v-text-anchor:middle" o:gfxdata="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" fillcolor="#5b9bd5 [3204]" strokecolor="#1f4d78 [1604]" strokeweight="1pt"/>
+              <v:shape w14:anchorId="6E95682E" id="Bevel 59" o:spid="_x0000_s1026" type="#_x0000_t84" style="position:absolute;margin-left:104.1pt;margin-top:58pt;width:30.15pt;height:49.4pt;z-index:251744256;visibility:visible;mso-wrap-style:square;mso-width-percent:0;mso-height-percent:0;mso-wrap-distance-left:9pt;mso-wrap-distance-top:0;mso-wrap-distance-right:9pt;mso-wrap-distance-bottom:0;mso-position-horizontal:absolute;mso-position-horizontal-relative:text;mso-position-vertical:absolute;mso-position-vertical-relative:text;mso-width-percent:0;mso-height-percent:0;mso-width-relative:margin;mso-height-relative:margin;v-text-anchor:middle" o:gfxdata="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" fillcolor="#5b9bd5 [3204]" strokecolor="#1f4d78 [1604]" strokeweight="1pt"/>
             </w:pict>
           </mc:Fallback>
         </mc:AlternateContent>
@@ -15672,7 +15705,7 @@
           </mc:Choice>
           <mc:Fallback>
             <w:pict>
-              <v:shape w14:anchorId="6F69AFF0" id="Bevel 58" o:spid="_x0000_s1026" type="#_x0000_t84" style="position:absolute;margin-left:64.7pt;margin-top:57.95pt;width:30.15pt;height:49.4pt;z-index:251742208;visibility:visible;mso-wrap-style:square;mso-width-percent:0;mso-height-percent:0;mso-wrap-distance-left:9pt;mso-wrap-distance-top:0;mso-wrap-distance-right:9pt;mso-wrap-distance-bottom:0;mso-position-horizontal:absolute;mso-position-horizontal-relative:text;mso-position-vertical:absolute;mso-position-vertical-relative:text;mso-width-percent:0;mso-height-percent:0;mso-width-relative:margin;mso-height-relative:margin;v-text-anchor:middle" o:gfxdata="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" fillcolor="#5b9bd5 [3204]" strokecolor="#1f4d78 [1604]" strokeweight="1pt"/>
+              <v:shape w14:anchorId="5E34B7A0" id="Bevel 58" o:spid="_x0000_s1026" type="#_x0000_t84" style="position:absolute;margin-left:64.7pt;margin-top:57.95pt;width:30.15pt;height:49.4pt;z-index:251742208;visibility:visible;mso-wrap-style:square;mso-width-percent:0;mso-height-percent:0;mso-wrap-distance-left:9pt;mso-wrap-distance-top:0;mso-wrap-distance-right:9pt;mso-wrap-distance-bottom:0;mso-position-horizontal:absolute;mso-position-horizontal-relative:text;mso-position-vertical:absolute;mso-position-vertical-relative:text;mso-width-percent:0;mso-height-percent:0;mso-width-relative:margin;mso-height-relative:margin;v-text-anchor:middle" o:gfxdata="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" fillcolor="#5b9bd5 [3204]" strokecolor="#1f4d78 [1604]" strokeweight="1pt"/>
             </w:pict>
           </mc:Fallback>
         </mc:AlternateContent>
@@ -15963,7 +15996,7 @@
           </mc:Choice>
           <mc:Fallback>
             <w:pict>
-              <v:shape w14:anchorId="1A73DA27" id="Frame 56" o:spid="_x0000_s1026" style="width:201.75pt;height:130.6pt;visibility:visible;mso-wrap-style:square;mso-left-percent:-10001;mso-top-percent:-10001;mso-position-horizontal:absolute;mso-position-horizontal-relative:char;mso-position-vertical:absolute;mso-position-vertical-relative:line;mso-left-percent:-10001;mso-top-percent:-10001;v-text-anchor:middle" coordsize="2562447,1658679" o:gfxdata="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" path="m,l2562447,r,1658679l,1658679,,xm207335,207335r,1244009l2355112,1451344r,-1244009l207335,207335xe" fillcolor="#5b9bd5 [3204]" strokecolor="#1f4d78 [1604]" strokeweight="1pt">
+              <v:shape w14:anchorId="55DFE8D3" id="Frame 56" o:spid="_x0000_s1026" style="width:201.75pt;height:130.6pt;visibility:visible;mso-wrap-style:square;mso-left-percent:-10001;mso-top-percent:-10001;mso-position-horizontal:absolute;mso-position-horizontal-relative:char;mso-position-vertical:absolute;mso-position-vertical-relative:line;mso-left-percent:-10001;mso-top-percent:-10001;v-text-anchor:middle" coordsize="2562447,1658679" o:gfxdata="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" path="m,l2562447,r,1658679l,1658679,,xm207335,207335r,1244009l2355112,1451344r,-1244009l207335,207335xe" fillcolor="#5b9bd5 [3204]" strokecolor="#1f4d78 [1604]" strokeweight="1pt">
                 <v:stroke joinstyle="miter"/>
                 <v:path arrowok="t" o:connecttype="custom" o:connectlocs="0,0;2562447,0;2562447,1658679;0,1658679;0,0;207335,207335;207335,1451344;2355112,1451344;2355112,207335;207335,207335" o:connectangles="0,0,0,0,0,0,0,0,0,0"/>
                 <w10:anchorlock/>
@@ -17878,179 +17911,62 @@
       </w:r>
       <w:bookmarkEnd w:id="40"/>
     </w:p>
-    <w:p>
-      <w:bookmarkStart w:id="41" w:name="_GoBack"/>
+    <w:p/>
+    <w:p>
+      <w:pPr>
+        <w:jc w:val="both"/>
+      </w:pPr>
+      <w:r>
+        <w:rPr>
+          <w:rFonts w:ascii="Garamond" w:hAnsi="Garamond"/>
+          <w:sz w:val="22"/>
+        </w:rPr>
+        <w:t xml:space="preserve">This chapter explains the test plan used for this project and the results found. Examples of testing reports delivered to WFF are included as well as an overall </w:t>
+      </w:r>
+      <w:r>
+        <w:rPr>
+          <w:rFonts w:ascii="Garamond" w:hAnsi="Garamond"/>
+          <w:sz w:val="22"/>
+        </w:rPr>
+        <w:t>discussion on the test results versus the specifications of the project. Being that launch is scheduled after this paper is finished, no actual launch data is included.</w:t>
+      </w:r>
+      <w:r>
+        <w:rPr>
+          <w:rFonts w:ascii="Garamond" w:hAnsi="Garamond"/>
+          <w:sz w:val="22"/>
+        </w:rPr>
+        <w:t xml:space="preserve"> </w:t>
+      </w:r>
+    </w:p>
+    <w:p>
+      <w:pPr>
+        <w:jc w:val="both"/>
+      </w:pPr>
+    </w:p>
+    <w:p>
+      <w:pPr>
+        <w:pStyle w:val="Heading1"/>
+        <w:jc w:val="both"/>
+        <w:rPr>
+          <w:rFonts w:ascii="Garamond" w:hAnsi="Garamond"/>
+          <w:sz w:val="44"/>
+        </w:rPr>
+      </w:pPr>
+      <w:bookmarkStart w:id="41" w:name="_Toc26205185"/>
+      <w:bookmarkStart w:id="42" w:name="_Toc26205600"/>
+      <w:bookmarkStart w:id="43" w:name="_Toc26206844"/>
+      <w:bookmarkStart w:id="44" w:name="_Toc210531037"/>
+      <w:r>
+        <w:rPr>
+          <w:rFonts w:ascii="Garamond" w:hAnsi="Garamond"/>
+          <w:sz w:val="44"/>
+        </w:rPr>
+        <w:t>Economic and IP Analysis</w:t>
+      </w:r>
       <w:bookmarkEnd w:id="41"/>
-    </w:p>
-    <w:p>
-      <w:pPr>
-        <w:jc w:val="both"/>
-      </w:pPr>
-      <w:r>
-        <w:rPr>
-          <w:rFonts w:ascii="Garamond" w:hAnsi="Garamond"/>
-          <w:sz w:val="22"/>
-        </w:rPr>
-        <w:t xml:space="preserve">This chapter explains the test plan used for this project and the results found. Examples of testing reports delivered to WFF are included as well as an overall </w:t>
-      </w:r>
-      <w:r>
-        <w:rPr>
-          <w:rFonts w:ascii="Garamond" w:hAnsi="Garamond"/>
-          <w:sz w:val="22"/>
-        </w:rPr>
-        <w:t>discussion on the test results versus the specifications of the project. Being that launch is scheduled after this paper is finished, no actual launch data is included.</w:t>
-      </w:r>
-      <w:r>
-        <w:rPr>
-          <w:rFonts w:ascii="Garamond" w:hAnsi="Garamond"/>
-          <w:sz w:val="22"/>
-        </w:rPr>
-        <w:t xml:space="preserve"> </w:t>
-      </w:r>
-    </w:p>
-    <w:p>
-      <w:pPr>
-        <w:jc w:val="both"/>
-      </w:pPr>
-    </w:p>
-    <w:p>
-      <w:pPr>
-        <w:pStyle w:val="Heading1"/>
-        <w:jc w:val="both"/>
-        <w:rPr>
-          <w:rFonts w:ascii="Garamond" w:hAnsi="Garamond"/>
-          <w:sz w:val="44"/>
-        </w:rPr>
-      </w:pPr>
-      <w:bookmarkStart w:id="42" w:name="_Toc26205185"/>
-      <w:bookmarkStart w:id="43" w:name="_Toc26205600"/>
-      <w:bookmarkStart w:id="44" w:name="_Toc26206844"/>
-      <w:bookmarkStart w:id="45" w:name="_Toc210531037"/>
-      <w:r>
-        <w:rPr>
-          <w:rFonts w:ascii="Garamond" w:hAnsi="Garamond"/>
-          <w:sz w:val="44"/>
-        </w:rPr>
-        <w:t>Economic and IP Analysis</w:t>
-      </w:r>
       <w:bookmarkEnd w:id="42"/>
       <w:bookmarkEnd w:id="43"/>
       <w:bookmarkEnd w:id="44"/>
-      <w:bookmarkEnd w:id="45"/>
-    </w:p>
-    <w:p>
-      <w:pPr>
-        <w:pStyle w:val="NormalWeb"/>
-        <w:shd w:val="clear" w:color="auto" w:fill="FFFFFF"/>
-        <w:spacing w:before="0" w:beforeAutospacing="0" w:after="0" w:afterAutospacing="0"/>
-        <w:rPr>
-          <w:rFonts w:ascii="Calibri" w:hAnsi="Calibri" w:cs="Calibri"/>
-          <w:color w:val="000000"/>
-          <w:sz w:val="20"/>
-          <w:szCs w:val="20"/>
-        </w:rPr>
-      </w:pPr>
-      <w:r>
-        <w:rPr>
-          <w:rFonts w:ascii="Calibri" w:hAnsi="Calibri" w:cs="Calibri"/>
-          <w:sz w:val="20"/>
-          <w:szCs w:val="20"/>
-        </w:rPr>
-        <w:t>Address any issues related to intellectual property here. These may include Copyright, Trademark, Patent, or Trade Secret considerations that have affected your project or should be taken into consideration</w:t>
-      </w:r>
-      <w:proofErr w:type="gramStart"/>
-      <w:r>
-        <w:rPr>
-          <w:rFonts w:ascii="Calibri" w:hAnsi="Calibri" w:cs="Calibri"/>
-          <w:sz w:val="20"/>
-          <w:szCs w:val="20"/>
-        </w:rPr>
-        <w:t>..</w:t>
-      </w:r>
-      <w:proofErr w:type="gramEnd"/>
-      <w:r>
-        <w:rPr>
-          <w:rFonts w:ascii="Calibri" w:hAnsi="Calibri" w:cs="Calibri"/>
-          <w:sz w:val="20"/>
-          <w:szCs w:val="20"/>
-        </w:rPr>
-        <w:t xml:space="preserve"> </w:t>
-      </w:r>
-      <w:r>
-        <w:rPr>
-          <w:rFonts w:ascii="Calibri" w:hAnsi="Calibri" w:cs="Calibri"/>
-          <w:color w:val="000000"/>
-          <w:sz w:val="20"/>
-          <w:szCs w:val="20"/>
-        </w:rPr>
-        <w:t>The first item in the intellectual property statement is to designate who owns the intellectual property. Next, designate which sorts of intellectual property protections are in place - if there is a multitude, you may wish to simply say "All intellectual property rights of company x are owned by j."</w:t>
-      </w:r>
-    </w:p>
-    <w:p>
-      <w:pPr>
-        <w:pStyle w:val="NormalWeb"/>
-        <w:shd w:val="clear" w:color="auto" w:fill="FFFFFF"/>
-        <w:spacing w:before="0" w:beforeAutospacing="0" w:after="0" w:afterAutospacing="0"/>
-        <w:rPr>
-          <w:rFonts w:ascii="Calibri" w:hAnsi="Calibri" w:cs="Calibri"/>
-          <w:color w:val="000000"/>
-          <w:sz w:val="20"/>
-          <w:szCs w:val="20"/>
-        </w:rPr>
-      </w:pPr>
-      <w:r>
-        <w:rPr>
-          <w:rFonts w:ascii="Calibri" w:hAnsi="Calibri" w:cs="Calibri"/>
-          <w:color w:val="000000"/>
-          <w:sz w:val="20"/>
-          <w:szCs w:val="20"/>
-        </w:rPr>
-        <w:t>Once you have done this, then you will want to state what the rights to the work by outside agents are. For example, if you run a website, you may state, "Items provided on this website may be downloaded for personal use only."</w:t>
-      </w:r>
-    </w:p>
-    <w:p>
-      <w:pPr>
-        <w:pStyle w:val="NormalWeb"/>
-        <w:shd w:val="clear" w:color="auto" w:fill="FFFFFF"/>
-        <w:spacing w:before="0" w:beforeAutospacing="0" w:after="135" w:afterAutospacing="0"/>
-        <w:rPr>
-          <w:rFonts w:ascii="Calibri" w:hAnsi="Calibri" w:cs="Calibri"/>
-          <w:color w:val="000000"/>
-          <w:sz w:val="20"/>
-          <w:szCs w:val="20"/>
-        </w:rPr>
-      </w:pPr>
-      <w:r>
-        <w:rPr>
-          <w:rFonts w:ascii="Calibri" w:hAnsi="Calibri" w:cs="Calibri"/>
-          <w:color w:val="000000"/>
-          <w:sz w:val="20"/>
-          <w:szCs w:val="20"/>
-        </w:rPr>
-        <w:t>Fourth, you will want to explain any licensing policies you will have. For example, if you have invented a process, and it is patented, you may license the process for a fee. Be explicit in this.</w:t>
-      </w:r>
-    </w:p>
-    <w:p>
-      <w:pPr>
-        <w:pStyle w:val="NormalWeb"/>
-        <w:shd w:val="clear" w:color="auto" w:fill="FFFFFF"/>
-        <w:spacing w:before="0" w:beforeAutospacing="0" w:after="135" w:afterAutospacing="0"/>
-        <w:rPr>
-          <w:rFonts w:ascii="Calibri" w:hAnsi="Calibri" w:cs="Calibri"/>
-          <w:color w:val="000000"/>
-          <w:sz w:val="20"/>
-          <w:szCs w:val="20"/>
-        </w:rPr>
-      </w:pPr>
-      <w:r>
-        <w:rPr>
-          <w:rFonts w:ascii="Calibri" w:hAnsi="Calibri" w:cs="Calibri"/>
-          <w:color w:val="000000"/>
-          <w:sz w:val="20"/>
-          <w:szCs w:val="20"/>
-        </w:rPr>
-        <w:t>Finally, state what the legal consequences are for violating intellectual property law.</w:t>
-      </w:r>
     </w:p>
     <w:p>
       <w:pPr>
@@ -18061,75 +17977,44 @@
         </w:numPr>
         <w:jc w:val="both"/>
       </w:pPr>
-      <w:bookmarkStart w:id="46" w:name="_Toc210531038"/>
+      <w:bookmarkStart w:id="45" w:name="_Toc210531038"/>
       <w:r>
         <w:t>Overview</w:t>
       </w:r>
-      <w:bookmarkEnd w:id="46"/>
-    </w:p>
-    <w:p>
-      <w:pPr>
-        <w:jc w:val="both"/>
-        <w:rPr>
-          <w:rFonts w:ascii="Garamond" w:hAnsi="Garamond"/>
-          <w:sz w:val="22"/>
-        </w:rPr>
-      </w:pPr>
-    </w:p>
-    <w:p>
-      <w:pPr>
-        <w:jc w:val="both"/>
-        <w:rPr>
-          <w:rFonts w:ascii="Garamond" w:hAnsi="Garamond"/>
-          <w:sz w:val="22"/>
-        </w:rPr>
-      </w:pPr>
-      <w:r>
-        <w:rPr>
-          <w:rFonts w:ascii="Garamond" w:hAnsi="Garamond"/>
-          <w:sz w:val="22"/>
-        </w:rPr>
-        <w:lastRenderedPageBreak/>
-        <w:t xml:space="preserve">Provide an overview of the chapter here. </w:t>
-      </w:r>
-      <w:r>
-        <w:rPr>
-          <w:rFonts w:ascii="Garamond" w:hAnsi="Garamond"/>
-          <w:sz w:val="22"/>
-        </w:rPr>
-        <w:t xml:space="preserve"> For some projects, this</w:t>
-      </w:r>
-      <w:r>
-        <w:rPr>
-          <w:rFonts w:ascii="Garamond" w:hAnsi="Garamond"/>
-          <w:sz w:val="22"/>
-        </w:rPr>
-        <w:t xml:space="preserve"> chapter</w:t>
-      </w:r>
-      <w:r>
-        <w:rPr>
-          <w:rFonts w:ascii="Garamond" w:hAnsi="Garamond"/>
-          <w:sz w:val="22"/>
-        </w:rPr>
-        <w:t xml:space="preserve"> may not be relevant.</w:t>
-      </w:r>
-    </w:p>
-    <w:p>
-      <w:pPr>
-        <w:jc w:val="both"/>
-      </w:pPr>
-      <w:r>
-        <w:rPr>
-          <w:rFonts w:ascii="Garamond" w:hAnsi="Garamond"/>
-          <w:sz w:val="22"/>
-        </w:rPr>
-        <w:t xml:space="preserve">[This section should be written during the second or third term of senior project sequence.] </w:t>
-      </w:r>
-    </w:p>
-    <w:p>
-      <w:pPr>
-        <w:jc w:val="both"/>
-      </w:pPr>
+      <w:bookmarkEnd w:id="45"/>
+    </w:p>
+    <w:p>
+      <w:pPr>
+        <w:rPr>
+          <w:rFonts w:ascii="Garamond" w:hAnsi="Garamond"/>
+          <w:sz w:val="22"/>
+          <w:szCs w:val="22"/>
+        </w:rPr>
+      </w:pPr>
+      <w:r>
+        <w:rPr>
+          <w:rFonts w:ascii="Garamond" w:hAnsi="Garamond"/>
+          <w:sz w:val="22"/>
+          <w:szCs w:val="22"/>
+        </w:rPr>
+        <w:t>This chapter</w:t>
+      </w:r>
+      <w:r>
+        <w:rPr>
+          <w:rFonts w:ascii="Garamond" w:hAnsi="Garamond"/>
+          <w:sz w:val="22"/>
+          <w:szCs w:val="22"/>
+        </w:rPr>
+        <w:t xml:space="preserve"> explains the engineering economic and intellectual property analysis of this project. </w:t>
+      </w:r>
+      <w:r>
+        <w:rPr>
+          <w:rFonts w:ascii="Garamond" w:hAnsi="Garamond"/>
+          <w:sz w:val="22"/>
+          <w:szCs w:val="22"/>
+        </w:rPr>
+        <w:t>Copyright, Trademark, Patent, and Trade Secret considerations are mentioned. Licensing policies and legal consequences are explained in this chapter as well.</w:t>
+      </w:r>
     </w:p>
     <w:p>
       <w:pPr>
@@ -18140,49 +18025,198 @@
         </w:numPr>
         <w:jc w:val="both"/>
       </w:pPr>
-      <w:bookmarkStart w:id="47" w:name="_Toc210531039"/>
+      <w:bookmarkStart w:id="46" w:name="_Toc210531039"/>
       <w:r>
         <w:t>Engineering Economic Analysis</w:t>
       </w:r>
-      <w:bookmarkEnd w:id="47"/>
-    </w:p>
-    <w:p>
-      <w:pPr>
-        <w:jc w:val="both"/>
-      </w:pPr>
-    </w:p>
-    <w:p>
-      <w:pPr>
-        <w:jc w:val="both"/>
-        <w:rPr>
-          <w:rFonts w:ascii="Garamond" w:hAnsi="Garamond"/>
-          <w:sz w:val="22"/>
-        </w:rPr>
-      </w:pPr>
-      <w:r>
-        <w:rPr>
-          <w:rFonts w:ascii="Garamond" w:hAnsi="Garamond"/>
-          <w:sz w:val="22"/>
-        </w:rPr>
-        <w:t>Include the details of a basic engineering economic analysis. Make sure to include the cost of parts, R&amp;D, engineering time, etc. (1-2 pages)</w:t>
-      </w:r>
-    </w:p>
-    <w:p>
-      <w:pPr>
-        <w:jc w:val="both"/>
-      </w:pPr>
-      <w:r>
-        <w:rPr>
-          <w:rFonts w:ascii="Garamond" w:hAnsi="Garamond"/>
-          <w:sz w:val="22"/>
-        </w:rPr>
-        <w:t xml:space="preserve">[This section should be written during the second or third term of senior project sequence.] </w:t>
-      </w:r>
-    </w:p>
-    <w:p>
-      <w:pPr>
-        <w:jc w:val="both"/>
-      </w:pPr>
+      <w:bookmarkEnd w:id="46"/>
+    </w:p>
+    <w:p>
+      <w:pPr>
+        <w:jc w:val="both"/>
+      </w:pPr>
+    </w:p>
+    <w:p>
+      <w:pPr>
+        <w:jc w:val="both"/>
+        <w:rPr>
+          <w:rFonts w:ascii="Garamond" w:hAnsi="Garamond"/>
+          <w:sz w:val="22"/>
+        </w:rPr>
+      </w:pPr>
+      <w:r>
+        <w:rPr>
+          <w:rFonts w:ascii="Garamond" w:hAnsi="Garamond"/>
+          <w:sz w:val="22"/>
+        </w:rPr>
+        <w:t xml:space="preserve">Overall, the RockSat-C project was sizable monetary investment. The project was funded by various grants and foundations. </w:t>
+      </w:r>
+    </w:p>
+    <w:p>
+      <w:pPr>
+        <w:jc w:val="both"/>
+        <w:rPr>
+          <w:rFonts w:ascii="Garamond" w:hAnsi="Garamond"/>
+          <w:sz w:val="22"/>
+          <w:szCs w:val="22"/>
+        </w:rPr>
+      </w:pPr>
+      <w:r>
+        <w:rPr>
+          <w:rFonts w:ascii="Garamond" w:hAnsi="Garamond"/>
+          <w:noProof/>
+          <w:sz w:val="22"/>
+          <w:szCs w:val="22"/>
+        </w:rPr>
+        <w:lastRenderedPageBreak/>
+        <w:drawing>
+          <wp:inline distT="0" distB="0" distL="0" distR="0">
+            <wp:extent cx="5029200" cy="3552825"/>
+            <wp:effectExtent l="0" t="0" r="0" b="9525"/>
+            <wp:docPr id="20523" name="Picture 20523"/>
+            <wp:cNvGraphicFramePr>
+              <a:graphicFrameLocks xmlns:a="http://schemas.openxmlformats.org/drawingml/2006/main" noChangeAspect="1"/>
+            </wp:cNvGraphicFramePr>
+            <a:graphic xmlns:a="http://schemas.openxmlformats.org/drawingml/2006/main">
+              <a:graphicData uri="http://schemas.openxmlformats.org/drawingml/2006/picture">
+                <pic:pic xmlns:pic="http://schemas.openxmlformats.org/drawingml/2006/picture">
+                  <pic:nvPicPr>
+                    <pic:cNvPr id="20523" name="RockSAtC_budget.JPG"/>
+                    <pic:cNvPicPr/>
+                  </pic:nvPicPr>
+                  <pic:blipFill>
+                    <a:blip r:embed="rId24">
+                      <a:extLst>
+                        <a:ext uri="{28A0092B-C50C-407E-A947-70E740481C1C}">
+                          <a14:useLocalDpi xmlns:a14="http://schemas.microsoft.com/office/drawing/2010/main" val="0"/>
+                        </a:ext>
+                      </a:extLst>
+                    </a:blip>
+                    <a:stretch>
+                      <a:fillRect/>
+                    </a:stretch>
+                  </pic:blipFill>
+                  <pic:spPr>
+                    <a:xfrm>
+                      <a:off x="0" y="0"/>
+                      <a:ext cx="5029200" cy="3552825"/>
+                    </a:xfrm>
+                    <a:prstGeom prst="rect">
+                      <a:avLst/>
+                    </a:prstGeom>
+                  </pic:spPr>
+                </pic:pic>
+              </a:graphicData>
+            </a:graphic>
+          </wp:inline>
+        </w:drawing>
+      </w:r>
+    </w:p>
+    <w:p>
+      <w:pPr>
+        <w:jc w:val="both"/>
+        <w:rPr>
+          <w:rFonts w:ascii="Garamond" w:hAnsi="Garamond"/>
+          <w:sz w:val="22"/>
+          <w:szCs w:val="22"/>
+        </w:rPr>
+      </w:pPr>
+      <w:r>
+        <w:rPr>
+          <w:rFonts w:ascii="Garamond" w:hAnsi="Garamond"/>
+          <w:sz w:val="22"/>
+          <w:szCs w:val="22"/>
+        </w:rPr>
+        <w:t>Fig</w:t>
+      </w:r>
+      <w:r>
+        <w:rPr>
+          <w:rFonts w:ascii="Garamond" w:hAnsi="Garamond"/>
+          <w:sz w:val="22"/>
+          <w:szCs w:val="22"/>
+        </w:rPr>
+        <w:t>ure X: RockSat-C overall budget estimate</w:t>
+      </w:r>
+    </w:p>
+    <w:p>
+      <w:pPr>
+        <w:jc w:val="both"/>
+        <w:rPr>
+          <w:rFonts w:ascii="Garamond" w:hAnsi="Garamond"/>
+          <w:sz w:val="22"/>
+          <w:szCs w:val="22"/>
+        </w:rPr>
+      </w:pPr>
+    </w:p>
+    <w:p>
+      <w:pPr>
+        <w:jc w:val="both"/>
+        <w:rPr>
+          <w:rFonts w:ascii="Garamond" w:hAnsi="Garamond"/>
+          <w:sz w:val="22"/>
+          <w:szCs w:val="22"/>
+        </w:rPr>
+      </w:pPr>
+      <w:r>
+        <w:rPr>
+          <w:rFonts w:ascii="Garamond" w:hAnsi="Garamond"/>
+          <w:sz w:val="22"/>
+          <w:szCs w:val="22"/>
+        </w:rPr>
+        <w:t>The DMS itself had relatively low prototyping costs</w:t>
+      </w:r>
+      <w:r>
+        <w:rPr>
+          <w:rFonts w:ascii="Garamond" w:hAnsi="Garamond"/>
+          <w:sz w:val="22"/>
+          <w:szCs w:val="22"/>
+        </w:rPr>
+        <w:t xml:space="preserve"> (around $200)</w:t>
+      </w:r>
+      <w:r>
+        <w:rPr>
+          <w:rFonts w:ascii="Garamond" w:hAnsi="Garamond"/>
+          <w:sz w:val="22"/>
+          <w:szCs w:val="22"/>
+        </w:rPr>
+        <w:t>, as the parts needed are quite common and no custom PCBs needed to be printed (aside from the power regulator).</w:t>
+      </w:r>
+      <w:r>
+        <w:rPr>
+          <w:rFonts w:ascii="Garamond" w:hAnsi="Garamond"/>
+          <w:sz w:val="22"/>
+          <w:szCs w:val="22"/>
+        </w:rPr>
+        <w:t xml:space="preserve"> The hours spent developing this project are innumerable and thus difficult to estimate financially. </w:t>
+      </w:r>
+    </w:p>
+    <w:p>
+      <w:pPr>
+        <w:jc w:val="both"/>
+        <w:rPr>
+          <w:rFonts w:ascii="Garamond" w:hAnsi="Garamond"/>
+          <w:sz w:val="22"/>
+          <w:szCs w:val="22"/>
+        </w:rPr>
+      </w:pPr>
+    </w:p>
+    <w:p>
+      <w:pPr>
+        <w:jc w:val="both"/>
+        <w:rPr>
+          <w:rFonts w:ascii="Garamond" w:hAnsi="Garamond"/>
+          <w:sz w:val="22"/>
+          <w:szCs w:val="22"/>
+        </w:rPr>
+      </w:pPr>
+      <w:r>
+        <w:rPr>
+          <w:rFonts w:ascii="Garamond" w:hAnsi="Garamond"/>
+          <w:sz w:val="22"/>
+          <w:szCs w:val="22"/>
+        </w:rPr>
+        <w:t>The financial benefits of the RockSat-C project will be recognized as more modules fly on the modular payload system. As ease of integration increases and time spent developing this process decreases engineering time will become less costly. Abstracting away the integration process from the end user saves them a lot of R&amp;D time as well.</w:t>
+      </w:r>
     </w:p>
     <w:p>
       <w:pPr>
@@ -18193,48 +18227,112 @@
         </w:numPr>
         <w:jc w:val="both"/>
       </w:pPr>
-      <w:bookmarkStart w:id="48" w:name="_Toc210531040"/>
+      <w:bookmarkStart w:id="47" w:name="_Toc210531040"/>
       <w:r>
         <w:t>Intellectual Property Analysis</w:t>
       </w:r>
-      <w:bookmarkEnd w:id="48"/>
-    </w:p>
-    <w:p>
-      <w:pPr>
-        <w:jc w:val="both"/>
-      </w:pPr>
-    </w:p>
-    <w:p>
-      <w:pPr>
-        <w:jc w:val="both"/>
-        <w:rPr>
-          <w:rFonts w:ascii="Garamond" w:hAnsi="Garamond"/>
-          <w:sz w:val="22"/>
-        </w:rPr>
-      </w:pPr>
-      <w:r>
-        <w:rPr>
-          <w:rFonts w:ascii="Garamond" w:hAnsi="Garamond"/>
-          <w:sz w:val="22"/>
-        </w:rPr>
-        <w:t>Address any issues related to intellectual property here. These may include Copyright, Trademark, Patent, or Trade Secret considerations that have affected your project or should be taken into consideration. (1-2 pages)</w:t>
-      </w:r>
-    </w:p>
-    <w:p>
-      <w:pPr>
-        <w:jc w:val="both"/>
-      </w:pPr>
-      <w:r>
-        <w:rPr>
-          <w:rFonts w:ascii="Garamond" w:hAnsi="Garamond"/>
-          <w:sz w:val="22"/>
-        </w:rPr>
-        <w:t xml:space="preserve">[This section should be written during the second or third term of senior project sequence, but issues should be checked during the design process.] </w:t>
-      </w:r>
-    </w:p>
-    <w:p>
-      <w:pPr>
-        <w:jc w:val="both"/>
+      <w:bookmarkEnd w:id="47"/>
+    </w:p>
+    <w:p/>
+    <w:p>
+      <w:pPr>
+        <w:jc w:val="both"/>
+        <w:rPr>
+          <w:rFonts w:ascii="Garamond" w:hAnsi="Garamond"/>
+          <w:sz w:val="22"/>
+          <w:szCs w:val="22"/>
+        </w:rPr>
+      </w:pPr>
+      <w:r>
+        <w:rPr>
+          <w:rFonts w:ascii="Garamond" w:hAnsi="Garamond"/>
+          <w:sz w:val="22"/>
+        </w:rPr>
+        <w:t xml:space="preserve">Most of the tools used in this project are open source, so the only intellectual property that would be owned by anyone would be the logic in both main.py and datathread.py. </w:t>
+      </w:r>
+      <w:r>
+        <w:rPr>
+          <w:rFonts w:ascii="Garamond" w:hAnsi="Garamond"/>
+          <w:sz w:val="22"/>
+        </w:rPr>
+        <w:t xml:space="preserve">Due to the nature of this project, the only part that would be used by anyone </w:t>
+      </w:r>
+      <w:r>
+        <w:rPr>
+          <w:rFonts w:ascii="Garamond" w:hAnsi="Garamond"/>
+          <w:sz w:val="22"/>
+        </w:rPr>
+        <w:t xml:space="preserve">else </w:t>
+      </w:r>
+      <w:r>
+        <w:rPr>
+          <w:rFonts w:ascii="Garamond" w:hAnsi="Garamond"/>
+          <w:sz w:val="22"/>
+        </w:rPr>
+        <w:t>would be the DMS UI. There may be concern about the data privacy, but no database connectivity is used.</w:t>
+      </w:r>
+      <w:r>
+        <w:rPr>
+          <w:rFonts w:ascii="Garamond" w:hAnsi="Garamond"/>
+          <w:sz w:val="22"/>
+        </w:rPr>
+        <w:t xml:space="preserve"> </w:t>
+      </w:r>
+      <w:r>
+        <w:rPr>
+          <w:rFonts w:ascii="Garamond" w:hAnsi="Garamond"/>
+          <w:sz w:val="22"/>
+        </w:rPr>
+        <w:t>All the RockSat-C program information is public IP, being that it’s publishe</w:t>
+      </w:r>
+      <w:r>
+        <w:rPr>
+          <w:rFonts w:ascii="Garamond" w:hAnsi="Garamond"/>
+          <w:sz w:val="22"/>
+          <w:szCs w:val="22"/>
+        </w:rPr>
+        <w:t xml:space="preserve">d by a federal agency. </w:t>
+      </w:r>
+      <w:r>
+        <w:rPr>
+          <w:rFonts w:ascii="Garamond" w:hAnsi="Garamond"/>
+          <w:sz w:val="22"/>
+          <w:szCs w:val="22"/>
+        </w:rPr>
+        <w:t xml:space="preserve">No concerns with </w:t>
+      </w:r>
+      <w:r>
+        <w:rPr>
+          <w:rFonts w:ascii="Garamond" w:hAnsi="Garamond" w:cs="Calibri"/>
+          <w:sz w:val="22"/>
+          <w:szCs w:val="22"/>
+        </w:rPr>
+        <w:t>Copyright, Trademark, Patent, or Trade Secret</w:t>
+      </w:r>
+      <w:r>
+        <w:rPr>
+          <w:rFonts w:ascii="Garamond" w:hAnsi="Garamond" w:cs="Calibri"/>
+          <w:sz w:val="22"/>
+          <w:szCs w:val="22"/>
+        </w:rPr>
+        <w:t xml:space="preserve"> issues arise from the development </w:t>
+      </w:r>
+      <w:r>
+        <w:rPr>
+          <w:rFonts w:ascii="Garamond" w:hAnsi="Garamond" w:cs="Calibri"/>
+          <w:sz w:val="22"/>
+          <w:szCs w:val="22"/>
+        </w:rPr>
+        <w:t>and implementation of this project. There are no intellectual property protections or licensing agreements in place for this project.</w:t>
+      </w:r>
+    </w:p>
+    <w:p>
+      <w:pPr>
+        <w:jc w:val="both"/>
+        <w:rPr>
+          <w:rFonts w:ascii="Garamond" w:hAnsi="Garamond"/>
+          <w:sz w:val="22"/>
+        </w:rPr>
       </w:pPr>
     </w:p>
     <w:p>
@@ -18246,86 +18344,113 @@
         </w:numPr>
         <w:jc w:val="both"/>
       </w:pPr>
-      <w:bookmarkStart w:id="49" w:name="_Toc210531041"/>
-      <w:r>
-        <w:t>Summary</w:t>
-      </w:r>
-      <w:bookmarkEnd w:id="49"/>
-    </w:p>
-    <w:p>
-      <w:pPr>
-        <w:jc w:val="both"/>
-        <w:rPr>
-          <w:rFonts w:ascii="Garamond" w:hAnsi="Garamond"/>
-          <w:sz w:val="22"/>
-        </w:rPr>
-      </w:pPr>
-      <w:r>
-        <w:rPr>
-          <w:rFonts w:ascii="Garamond" w:hAnsi="Garamond"/>
-          <w:sz w:val="22"/>
-        </w:rPr>
-        <w:t>Summarize the chapter</w:t>
-      </w:r>
-    </w:p>
-    <w:p>
-      <w:pPr>
-        <w:jc w:val="both"/>
-      </w:pPr>
-    </w:p>
-    <w:p>
-      <w:pPr>
-        <w:jc w:val="both"/>
-      </w:pPr>
-      <w:r>
-        <w:rPr>
-          <w:rFonts w:ascii="Garamond" w:hAnsi="Garamond"/>
-          <w:sz w:val="22"/>
-        </w:rPr>
-        <w:t xml:space="preserve">[This section should be written during the second or third term of senior project sequence.] </w:t>
-      </w:r>
-    </w:p>
-    <w:p>
-      <w:pPr>
-        <w:jc w:val="both"/>
-      </w:pPr>
-      <w:r>
-        <w:br w:type="page"/>
-      </w:r>
-    </w:p>
-    <w:p>
-      <w:pPr>
-        <w:pStyle w:val="Heading1"/>
-        <w:jc w:val="both"/>
-      </w:pPr>
-      <w:bookmarkStart w:id="50" w:name="_Toc26205186"/>
-      <w:bookmarkStart w:id="51" w:name="_Toc26205601"/>
-      <w:bookmarkStart w:id="52" w:name="_Toc26206845"/>
-      <w:bookmarkStart w:id="53" w:name="_Toc210531042"/>
-      <w:r>
-        <w:rPr>
-          <w:rFonts w:ascii="Garamond" w:hAnsi="Garamond"/>
-          <w:sz w:val="44"/>
-        </w:rPr>
+      <w:bookmarkStart w:id="48" w:name="_Toc210531041"/>
+      <w:r>
         <w:lastRenderedPageBreak/>
         <w:t>Summary</w:t>
       </w:r>
+      <w:bookmarkEnd w:id="48"/>
+    </w:p>
+    <w:p>
+      <w:pPr>
+        <w:jc w:val="both"/>
+      </w:pPr>
+      <w:r>
+        <w:rPr>
+          <w:rFonts w:ascii="Garamond" w:hAnsi="Garamond"/>
+          <w:sz w:val="22"/>
+        </w:rPr>
+        <w:t xml:space="preserve">This chapter describes the overall cost of the project and analyses the intellectual property of the developed systems. Considerations regarding issues such as; </w:t>
+      </w:r>
+      <w:r>
+        <w:rPr>
+          <w:rFonts w:ascii="Garamond" w:hAnsi="Garamond"/>
+          <w:sz w:val="22"/>
+          <w:szCs w:val="22"/>
+        </w:rPr>
+        <w:t>Copyright</w:t>
+      </w:r>
+      <w:r>
+        <w:rPr>
+          <w:rFonts w:ascii="Garamond" w:hAnsi="Garamond"/>
+          <w:sz w:val="22"/>
+          <w:szCs w:val="22"/>
+        </w:rPr>
+        <w:t>s</w:t>
+      </w:r>
+      <w:r>
+        <w:rPr>
+          <w:rFonts w:ascii="Garamond" w:hAnsi="Garamond"/>
+          <w:sz w:val="22"/>
+          <w:szCs w:val="22"/>
+        </w:rPr>
+        <w:t>, Trademark</w:t>
+      </w:r>
+      <w:r>
+        <w:rPr>
+          <w:rFonts w:ascii="Garamond" w:hAnsi="Garamond"/>
+          <w:sz w:val="22"/>
+          <w:szCs w:val="22"/>
+        </w:rPr>
+        <w:t>s</w:t>
+      </w:r>
+      <w:r>
+        <w:rPr>
+          <w:rFonts w:ascii="Garamond" w:hAnsi="Garamond"/>
+          <w:sz w:val="22"/>
+          <w:szCs w:val="22"/>
+        </w:rPr>
+        <w:t>, Patent</w:t>
+      </w:r>
+      <w:r>
+        <w:rPr>
+          <w:rFonts w:ascii="Garamond" w:hAnsi="Garamond"/>
+          <w:sz w:val="22"/>
+          <w:szCs w:val="22"/>
+        </w:rPr>
+        <w:t>s</w:t>
+      </w:r>
+      <w:r>
+        <w:rPr>
+          <w:rFonts w:ascii="Garamond" w:hAnsi="Garamond"/>
+          <w:sz w:val="22"/>
+          <w:szCs w:val="22"/>
+        </w:rPr>
+        <w:t>, and Trade Secret</w:t>
+      </w:r>
+      <w:r>
+        <w:rPr>
+          <w:rFonts w:ascii="Garamond" w:hAnsi="Garamond"/>
+          <w:sz w:val="22"/>
+          <w:szCs w:val="22"/>
+        </w:rPr>
+        <w:t xml:space="preserve">s are discussed in this section as well. </w:t>
+      </w:r>
+      <w:r>
+        <w:br w:type="page"/>
+      </w:r>
+    </w:p>
+    <w:p>
+      <w:pPr>
+        <w:pStyle w:val="Heading1"/>
+        <w:jc w:val="both"/>
+      </w:pPr>
+      <w:bookmarkStart w:id="49" w:name="_Toc26205186"/>
+      <w:bookmarkStart w:id="50" w:name="_Toc26205601"/>
+      <w:bookmarkStart w:id="51" w:name="_Toc26206845"/>
+      <w:bookmarkStart w:id="52" w:name="_Toc210531042"/>
+      <w:r>
+        <w:rPr>
+          <w:rFonts w:ascii="Garamond" w:hAnsi="Garamond"/>
+          <w:sz w:val="44"/>
+        </w:rPr>
+        <w:lastRenderedPageBreak/>
+        <w:t>Summary</w:t>
+      </w:r>
+      <w:bookmarkEnd w:id="49"/>
       <w:bookmarkEnd w:id="50"/>
       <w:bookmarkEnd w:id="51"/>
       <w:bookmarkEnd w:id="52"/>
-      <w:bookmarkEnd w:id="53"/>
-    </w:p>
-    <w:p>
-      <w:pPr>
-        <w:jc w:val="both"/>
-      </w:pPr>
-      <w:r>
-        <w:rPr>
-          <w:rFonts w:ascii="Calibri" w:hAnsi="Calibri" w:cs="Calibri"/>
-          <w:sz w:val="20"/>
-        </w:rPr>
-        <w:t>Provide a summary of the project.  Discuss potential future directions or possibilities for improvement. Include some concluding remarks.</w:t>
-      </w:r>
     </w:p>
     <w:p>
       <w:pPr>
@@ -18336,58 +18461,32 @@
         </w:numPr>
         <w:jc w:val="both"/>
       </w:pPr>
-      <w:bookmarkStart w:id="54" w:name="_Toc210531043"/>
+      <w:bookmarkStart w:id="53" w:name="_Toc210531043"/>
       <w:r>
         <w:t>Overview</w:t>
       </w:r>
-      <w:bookmarkEnd w:id="54"/>
-    </w:p>
-    <w:p>
-      <w:pPr>
-        <w:jc w:val="both"/>
-        <w:rPr>
-          <w:rFonts w:ascii="Garamond" w:hAnsi="Garamond"/>
-          <w:sz w:val="22"/>
-        </w:rPr>
-      </w:pPr>
-    </w:p>
-    <w:p>
-      <w:pPr>
-        <w:jc w:val="both"/>
-        <w:rPr>
-          <w:rFonts w:ascii="Garamond" w:hAnsi="Garamond"/>
-          <w:sz w:val="22"/>
-        </w:rPr>
-      </w:pPr>
-      <w:r>
-        <w:rPr>
-          <w:rFonts w:ascii="Garamond" w:hAnsi="Garamond"/>
-          <w:sz w:val="22"/>
-        </w:rPr>
-        <w:t xml:space="preserve">Provide an overview of the chapter here. </w:t>
-      </w:r>
-    </w:p>
-    <w:p>
-      <w:pPr>
-        <w:jc w:val="both"/>
-      </w:pPr>
-      <w:r>
-        <w:rPr>
-          <w:rFonts w:ascii="Garamond" w:hAnsi="Garamond"/>
-          <w:sz w:val="22"/>
-        </w:rPr>
-        <w:t xml:space="preserve">[This section should be written during the third term of senior project sequence.] </w:t>
-      </w:r>
-    </w:p>
-    <w:p>
-      <w:pPr>
-        <w:jc w:val="both"/>
-      </w:pPr>
-    </w:p>
-    <w:p>
-      <w:pPr>
-        <w:jc w:val="both"/>
-      </w:pPr>
+      <w:bookmarkEnd w:id="53"/>
+    </w:p>
+    <w:p>
+      <w:pPr>
+        <w:jc w:val="both"/>
+        <w:rPr>
+          <w:rFonts w:ascii="Garamond" w:hAnsi="Garamond"/>
+          <w:sz w:val="22"/>
+        </w:rPr>
+      </w:pPr>
+    </w:p>
+    <w:p>
+      <w:pPr>
+        <w:jc w:val="both"/>
+      </w:pPr>
+      <w:r>
+        <w:rPr>
+          <w:rFonts w:ascii="Garamond" w:hAnsi="Garamond"/>
+          <w:sz w:val="22"/>
+        </w:rPr>
+        <w:t xml:space="preserve">This chapter provides an overall summary of the project. Future directions after mission completion are mentioned in this section. </w:t>
+      </w:r>
     </w:p>
     <w:p>
       <w:pPr>
@@ -18398,54 +18497,236 @@
         </w:numPr>
         <w:jc w:val="both"/>
       </w:pPr>
-      <w:bookmarkStart w:id="55" w:name="_Toc210531044"/>
+      <w:bookmarkStart w:id="54" w:name="_Toc210531044"/>
       <w:r>
         <w:t>Project Summary</w:t>
       </w:r>
-      <w:bookmarkEnd w:id="55"/>
-    </w:p>
-    <w:p>
-      <w:pPr>
-        <w:jc w:val="both"/>
-      </w:pPr>
-    </w:p>
-    <w:p>
-      <w:pPr>
-        <w:jc w:val="both"/>
-        <w:rPr>
-          <w:rFonts w:ascii="Garamond" w:hAnsi="Garamond"/>
-          <w:sz w:val="22"/>
-        </w:rPr>
-      </w:pPr>
-      <w:r>
-        <w:rPr>
-          <w:rFonts w:ascii="Garamond" w:hAnsi="Garamond"/>
-          <w:sz w:val="22"/>
-        </w:rPr>
-        <w:t>Provide a summary of the project. (1 page)</w:t>
-      </w:r>
-    </w:p>
-    <w:p>
-      <w:pPr>
-        <w:jc w:val="both"/>
-      </w:pPr>
-      <w:r>
-        <w:rPr>
-          <w:rFonts w:ascii="Garamond" w:hAnsi="Garamond"/>
-          <w:sz w:val="22"/>
-        </w:rPr>
-        <w:t xml:space="preserve">[This section should be written during the third term of senior project sequence.] </w:t>
-      </w:r>
-    </w:p>
-    <w:p>
-      <w:pPr>
-        <w:jc w:val="both"/>
-      </w:pPr>
-    </w:p>
-    <w:p>
-      <w:pPr>
-        <w:jc w:val="both"/>
-      </w:pPr>
+      <w:bookmarkEnd w:id="54"/>
+    </w:p>
+    <w:p>
+      <w:pPr>
+        <w:jc w:val="both"/>
+      </w:pPr>
+    </w:p>
+    <w:p>
+      <w:pPr>
+        <w:jc w:val="both"/>
+        <w:rPr>
+          <w:rFonts w:ascii="Garamond" w:hAnsi="Garamond"/>
+          <w:sz w:val="22"/>
+        </w:rPr>
+      </w:pPr>
+      <w:r>
+        <w:rPr>
+          <w:rFonts w:ascii="Garamond" w:hAnsi="Garamond"/>
+          <w:sz w:val="22"/>
+        </w:rPr>
+        <w:t xml:space="preserve">RockSat-C is a follow-up program to the </w:t>
+      </w:r>
+      <w:proofErr w:type="spellStart"/>
+      <w:r>
+        <w:rPr>
+          <w:rFonts w:ascii="Garamond" w:hAnsi="Garamond"/>
+          <w:sz w:val="22"/>
+        </w:rPr>
+        <w:t>RockOn</w:t>
+      </w:r>
+      <w:proofErr w:type="spellEnd"/>
+      <w:r>
+        <w:rPr>
+          <w:rFonts w:ascii="Garamond" w:hAnsi="Garamond"/>
+          <w:sz w:val="22"/>
+        </w:rPr>
+        <w:t xml:space="preserve"> Workshop where customers</w:t>
+      </w:r>
+      <w:r>
+        <w:rPr>
+          <w:rFonts w:ascii="Garamond" w:hAnsi="Garamond"/>
+          <w:sz w:val="22"/>
+        </w:rPr>
+        <w:t xml:space="preserve"> </w:t>
+      </w:r>
+      <w:r>
+        <w:rPr>
+          <w:rFonts w:ascii="Garamond" w:hAnsi="Garamond"/>
+          <w:sz w:val="22"/>
+        </w:rPr>
+        <w:t>design their own sounding rocket payload and compete for a spot on the launch</w:t>
+      </w:r>
+      <w:r>
+        <w:rPr>
+          <w:rFonts w:ascii="Garamond" w:hAnsi="Garamond"/>
+          <w:sz w:val="22"/>
+        </w:rPr>
+        <w:t xml:space="preserve"> </w:t>
+      </w:r>
+      <w:r>
+        <w:rPr>
+          <w:rFonts w:ascii="Garamond" w:hAnsi="Garamond"/>
+          <w:sz w:val="22"/>
+        </w:rPr>
+        <w:t xml:space="preserve">vehicle. The </w:t>
+      </w:r>
+      <w:proofErr w:type="spellStart"/>
+      <w:r>
+        <w:rPr>
+          <w:rFonts w:ascii="Garamond" w:hAnsi="Garamond"/>
+          <w:sz w:val="22"/>
+        </w:rPr>
+        <w:t>RockOn</w:t>
+      </w:r>
+      <w:proofErr w:type="spellEnd"/>
+      <w:r>
+        <w:rPr>
+          <w:rFonts w:ascii="Garamond" w:hAnsi="Garamond"/>
+          <w:sz w:val="22"/>
+        </w:rPr>
+        <w:t xml:space="preserve"> Workshop teaches participants how to build a sounding</w:t>
+      </w:r>
+      <w:r>
+        <w:rPr>
+          <w:rFonts w:ascii="Garamond" w:hAnsi="Garamond"/>
+          <w:sz w:val="22"/>
+        </w:rPr>
+        <w:t xml:space="preserve"> </w:t>
+      </w:r>
+      <w:r>
+        <w:rPr>
+          <w:rFonts w:ascii="Garamond" w:hAnsi="Garamond"/>
+          <w:sz w:val="22"/>
+        </w:rPr>
+        <w:t>rocket payload in three days. The goal is that participants will take what they learn</w:t>
+      </w:r>
+      <w:r>
+        <w:rPr>
+          <w:rFonts w:ascii="Garamond" w:hAnsi="Garamond"/>
+          <w:sz w:val="22"/>
+        </w:rPr>
+        <w:t xml:space="preserve"> </w:t>
+      </w:r>
+      <w:r>
+        <w:rPr>
+          <w:rFonts w:ascii="Garamond" w:hAnsi="Garamond"/>
+          <w:sz w:val="22"/>
+        </w:rPr>
+        <w:t>during t</w:t>
+      </w:r>
+      <w:r>
+        <w:rPr>
+          <w:rFonts w:ascii="Garamond" w:hAnsi="Garamond"/>
+          <w:sz w:val="22"/>
+        </w:rPr>
+        <w:t xml:space="preserve">he workshop and return the next </w:t>
+      </w:r>
+      <w:r>
+        <w:rPr>
+          <w:rFonts w:ascii="Garamond" w:hAnsi="Garamond"/>
+          <w:sz w:val="22"/>
+        </w:rPr>
+        <w:t>year with an original payload to fly with</w:t>
+      </w:r>
+      <w:r>
+        <w:rPr>
+          <w:rFonts w:ascii="Garamond" w:hAnsi="Garamond"/>
+          <w:sz w:val="22"/>
+        </w:rPr>
+        <w:t xml:space="preserve"> </w:t>
+      </w:r>
+      <w:r>
+        <w:rPr>
+          <w:rFonts w:ascii="Garamond" w:hAnsi="Garamond"/>
+          <w:sz w:val="22"/>
+        </w:rPr>
+        <w:t>RockSat-C or RockSat-X programs.</w:t>
+      </w:r>
+    </w:p>
+    <w:p>
+      <w:pPr>
+        <w:jc w:val="both"/>
+        <w:rPr>
+          <w:rFonts w:ascii="Garamond" w:hAnsi="Garamond"/>
+          <w:sz w:val="22"/>
+        </w:rPr>
+      </w:pPr>
+    </w:p>
+    <w:p>
+      <w:pPr>
+        <w:jc w:val="both"/>
+        <w:rPr>
+          <w:rFonts w:ascii="Garamond" w:hAnsi="Garamond"/>
+          <w:sz w:val="22"/>
+        </w:rPr>
+      </w:pPr>
+      <w:r>
+        <w:rPr>
+          <w:rFonts w:ascii="Garamond" w:hAnsi="Garamond"/>
+          <w:sz w:val="22"/>
+        </w:rPr>
+        <w:t xml:space="preserve">The idea for this project is to make data management system for an on-board microcontroller. This microcontroller will be connected to </w:t>
+      </w:r>
+      <w:r>
+        <w:rPr>
+          <w:rFonts w:ascii="Garamond" w:hAnsi="Garamond"/>
+          <w:sz w:val="22"/>
+        </w:rPr>
+        <w:t xml:space="preserve">four modular </w:t>
+      </w:r>
+      <w:r>
+        <w:rPr>
+          <w:rFonts w:ascii="Garamond" w:hAnsi="Garamond"/>
+          <w:sz w:val="22"/>
+        </w:rPr>
+        <w:t>experiments. The entire system will be launched on a Sounding Rocket from the NASA Wallops Flight Facility in June 2018.</w:t>
+      </w:r>
+      <w:r>
+        <w:rPr>
+          <w:rFonts w:ascii="Garamond" w:hAnsi="Garamond"/>
+          <w:sz w:val="22"/>
+        </w:rPr>
+        <w:t xml:space="preserve"> </w:t>
+      </w:r>
+      <w:r>
+        <w:rPr>
+          <w:rFonts w:ascii="Garamond" w:hAnsi="Garamond"/>
+          <w:sz w:val="22"/>
+        </w:rPr>
+        <w:t xml:space="preserve">This system is responsible for collecting data from 4 modules, separating the data and recording it to local storage in separate files. A Raspberry Pi Zero W is used for the MCU, while a USB hub is used to port all the connections. A 5v power regulator is used to maintain voltage from the power line while the Pi’s SD card stores the data. This system must treat each module independently and have the ability to reconnect if needed. This system is to run for a total of 25 minutes, with the first 3 minutes having no connection with any module. </w:t>
+      </w:r>
+    </w:p>
+    <w:p>
+      <w:pPr>
+        <w:jc w:val="both"/>
+        <w:rPr>
+          <w:rFonts w:ascii="Garamond" w:hAnsi="Garamond"/>
+          <w:sz w:val="22"/>
+        </w:rPr>
+      </w:pPr>
+    </w:p>
+    <w:p>
+      <w:pPr>
+        <w:jc w:val="both"/>
+      </w:pPr>
+      <w:r>
+        <w:rPr>
+          <w:rFonts w:ascii="Garamond" w:hAnsi="Garamond"/>
+          <w:sz w:val="22"/>
+        </w:rPr>
+        <w:t>The second part of this project is an off-board user interface to allow users to view data after launch/retrieval. This user interface will be completely separate from the main system and will opera</w:t>
+      </w:r>
+      <w:r>
+        <w:rPr>
+          <w:rFonts w:ascii="Garamond" w:hAnsi="Garamond"/>
+          <w:sz w:val="22"/>
+        </w:rPr>
+        <w:t xml:space="preserve">te independently. </w:t>
+      </w:r>
+      <w:r>
+        <w:rPr>
+          <w:rFonts w:ascii="Garamond" w:hAnsi="Garamond"/>
+          <w:sz w:val="22"/>
+        </w:rPr>
+        <w:t>This small executable file will search its working directory and give the user the ability to display .txt and .csv files.</w:t>
+      </w:r>
     </w:p>
     <w:p>
       <w:pPr>
@@ -18456,60 +18737,117 @@
         </w:numPr>
         <w:jc w:val="both"/>
       </w:pPr>
-      <w:bookmarkStart w:id="56" w:name="_Toc210531045"/>
+      <w:bookmarkStart w:id="55" w:name="_Toc210531045"/>
       <w:r>
         <w:t>Future Direction</w:t>
       </w:r>
-      <w:bookmarkEnd w:id="56"/>
-    </w:p>
-    <w:p>
-      <w:pPr>
-        <w:jc w:val="both"/>
-      </w:pPr>
-    </w:p>
-    <w:p>
-      <w:pPr>
-        <w:jc w:val="both"/>
-        <w:rPr>
-          <w:rFonts w:ascii="Garamond" w:hAnsi="Garamond"/>
-          <w:sz w:val="22"/>
-        </w:rPr>
-      </w:pPr>
-      <w:r>
-        <w:rPr>
-          <w:rFonts w:ascii="Garamond" w:hAnsi="Garamond"/>
-          <w:sz w:val="22"/>
-        </w:rPr>
-        <w:t xml:space="preserve"> </w:t>
-      </w:r>
-      <w:r>
-        <w:rPr>
-          <w:rFonts w:ascii="Garamond" w:hAnsi="Garamond"/>
-          <w:sz w:val="22"/>
-        </w:rPr>
-        <w:t xml:space="preserve">(1 page) </w:t>
-      </w:r>
-    </w:p>
-    <w:p>
-      <w:pPr>
-        <w:jc w:val="both"/>
-      </w:pPr>
-      <w:r>
-        <w:rPr>
-          <w:rFonts w:ascii="Garamond" w:hAnsi="Garamond"/>
-          <w:sz w:val="22"/>
-        </w:rPr>
-        <w:t xml:space="preserve">[This section should be written during the third term of senior project sequence.] </w:t>
-      </w:r>
-    </w:p>
-    <w:p>
-      <w:pPr>
-        <w:jc w:val="both"/>
-        <w:rPr>
-          <w:rFonts w:ascii="Garamond" w:hAnsi="Garamond"/>
-          <w:sz w:val="22"/>
-        </w:rPr>
-      </w:pPr>
+      <w:bookmarkEnd w:id="55"/>
+    </w:p>
+    <w:p>
+      <w:pPr>
+        <w:jc w:val="both"/>
+      </w:pPr>
+    </w:p>
+    <w:p>
+      <w:pPr>
+        <w:jc w:val="both"/>
+        <w:rPr>
+          <w:rFonts w:ascii="Garamond" w:hAnsi="Garamond"/>
+          <w:sz w:val="22"/>
+          <w:szCs w:val="22"/>
+        </w:rPr>
+      </w:pPr>
+      <w:r>
+        <w:rPr>
+          <w:rFonts w:ascii="Garamond" w:hAnsi="Garamond"/>
+          <w:sz w:val="22"/>
+          <w:szCs w:val="22"/>
+        </w:rPr>
+        <w:t>In regards to RockSat-C as a whole, the natural progression is to aim for the RockSat-X program. This program chooses even less participants and uses a different rocket with a removable fairing. This introduces many more opportunities for research, as well as engineering challenges. As the 2018 RockSat-C team has learned to work together so well and develop such a technical payload, RockSat-X seems like the right direction. The development of such a modular system could definitely be improved upon and used for another RockSat-C mission as well.</w:t>
+      </w:r>
+    </w:p>
+    <w:p>
+      <w:pPr>
+        <w:jc w:val="both"/>
+        <w:rPr>
+          <w:rFonts w:ascii="Garamond" w:hAnsi="Garamond"/>
+          <w:sz w:val="22"/>
+          <w:szCs w:val="22"/>
+        </w:rPr>
+      </w:pPr>
+    </w:p>
+    <w:p>
+      <w:pPr>
+        <w:jc w:val="both"/>
+        <w:rPr>
+          <w:rFonts w:ascii="Garamond" w:hAnsi="Garamond"/>
+          <w:sz w:val="22"/>
+          <w:szCs w:val="22"/>
+        </w:rPr>
+      </w:pPr>
+      <w:r>
+        <w:rPr>
+          <w:rFonts w:ascii="Garamond" w:hAnsi="Garamond"/>
+          <w:sz w:val="22"/>
+          <w:szCs w:val="22"/>
+        </w:rPr>
+        <w:t xml:space="preserve">As for the DMS itself, this module could definitely be re-purposed and used again for a different payload. The logic was written in such a way that adding new modules is as easy as changing the </w:t>
+      </w:r>
+      <w:proofErr w:type="spellStart"/>
+      <w:r>
+        <w:rPr>
+          <w:rFonts w:ascii="Garamond" w:hAnsi="Garamond"/>
+          <w:sz w:val="22"/>
+          <w:szCs w:val="22"/>
+        </w:rPr>
+        <w:t>baudrate</w:t>
+      </w:r>
+      <w:proofErr w:type="spellEnd"/>
+      <w:r>
+        <w:rPr>
+          <w:rFonts w:ascii="Garamond" w:hAnsi="Garamond"/>
+          <w:sz w:val="22"/>
+          <w:szCs w:val="22"/>
+        </w:rPr>
+        <w:t xml:space="preserve"> in main.py. Using USB abstracts away a lot of the communication </w:t>
+      </w:r>
+      <w:r>
+        <w:rPr>
+          <w:rFonts w:ascii="Garamond" w:hAnsi="Garamond"/>
+          <w:sz w:val="22"/>
+          <w:szCs w:val="22"/>
+        </w:rPr>
+        <w:lastRenderedPageBreak/>
+        <w:t>protocol challenges. Being that there are no licensing or copyright implementations in place, anyone is welcome to use the source code.</w:t>
+      </w:r>
+    </w:p>
+    <w:p>
+      <w:pPr>
+        <w:jc w:val="both"/>
+        <w:rPr>
+          <w:rFonts w:ascii="Garamond" w:hAnsi="Garamond"/>
+          <w:sz w:val="22"/>
+          <w:szCs w:val="22"/>
+        </w:rPr>
+      </w:pPr>
+    </w:p>
+    <w:p>
+      <w:pPr>
+        <w:jc w:val="both"/>
+        <w:rPr>
+          <w:rFonts w:ascii="Garamond" w:hAnsi="Garamond"/>
+          <w:sz w:val="22"/>
+          <w:szCs w:val="22"/>
+        </w:rPr>
+      </w:pPr>
+      <w:r>
+        <w:rPr>
+          <w:rFonts w:ascii="Garamond" w:hAnsi="Garamond"/>
+          <w:sz w:val="22"/>
+          <w:szCs w:val="22"/>
+        </w:rPr>
+        <w:t>As for me, this whole process has really put me in an embedded systems direction. System integration is also a new field I’d like to learn more about. Engineering management is also a new role I’m very interested in. Leading a project like this would definitely be something I’m interested in. I hope to take all the skills learned in this project and apply them to bigger and more complex missions.</w:t>
+      </w:r>
     </w:p>
     <w:p>
       <w:pPr>
@@ -18525,44 +18863,79 @@
         </w:numPr>
         <w:jc w:val="both"/>
       </w:pPr>
-      <w:bookmarkStart w:id="57" w:name="_Toc210531046"/>
+      <w:bookmarkStart w:id="56" w:name="_Toc210531046"/>
       <w:r>
         <w:t>Concluding Remarks</w:t>
       </w:r>
-      <w:bookmarkEnd w:id="57"/>
-    </w:p>
-    <w:p>
-      <w:pPr>
-        <w:jc w:val="both"/>
-      </w:pPr>
-    </w:p>
-    <w:p>
-      <w:pPr>
-        <w:jc w:val="both"/>
-        <w:rPr>
-          <w:rFonts w:ascii="Garamond" w:hAnsi="Garamond"/>
-          <w:sz w:val="22"/>
-        </w:rPr>
-      </w:pPr>
-      <w:r>
-        <w:rPr>
-          <w:rFonts w:ascii="Garamond" w:hAnsi="Garamond"/>
-          <w:sz w:val="22"/>
-        </w:rPr>
-        <w:t xml:space="preserve">Include some concluding remarks. </w:t>
-      </w:r>
-    </w:p>
-    <w:p>
-      <w:pPr>
-        <w:jc w:val="both"/>
-      </w:pPr>
-      <w:r>
-        <w:rPr>
-          <w:rFonts w:ascii="Garamond" w:hAnsi="Garamond"/>
-          <w:sz w:val="22"/>
-        </w:rPr>
-        <w:t xml:space="preserve">[This section should be written during the third term of senior project sequence.] </w:t>
-      </w:r>
+      <w:bookmarkEnd w:id="56"/>
+    </w:p>
+    <w:p>
+      <w:pPr>
+        <w:jc w:val="both"/>
+      </w:pPr>
+    </w:p>
+    <w:p>
+      <w:pPr>
+        <w:jc w:val="both"/>
+        <w:rPr>
+          <w:rFonts w:ascii="Garamond" w:hAnsi="Garamond"/>
+          <w:sz w:val="22"/>
+          <w:szCs w:val="22"/>
+        </w:rPr>
+      </w:pPr>
+      <w:r>
+        <w:rPr>
+          <w:rFonts w:ascii="Garamond" w:hAnsi="Garamond"/>
+          <w:sz w:val="22"/>
+          <w:szCs w:val="22"/>
+        </w:rPr>
+        <w:t>In conclusion, I definitely got in over my head in regards to the electrical/embedded aspects of this project. I feel like this project was much more an exercise in engineering in general than any one discipline. Being that the entire RockSat-C project was student run, we all had to take on roles we didn’t initially sign up for. This is very similar to a real world example of an engineering team. Learning to communicate with each other in a way to effectively reach solutions is something that can’t be taught. Practice is the only way to get used to it. From a technical standpoint, I learned a lot. Countless hours of independent research helped me design and implement a system I had no knowledge about previously. The Data Management System in particular was a great exercise in all the skills I’ve learned from the Software Engineering program here at Oregon Tech. RockSat-C is an amazing opportunity for students to get a multi-disciplined, real world experience in engineering. I’m glad to have been a part of it and apply my senior project to such an amazing opportunity.</w:t>
+      </w:r>
+    </w:p>
+    <w:p>
+      <w:pPr>
+        <w:jc w:val="both"/>
+        <w:rPr>
+          <w:rFonts w:ascii="Garamond" w:hAnsi="Garamond"/>
+          <w:sz w:val="22"/>
+          <w:szCs w:val="22"/>
+        </w:rPr>
+      </w:pPr>
+    </w:p>
+    <w:p>
+      <w:pPr>
+        <w:jc w:val="both"/>
+      </w:pPr>
+    </w:p>
+    <w:p>
+      <w:pPr>
+        <w:jc w:val="both"/>
+      </w:pPr>
+    </w:p>
+    <w:p>
+      <w:pPr>
+        <w:jc w:val="both"/>
+      </w:pPr>
+    </w:p>
+    <w:p>
+      <w:pPr>
+        <w:jc w:val="both"/>
+      </w:pPr>
+    </w:p>
+    <w:p>
+      <w:pPr>
+        <w:jc w:val="both"/>
+      </w:pPr>
+    </w:p>
+    <w:p>
+      <w:pPr>
+        <w:jc w:val="both"/>
+      </w:pPr>
+    </w:p>
+    <w:p>
+      <w:pPr>
+        <w:jc w:val="both"/>
+      </w:pPr>
     </w:p>
     <w:p>
       <w:pPr>
@@ -18639,245 +19012,256 @@
     <w:p>
       <w:pPr>
         <w:jc w:val="both"/>
-      </w:pPr>
-    </w:p>
-    <w:p>
-      <w:pPr>
-        <w:jc w:val="both"/>
-        <w:rPr>
-          <w:rFonts w:ascii="Garamond" w:hAnsi="Garamond"/>
-        </w:rPr>
-      </w:pPr>
-    </w:p>
-    <w:p>
-      <w:pPr>
-        <w:jc w:val="both"/>
-      </w:pPr>
-      <w:r>
-        <w:t xml:space="preserve">Include references using IEEE transactions citation format here. </w:t>
-      </w:r>
-    </w:p>
-    <w:p>
-      <w:pPr>
-        <w:jc w:val="both"/>
-      </w:pPr>
-      <w:r>
-        <w:t>NASA</w:t>
-      </w:r>
-    </w:p>
-    <w:p>
-      <w:pPr>
-        <w:jc w:val="both"/>
-      </w:pPr>
-      <w:r>
-        <w:t>User Guide</w:t>
-      </w:r>
-    </w:p>
-    <w:p>
-      <w:pPr>
-        <w:jc w:val="both"/>
-      </w:pPr>
-      <w:r>
-        <w:t>2017 RockSat-C</w:t>
-      </w:r>
-    </w:p>
-    <w:p>
-      <w:pPr>
-        <w:jc w:val="both"/>
-      </w:pPr>
-    </w:p>
-    <w:p>
-      <w:pPr>
-        <w:jc w:val="both"/>
-      </w:pPr>
-    </w:p>
-    <w:p>
-      <w:pPr>
-        <w:jc w:val="both"/>
-      </w:pPr>
-    </w:p>
-    <w:p>
-      <w:pPr>
-        <w:jc w:val="both"/>
-      </w:pPr>
-    </w:p>
-    <w:p>
-      <w:pPr>
-        <w:jc w:val="both"/>
-      </w:pPr>
-    </w:p>
-    <w:p>
-      <w:pPr>
-        <w:jc w:val="both"/>
-      </w:pPr>
-    </w:p>
-    <w:p>
-      <w:pPr>
-        <w:jc w:val="both"/>
-      </w:pPr>
-    </w:p>
-    <w:p>
-      <w:pPr>
-        <w:jc w:val="both"/>
-      </w:pPr>
-    </w:p>
-    <w:p>
-      <w:pPr>
-        <w:jc w:val="both"/>
-      </w:pPr>
-    </w:p>
-    <w:p>
-      <w:pPr>
-        <w:jc w:val="both"/>
-      </w:pPr>
-    </w:p>
-    <w:p>
-      <w:pPr>
-        <w:jc w:val="both"/>
-      </w:pPr>
-    </w:p>
-    <w:p>
-      <w:pPr>
-        <w:jc w:val="both"/>
-      </w:pPr>
-    </w:p>
-    <w:p>
-      <w:pPr>
-        <w:jc w:val="both"/>
-      </w:pPr>
-    </w:p>
-    <w:p>
-      <w:pPr>
-        <w:jc w:val="both"/>
-      </w:pPr>
-    </w:p>
-    <w:p>
-      <w:pPr>
-        <w:jc w:val="both"/>
-      </w:pPr>
-    </w:p>
-    <w:p>
-      <w:pPr>
-        <w:jc w:val="both"/>
-      </w:pPr>
-    </w:p>
-    <w:p>
-      <w:pPr>
-        <w:jc w:val="both"/>
-      </w:pPr>
-    </w:p>
-    <w:p>
-      <w:pPr>
-        <w:jc w:val="both"/>
-      </w:pPr>
-    </w:p>
-    <w:p>
-      <w:pPr>
-        <w:jc w:val="both"/>
-      </w:pPr>
-    </w:p>
-    <w:p>
-      <w:pPr>
-        <w:jc w:val="both"/>
-      </w:pPr>
-    </w:p>
-    <w:p>
-      <w:pPr>
-        <w:jc w:val="both"/>
-      </w:pPr>
-    </w:p>
-    <w:p>
-      <w:pPr>
-        <w:jc w:val="both"/>
-      </w:pPr>
-    </w:p>
-    <w:p>
-      <w:pPr>
-        <w:jc w:val="both"/>
-      </w:pPr>
-    </w:p>
-    <w:p>
-      <w:pPr>
-        <w:jc w:val="both"/>
-      </w:pPr>
-    </w:p>
-    <w:p>
-      <w:pPr>
-        <w:jc w:val="both"/>
-      </w:pPr>
-    </w:p>
-    <w:p>
-      <w:pPr>
-        <w:jc w:val="both"/>
-      </w:pPr>
-    </w:p>
-    <w:p>
-      <w:pPr>
-        <w:jc w:val="both"/>
-      </w:pPr>
-    </w:p>
-    <w:p>
-      <w:pPr>
-        <w:jc w:val="both"/>
-      </w:pPr>
-    </w:p>
-    <w:p>
-      <w:pPr>
-        <w:jc w:val="both"/>
-      </w:pPr>
-    </w:p>
-    <w:p>
-      <w:pPr>
-        <w:jc w:val="both"/>
-      </w:pPr>
-    </w:p>
-    <w:p>
-      <w:pPr>
-        <w:jc w:val="both"/>
-      </w:pPr>
-    </w:p>
-    <w:p>
-      <w:pPr>
-        <w:jc w:val="both"/>
-      </w:pPr>
-    </w:p>
-    <w:p>
-      <w:pPr>
-        <w:jc w:val="both"/>
-      </w:pPr>
-    </w:p>
-    <w:p>
-      <w:pPr>
-        <w:jc w:val="both"/>
-      </w:pPr>
-    </w:p>
-    <w:p>
-      <w:pPr>
-        <w:jc w:val="both"/>
-      </w:pPr>
-    </w:p>
-    <w:p>
-      <w:pPr>
-        <w:jc w:val="both"/>
-      </w:pPr>
-    </w:p>
-    <w:p>
-      <w:pPr>
-        <w:jc w:val="both"/>
-      </w:pPr>
-    </w:p>
-    <w:p>
-      <w:pPr>
         <w:rPr>
           <w:rFonts w:ascii="Garamond" w:hAnsi="Garamond"/>
           <w:sz w:val="44"/>
         </w:rPr>
       </w:pPr>
-      <w:r>
+    </w:p>
+    <w:p>
+      <w:r>
+        <w:t>Jenner, Lynn</w:t>
+      </w:r>
+      <w:r>
+        <w:t xml:space="preserve">. “Sounding Rockets”. Internet: </w:t>
+      </w:r>
+      <w:r>
+        <w:tab/>
+      </w:r>
+      <w:r>
+        <w:t>https://www.nasa.gov/mission_pages/sounding-rockets/index.html</w:t>
+      </w:r>
+      <w:r>
+        <w:t xml:space="preserve">, Aug. </w:t>
+      </w:r>
+      <w:r>
+        <w:tab/>
+        <w:t>3, 2017 [June 6, 2018].</w:t>
+      </w:r>
+    </w:p>
+    <w:p>
+      <w:r>
+        <w:rPr>
+          <w:i/>
+        </w:rPr>
+        <w:t>RockSat-C Payload Canister User’s Guide</w:t>
+      </w:r>
+      <w:r>
+        <w:rPr>
+          <w:i/>
+        </w:rPr>
+        <w:t>,</w:t>
+      </w:r>
+      <w:r>
+        <w:t xml:space="preserve"> 1st ed.,</w:t>
+      </w:r>
+      <w:r>
+        <w:t xml:space="preserve"> Colorado Space Grant </w:t>
+      </w:r>
+      <w:r>
+        <w:tab/>
+      </w:r>
+      <w:proofErr w:type="gramStart"/>
+      <w:r>
+        <w:t>Consortium.,</w:t>
+      </w:r>
+      <w:proofErr w:type="gramEnd"/>
+      <w:r>
+        <w:t xml:space="preserve"> Boulder, CO, USA, 2018</w:t>
+      </w:r>
+      <w:r>
+        <w:t>.</w:t>
+      </w:r>
+    </w:p>
+    <w:p>
+      <w:pPr>
+        <w:jc w:val="both"/>
+      </w:pPr>
+      <w:bookmarkStart w:id="57" w:name="_GoBack"/>
+      <w:bookmarkEnd w:id="57"/>
+    </w:p>
+    <w:p>
+      <w:pPr>
+        <w:jc w:val="both"/>
+      </w:pPr>
+    </w:p>
+    <w:p>
+      <w:pPr>
+        <w:jc w:val="both"/>
+      </w:pPr>
+    </w:p>
+    <w:p>
+      <w:pPr>
+        <w:jc w:val="both"/>
+      </w:pPr>
+    </w:p>
+    <w:p>
+      <w:pPr>
+        <w:jc w:val="both"/>
+      </w:pPr>
+    </w:p>
+    <w:p>
+      <w:pPr>
+        <w:jc w:val="both"/>
+      </w:pPr>
+    </w:p>
+    <w:p>
+      <w:pPr>
+        <w:jc w:val="both"/>
+      </w:pPr>
+    </w:p>
+    <w:p>
+      <w:pPr>
+        <w:jc w:val="both"/>
+      </w:pPr>
+    </w:p>
+    <w:p>
+      <w:pPr>
+        <w:jc w:val="both"/>
+      </w:pPr>
+    </w:p>
+    <w:p>
+      <w:pPr>
+        <w:jc w:val="both"/>
+      </w:pPr>
+    </w:p>
+    <w:p>
+      <w:pPr>
+        <w:jc w:val="both"/>
+      </w:pPr>
+    </w:p>
+    <w:p>
+      <w:pPr>
+        <w:jc w:val="both"/>
+      </w:pPr>
+    </w:p>
+    <w:p>
+      <w:pPr>
+        <w:jc w:val="both"/>
+      </w:pPr>
+    </w:p>
+    <w:p>
+      <w:pPr>
+        <w:jc w:val="both"/>
+      </w:pPr>
+    </w:p>
+    <w:p>
+      <w:pPr>
+        <w:jc w:val="both"/>
+      </w:pPr>
+    </w:p>
+    <w:p>
+      <w:pPr>
+        <w:jc w:val="both"/>
+      </w:pPr>
+    </w:p>
+    <w:p>
+      <w:pPr>
+        <w:jc w:val="both"/>
+      </w:pPr>
+    </w:p>
+    <w:p>
+      <w:pPr>
+        <w:jc w:val="both"/>
+      </w:pPr>
+    </w:p>
+    <w:p>
+      <w:pPr>
+        <w:jc w:val="both"/>
+      </w:pPr>
+    </w:p>
+    <w:p>
+      <w:pPr>
+        <w:jc w:val="both"/>
+      </w:pPr>
+    </w:p>
+    <w:p>
+      <w:pPr>
+        <w:jc w:val="both"/>
+      </w:pPr>
+    </w:p>
+    <w:p>
+      <w:pPr>
+        <w:jc w:val="both"/>
+      </w:pPr>
+    </w:p>
+    <w:p>
+      <w:pPr>
+        <w:jc w:val="both"/>
+      </w:pPr>
+    </w:p>
+    <w:p>
+      <w:pPr>
+        <w:jc w:val="both"/>
+      </w:pPr>
+    </w:p>
+    <w:p>
+      <w:pPr>
+        <w:jc w:val="both"/>
+      </w:pPr>
+    </w:p>
+    <w:p>
+      <w:pPr>
+        <w:jc w:val="both"/>
+      </w:pPr>
+    </w:p>
+    <w:p>
+      <w:pPr>
+        <w:jc w:val="both"/>
+      </w:pPr>
+    </w:p>
+    <w:p>
+      <w:pPr>
+        <w:jc w:val="both"/>
+      </w:pPr>
+    </w:p>
+    <w:p>
+      <w:pPr>
+        <w:jc w:val="both"/>
+      </w:pPr>
+    </w:p>
+    <w:p>
+      <w:pPr>
+        <w:jc w:val="both"/>
+      </w:pPr>
+    </w:p>
+    <w:p>
+      <w:pPr>
+        <w:jc w:val="both"/>
+      </w:pPr>
+    </w:p>
+    <w:p>
+      <w:pPr>
+        <w:jc w:val="both"/>
+      </w:pPr>
+    </w:p>
+    <w:p>
+      <w:pPr>
+        <w:jc w:val="both"/>
+      </w:pPr>
+    </w:p>
+    <w:p>
+      <w:pPr>
+        <w:jc w:val="both"/>
+      </w:pPr>
+    </w:p>
+    <w:p>
+      <w:pPr>
+        <w:jc w:val="both"/>
+      </w:pPr>
+    </w:p>
+    <w:p>
+      <w:pPr>
         <w:rPr>
           <w:rFonts w:ascii="Garamond" w:hAnsi="Garamond"/>
           <w:sz w:val="44"/>
         </w:rPr>
+      </w:pPr>
+      <w:r>
+        <w:rPr>
+          <w:rFonts w:ascii="Garamond" w:hAnsi="Garamond"/>
+          <w:sz w:val="44"/>
+        </w:rPr>
         <w:t>Appendix</w:t>
       </w:r>
     </w:p>
@@ -18936,8 +19320,8 @@
       </w:pPr>
     </w:p>
     <w:sectPr>
-      <w:footerReference w:type="even" r:id="rId24"/>
-      <w:footerReference w:type="default" r:id="rId25"/>
+      <w:footerReference w:type="even" r:id="rId25"/>
+      <w:footerReference w:type="default" r:id="rId26"/>
       <w:pgSz w:w="12240" w:h="15840"/>
       <w:pgMar w:top="2160" w:right="2160" w:bottom="2160" w:left="2160" w:header="720" w:footer="720" w:gutter="0"/>
       <w:cols w:space="720"/>
@@ -19037,7 +19421,7 @@
         <w:rStyle w:val="PageNumber"/>
         <w:noProof/>
       </w:rPr>
-      <w:t>33</w:t>
+      <w:t>35</w:t>
     </w:r>
     <w:r>
       <w:rPr>
@@ -21977,6 +22361,17 @@
       <w:szCs w:val="22"/>
     </w:rPr>
   </w:style>
+  <w:style w:type="character" w:styleId="Hyperlink">
+    <w:name w:val="Hyperlink"/>
+    <w:basedOn w:val="DefaultParagraphFont"/>
+    <w:uiPriority w:val="99"/>
+    <w:unhideWhenUsed/>
+    <w:rsid w:val="0007387F"/>
+    <w:rPr>
+      <w:color w:val="0563C1" w:themeColor="hyperlink"/>
+      <w:u w:val="single"/>
+    </w:rPr>
+  </w:style>
 </w:styles>
 </file>
 

</xml_diff>